<commit_message>
memoire avancement jusqu'aux intégrations
</commit_message>
<xml_diff>
--- a/Mémoire + DP/Mémoire Matthew POTTIER.docx
+++ b/Mémoire + DP/Mémoire Matthew POTTIER.docx
@@ -1,6 +1,6 @@
 
 <file path=word/document.xml><?xml version="1.0" encoding="utf-8"?>
-<w:document xmlns:wpc="http://schemas.microsoft.com/office/word/2010/wordprocessingCanvas" xmlns:cx="http://schemas.microsoft.com/office/drawing/2014/chartex" xmlns:cx1="http://schemas.microsoft.com/office/drawing/2015/9/8/chartex" xmlns:cx2="http://schemas.microsoft.com/office/drawing/2015/10/21/chartex" xmlns:cx3="http://schemas.microsoft.com/office/drawing/2016/5/9/chartex" xmlns:cx4="http://schemas.microsoft.com/office/drawing/2016/5/10/chartex" xmlns:cx5="http://schemas.microsoft.com/office/drawing/2016/5/11/chartex" xmlns:cx6="http://schemas.microsoft.com/office/drawing/2016/5/12/chartex" xmlns:cx7="http://schemas.microsoft.com/office/drawing/2016/5/13/chartex" xmlns:cx8="http://schemas.microsoft.com/office/drawing/2016/5/14/chartex" xmlns:mc="http://schemas.openxmlformats.org/markup-compatibility/2006" xmlns:aink="http://schemas.microsoft.com/office/drawing/2016/ink" xmlns:am3d="http://schemas.microsoft.com/office/drawing/2017/model3d" xmlns:o="urn:schemas-microsoft-com:office:office" xmlns:r="http://schemas.openxmlformats.org/officeDocument/2006/relationships" xmlns:m="http://schemas.openxmlformats.org/officeDocument/2006/math" xmlns:v="urn:schemas-microsoft-com:vml" xmlns:wp14="http://schemas.microsoft.com/office/word/2010/wordprocessingDrawing" xmlns:wp="http://schemas.openxmlformats.org/drawingml/2006/wordprocessingDrawing" xmlns:w10="urn:schemas-microsoft-com:office:word" xmlns:w="http://schemas.openxmlformats.org/wordprocessingml/2006/main" xmlns:w14="http://schemas.microsoft.com/office/word/2010/wordml" xmlns:w15="http://schemas.microsoft.com/office/word/2012/wordml" xmlns:w16cex="http://schemas.microsoft.com/office/word/2018/wordml/cex" xmlns:w16cid="http://schemas.microsoft.com/office/word/2016/wordml/cid" xmlns:w16="http://schemas.microsoft.com/office/word/2018/wordml" xmlns:w16sdtdh="http://schemas.microsoft.com/office/word/2020/wordml/sdtdatahash" xmlns:w16se="http://schemas.microsoft.com/office/word/2015/wordml/symex" xmlns:wpg="http://schemas.microsoft.com/office/word/2010/wordprocessingGroup" xmlns:wpi="http://schemas.microsoft.com/office/word/2010/wordprocessingInk" xmlns:wne="http://schemas.microsoft.com/office/word/2006/wordml" xmlns:wps="http://schemas.microsoft.com/office/word/2010/wordprocessingShape" mc:Ignorable="w14 w15 w16se w16cid w16 w16cex w16sdtdh wp14">
+<w:document xmlns:wpc="http://schemas.microsoft.com/office/word/2010/wordprocessingCanvas" xmlns:mc="http://schemas.openxmlformats.org/markup-compatibility/2006" xmlns:o="urn:schemas-microsoft-com:office:office" xmlns:r="http://schemas.openxmlformats.org/officeDocument/2006/relationships" xmlns:m="http://schemas.openxmlformats.org/officeDocument/2006/math" xmlns:v="urn:schemas-microsoft-com:vml" xmlns:wp14="http://schemas.microsoft.com/office/word/2010/wordprocessingDrawing" xmlns:wp="http://schemas.openxmlformats.org/drawingml/2006/wordprocessingDrawing" xmlns:w10="urn:schemas-microsoft-com:office:word" xmlns:w="http://schemas.openxmlformats.org/wordprocessingml/2006/main" xmlns:w14="http://schemas.microsoft.com/office/word/2010/wordml" xmlns:w15="http://schemas.microsoft.com/office/word/2012/wordml" xmlns:wpg="http://schemas.microsoft.com/office/word/2010/wordprocessingGroup" xmlns:wpi="http://schemas.microsoft.com/office/word/2010/wordprocessingInk" xmlns:wne="http://schemas.microsoft.com/office/word/2006/wordml" xmlns:wps="http://schemas.microsoft.com/office/word/2010/wordprocessingShape" mc:Ignorable="w14 w15 wp14">
   <w:body>
     <w:p>
       <w:pPr>
@@ -221,7 +221,7 @@
       </w:pPr>
       <w:r>
         <w:pict w14:anchorId="1AF0F1BC">
-          <v:shape id="Image 2" o:spid="_x0000_i1026" type="#_x0000_t75" style="width:37.5pt;height:42pt;visibility:visible;mso-wrap-style:square">
+          <v:shape id="Image 2" o:spid="_x0000_i1025" type="#_x0000_t75" style="width:37.5pt;height:42pt;visibility:visible">
             <v:imagedata r:id="rId9" o:title=""/>
           </v:shape>
         </w:pict>
@@ -331,7 +331,7 @@
             </w:rPr>
             <w:fldChar w:fldCharType="separate"/>
           </w:r>
-          <w:hyperlink w:anchor="_Toc93419817" w:history="1">
+          <w:hyperlink w:anchor="_Toc93498894" w:history="1">
             <w:r>
               <w:rPr>
                 <w:rStyle w:val="Lienhypertexte"/>
@@ -358,7 +358,7 @@
                 <w:noProof/>
                 <w:webHidden/>
               </w:rPr>
-              <w:instrText xml:space="preserve"> PAGEREF _Toc93419817 \h </w:instrText>
+              <w:instrText xml:space="preserve"> PAGEREF _Toc93498894 \h </w:instrText>
             </w:r>
             <w:r>
               <w:rPr>
@@ -402,7 +402,7 @@
               <w:lang w:eastAsia="fr-FR"/>
             </w:rPr>
           </w:pPr>
-          <w:hyperlink w:anchor="_Toc93419818" w:history="1">
+          <w:hyperlink w:anchor="_Toc93498895" w:history="1">
             <w:r>
               <w:rPr>
                 <w:rStyle w:val="Lienhypertexte"/>
@@ -429,7 +429,7 @@
                 <w:noProof/>
                 <w:webHidden/>
               </w:rPr>
-              <w:instrText xml:space="preserve"> PAGEREF _Toc93419818 \h </w:instrText>
+              <w:instrText xml:space="preserve"> PAGEREF _Toc93498895 \h </w:instrText>
             </w:r>
             <w:r>
               <w:rPr>
@@ -473,7 +473,7 @@
               <w:lang w:eastAsia="fr-FR"/>
             </w:rPr>
           </w:pPr>
-          <w:hyperlink w:anchor="_Toc93419819" w:history="1">
+          <w:hyperlink w:anchor="_Toc93498896" w:history="1">
             <w:r>
               <w:rPr>
                 <w:rStyle w:val="Lienhypertexte"/>
@@ -500,7 +500,7 @@
                 <w:noProof/>
                 <w:webHidden/>
               </w:rPr>
-              <w:instrText xml:space="preserve"> PAGEREF _Toc93419819 \h </w:instrText>
+              <w:instrText xml:space="preserve"> PAGEREF _Toc93498896 \h </w:instrText>
             </w:r>
             <w:r>
               <w:rPr>
@@ -544,11 +544,12 @@
               <w:lang w:eastAsia="fr-FR"/>
             </w:rPr>
           </w:pPr>
-          <w:hyperlink w:anchor="_Toc93419820" w:history="1">
+          <w:hyperlink w:anchor="_Toc93498897" w:history="1">
             <w:r>
               <w:rPr>
                 <w:rStyle w:val="Lienhypertexte"/>
                 <w:noProof/>
+                <w:lang w:val="en-US"/>
               </w:rPr>
               <w:t>1.3– Abstract (Personal introduction)</w:t>
             </w:r>
@@ -571,7 +572,7 @@
                 <w:noProof/>
                 <w:webHidden/>
               </w:rPr>
-              <w:instrText xml:space="preserve"> PAGEREF _Toc93419820 \h </w:instrText>
+              <w:instrText xml:space="preserve"> PAGEREF _Toc93498897 \h </w:instrText>
             </w:r>
             <w:r>
               <w:rPr>
@@ -615,7 +616,7 @@
               <w:lang w:eastAsia="fr-FR"/>
             </w:rPr>
           </w:pPr>
-          <w:hyperlink w:anchor="_Toc93419821" w:history="1">
+          <w:hyperlink w:anchor="_Toc93498898" w:history="1">
             <w:r>
               <w:rPr>
                 <w:rStyle w:val="Lienhypertexte"/>
@@ -642,7 +643,7 @@
                 <w:noProof/>
                 <w:webHidden/>
               </w:rPr>
-              <w:instrText xml:space="preserve"> PAGEREF _Toc93419821 \h </w:instrText>
+              <w:instrText xml:space="preserve"> PAGEREF _Toc93498898 \h </w:instrText>
             </w:r>
             <w:r>
               <w:rPr>
@@ -686,7 +687,7 @@
               <w:lang w:eastAsia="fr-FR"/>
             </w:rPr>
           </w:pPr>
-          <w:hyperlink w:anchor="_Toc93419822" w:history="1">
+          <w:hyperlink w:anchor="_Toc93498899" w:history="1">
             <w:r>
               <w:rPr>
                 <w:rStyle w:val="Lienhypertexte"/>
@@ -713,7 +714,7 @@
                 <w:noProof/>
                 <w:webHidden/>
               </w:rPr>
-              <w:instrText xml:space="preserve"> PAGEREF _Toc93419822 \h </w:instrText>
+              <w:instrText xml:space="preserve"> PAGEREF _Toc93498899 \h </w:instrText>
             </w:r>
             <w:r>
               <w:rPr>
@@ -757,7 +758,7 @@
               <w:lang w:eastAsia="fr-FR"/>
             </w:rPr>
           </w:pPr>
-          <w:hyperlink w:anchor="_Toc93419823" w:history="1">
+          <w:hyperlink w:anchor="_Toc93498900" w:history="1">
             <w:r>
               <w:rPr>
                 <w:rStyle w:val="Lienhypertexte"/>
@@ -784,7 +785,7 @@
                 <w:noProof/>
                 <w:webHidden/>
               </w:rPr>
-              <w:instrText xml:space="preserve"> PAGEREF _Toc93419823 \h </w:instrText>
+              <w:instrText xml:space="preserve"> PAGEREF _Toc93498900 \h </w:instrText>
             </w:r>
             <w:r>
               <w:rPr>
@@ -828,7 +829,7 @@
               <w:lang w:eastAsia="fr-FR"/>
             </w:rPr>
           </w:pPr>
-          <w:hyperlink w:anchor="_Toc93419824" w:history="1">
+          <w:hyperlink w:anchor="_Toc93498901" w:history="1">
             <w:r>
               <w:rPr>
                 <w:rStyle w:val="Lienhypertexte"/>
@@ -855,7 +856,7 @@
                 <w:noProof/>
                 <w:webHidden/>
               </w:rPr>
-              <w:instrText xml:space="preserve"> PAGEREF _Toc93419824 \h </w:instrText>
+              <w:instrText xml:space="preserve"> PAGEREF _Toc93498901 \h </w:instrText>
             </w:r>
             <w:r>
               <w:rPr>
@@ -899,7 +900,7 @@
               <w:lang w:eastAsia="fr-FR"/>
             </w:rPr>
           </w:pPr>
-          <w:hyperlink w:anchor="_Toc93419825" w:history="1">
+          <w:hyperlink w:anchor="_Toc93498902" w:history="1">
             <w:r>
               <w:rPr>
                 <w:rStyle w:val="Lienhypertexte"/>
@@ -926,7 +927,7 @@
                 <w:noProof/>
                 <w:webHidden/>
               </w:rPr>
-              <w:instrText xml:space="preserve"> PAGEREF _Toc93419825 \h </w:instrText>
+              <w:instrText xml:space="preserve"> PAGEREF _Toc93498902 \h </w:instrText>
             </w:r>
             <w:r>
               <w:rPr>
@@ -970,7 +971,7 @@
               <w:lang w:eastAsia="fr-FR"/>
             </w:rPr>
           </w:pPr>
-          <w:hyperlink w:anchor="_Toc93419826" w:history="1">
+          <w:hyperlink w:anchor="_Toc93498903" w:history="1">
             <w:r>
               <w:rPr>
                 <w:rStyle w:val="Lienhypertexte"/>
@@ -997,7 +998,7 @@
                 <w:noProof/>
                 <w:webHidden/>
               </w:rPr>
-              <w:instrText xml:space="preserve"> PAGEREF _Toc93419826 \h </w:instrText>
+              <w:instrText xml:space="preserve"> PAGEREF _Toc93498903 \h </w:instrText>
             </w:r>
             <w:r>
               <w:rPr>
@@ -1041,7 +1042,7 @@
               <w:lang w:eastAsia="fr-FR"/>
             </w:rPr>
           </w:pPr>
-          <w:hyperlink w:anchor="_Toc93419827" w:history="1">
+          <w:hyperlink w:anchor="_Toc93498904" w:history="1">
             <w:r>
               <w:rPr>
                 <w:rStyle w:val="Lienhypertexte"/>
@@ -1068,7 +1069,7 @@
                 <w:noProof/>
                 <w:webHidden/>
               </w:rPr>
-              <w:instrText xml:space="preserve"> PAGEREF _Toc93419827 \h </w:instrText>
+              <w:instrText xml:space="preserve"> PAGEREF _Toc93498904 \h </w:instrText>
             </w:r>
             <w:r>
               <w:rPr>
@@ -1112,13 +1113,13 @@
               <w:lang w:eastAsia="fr-FR"/>
             </w:rPr>
           </w:pPr>
-          <w:hyperlink w:anchor="_Toc93419828" w:history="1">
+          <w:hyperlink w:anchor="_Toc93498905" w:history="1">
             <w:r>
               <w:rPr>
                 <w:rStyle w:val="Lienhypertexte"/>
                 <w:noProof/>
               </w:rPr>
-              <w:t>4 – CONCEPTION</w:t>
+              <w:t>4 – SPÉCIFICATIONS FONCTIONNELLES</w:t>
             </w:r>
             <w:r>
               <w:rPr>
@@ -1139,7 +1140,7 @@
                 <w:noProof/>
                 <w:webHidden/>
               </w:rPr>
-              <w:instrText xml:space="preserve"> PAGEREF _Toc93419828 \h </w:instrText>
+              <w:instrText xml:space="preserve"> PAGEREF _Toc93498905 \h </w:instrText>
             </w:r>
             <w:r>
               <w:rPr>
@@ -1183,7 +1184,7 @@
               <w:lang w:eastAsia="fr-FR"/>
             </w:rPr>
           </w:pPr>
-          <w:hyperlink w:anchor="_Toc93419829" w:history="1">
+          <w:hyperlink w:anchor="_Toc93498906" w:history="1">
             <w:r>
               <w:rPr>
                 <w:rStyle w:val="Lienhypertexte"/>
@@ -1210,7 +1211,7 @@
                 <w:noProof/>
                 <w:webHidden/>
               </w:rPr>
-              <w:instrText xml:space="preserve"> PAGEREF _Toc93419829 \h </w:instrText>
+              <w:instrText xml:space="preserve"> PAGEREF _Toc93498906 \h </w:instrText>
             </w:r>
             <w:r>
               <w:rPr>
@@ -1254,7 +1255,7 @@
               <w:lang w:eastAsia="fr-FR"/>
             </w:rPr>
           </w:pPr>
-          <w:hyperlink w:anchor="_Toc93419830" w:history="1">
+          <w:hyperlink w:anchor="_Toc93498907" w:history="1">
             <w:r>
               <w:rPr>
                 <w:rStyle w:val="Lienhypertexte"/>
@@ -1281,7 +1282,7 @@
                 <w:noProof/>
                 <w:webHidden/>
               </w:rPr>
-              <w:instrText xml:space="preserve"> PAGEREF _Toc93419830 \h </w:instrText>
+              <w:instrText xml:space="preserve"> PAGEREF _Toc93498907 \h </w:instrText>
             </w:r>
             <w:r>
               <w:rPr>
@@ -1325,7 +1326,7 @@
               <w:lang w:eastAsia="fr-FR"/>
             </w:rPr>
           </w:pPr>
-          <w:hyperlink w:anchor="_Toc93419831" w:history="1">
+          <w:hyperlink w:anchor="_Toc93498908" w:history="1">
             <w:r>
               <w:rPr>
                 <w:rStyle w:val="Lienhypertexte"/>
@@ -1352,7 +1353,7 @@
                 <w:noProof/>
                 <w:webHidden/>
               </w:rPr>
-              <w:instrText xml:space="preserve"> PAGEREF _Toc93419831 \h </w:instrText>
+              <w:instrText xml:space="preserve"> PAGEREF _Toc93498908 \h </w:instrText>
             </w:r>
             <w:r>
               <w:rPr>
@@ -1396,13 +1397,13 @@
               <w:lang w:eastAsia="fr-FR"/>
             </w:rPr>
           </w:pPr>
-          <w:hyperlink w:anchor="_Toc93419832" w:history="1">
+          <w:hyperlink w:anchor="_Toc93498909" w:history="1">
             <w:r>
               <w:rPr>
                 <w:rStyle w:val="Lienhypertexte"/>
                 <w:noProof/>
               </w:rPr>
-              <w:t>4.4– MLD / MCD</w:t>
+              <w:t>4.4– Maquettage</w:t>
             </w:r>
             <w:r>
               <w:rPr>
@@ -1423,7 +1424,7 @@
                 <w:noProof/>
                 <w:webHidden/>
               </w:rPr>
-              <w:instrText xml:space="preserve"> PAGEREF _Toc93419832 \h </w:instrText>
+              <w:instrText xml:space="preserve"> PAGEREF _Toc93498909 \h </w:instrText>
             </w:r>
             <w:r>
               <w:rPr>
@@ -1444,6 +1445,77 @@
                 <w:webHidden/>
               </w:rPr>
               <w:t>12</w:t>
+            </w:r>
+            <w:r>
+              <w:rPr>
+                <w:noProof/>
+                <w:webHidden/>
+              </w:rPr>
+              <w:fldChar w:fldCharType="end"/>
+            </w:r>
+          </w:hyperlink>
+        </w:p>
+        <w:p>
+          <w:pPr>
+            <w:pStyle w:val="TM1"/>
+            <w:tabs>
+              <w:tab w:val="right" w:leader="dot" w:pos="9062"/>
+            </w:tabs>
+            <w:rPr>
+              <w:rFonts w:asciiTheme="minorHAnsi" w:eastAsiaTheme="minorEastAsia" w:hAnsiTheme="minorHAnsi"/>
+              <w:noProof/>
+              <w:sz w:val="22"/>
+              <w:lang w:eastAsia="fr-FR"/>
+            </w:rPr>
+          </w:pPr>
+          <w:hyperlink w:anchor="_Toc93498910" w:history="1">
+            <w:r>
+              <w:rPr>
+                <w:rStyle w:val="Lienhypertexte"/>
+                <w:noProof/>
+              </w:rPr>
+              <w:t>5 – CONCEPTION DE LA BASE DE DONNÉES</w:t>
+            </w:r>
+            <w:r>
+              <w:rPr>
+                <w:noProof/>
+                <w:webHidden/>
+              </w:rPr>
+              <w:tab/>
+            </w:r>
+            <w:r>
+              <w:rPr>
+                <w:noProof/>
+                <w:webHidden/>
+              </w:rPr>
+              <w:fldChar w:fldCharType="begin"/>
+            </w:r>
+            <w:r>
+              <w:rPr>
+                <w:noProof/>
+                <w:webHidden/>
+              </w:rPr>
+              <w:instrText xml:space="preserve"> PAGEREF _Toc93498910 \h </w:instrText>
+            </w:r>
+            <w:r>
+              <w:rPr>
+                <w:noProof/>
+                <w:webHidden/>
+              </w:rPr>
+            </w:r>
+            <w:r>
+              <w:rPr>
+                <w:noProof/>
+                <w:webHidden/>
+              </w:rPr>
+              <w:fldChar w:fldCharType="separate"/>
+            </w:r>
+            <w:r>
+              <w:rPr>
+                <w:noProof/>
+                <w:webHidden/>
+              </w:rPr>
+              <w:t>13</w:t>
             </w:r>
             <w:r>
               <w:rPr>
@@ -1467,13 +1539,13 @@
               <w:lang w:eastAsia="fr-FR"/>
             </w:rPr>
           </w:pPr>
-          <w:hyperlink w:anchor="_Toc93419833" w:history="1">
+          <w:hyperlink w:anchor="_Toc93498911" w:history="1">
             <w:r>
               <w:rPr>
                 <w:rStyle w:val="Lienhypertexte"/>
                 <w:noProof/>
               </w:rPr>
-              <w:t>4.4– Maquettage</w:t>
+              <w:t>5.1– MCD / MLD</w:t>
             </w:r>
             <w:r>
               <w:rPr>
@@ -1494,7 +1566,7 @@
                 <w:noProof/>
                 <w:webHidden/>
               </w:rPr>
-              <w:instrText xml:space="preserve"> PAGEREF _Toc93419833 \h </w:instrText>
+              <w:instrText xml:space="preserve"> PAGEREF _Toc93498911 \h </w:instrText>
             </w:r>
             <w:r>
               <w:rPr>
@@ -1515,6 +1587,290 @@
                 <w:webHidden/>
               </w:rPr>
               <w:t>13</w:t>
+            </w:r>
+            <w:r>
+              <w:rPr>
+                <w:noProof/>
+                <w:webHidden/>
+              </w:rPr>
+              <w:fldChar w:fldCharType="end"/>
+            </w:r>
+          </w:hyperlink>
+        </w:p>
+        <w:p>
+          <w:pPr>
+            <w:pStyle w:val="TM2"/>
+            <w:tabs>
+              <w:tab w:val="right" w:leader="dot" w:pos="9062"/>
+            </w:tabs>
+            <w:rPr>
+              <w:rFonts w:asciiTheme="minorHAnsi" w:eastAsiaTheme="minorEastAsia" w:hAnsiTheme="minorHAnsi"/>
+              <w:noProof/>
+              <w:sz w:val="22"/>
+              <w:lang w:eastAsia="fr-FR"/>
+            </w:rPr>
+          </w:pPr>
+          <w:hyperlink w:anchor="_Toc93498912" w:history="1">
+            <w:r>
+              <w:rPr>
+                <w:rStyle w:val="Lienhypertexte"/>
+                <w:noProof/>
+              </w:rPr>
+              <w:t>5.2– Création de la base de données</w:t>
+            </w:r>
+            <w:r>
+              <w:rPr>
+                <w:noProof/>
+                <w:webHidden/>
+              </w:rPr>
+              <w:tab/>
+            </w:r>
+            <w:r>
+              <w:rPr>
+                <w:noProof/>
+                <w:webHidden/>
+              </w:rPr>
+              <w:fldChar w:fldCharType="begin"/>
+            </w:r>
+            <w:r>
+              <w:rPr>
+                <w:noProof/>
+                <w:webHidden/>
+              </w:rPr>
+              <w:instrText xml:space="preserve"> PAGEREF _Toc93498912 \h </w:instrText>
+            </w:r>
+            <w:r>
+              <w:rPr>
+                <w:noProof/>
+                <w:webHidden/>
+              </w:rPr>
+            </w:r>
+            <w:r>
+              <w:rPr>
+                <w:noProof/>
+                <w:webHidden/>
+              </w:rPr>
+              <w:fldChar w:fldCharType="separate"/>
+            </w:r>
+            <w:r>
+              <w:rPr>
+                <w:noProof/>
+                <w:webHidden/>
+              </w:rPr>
+              <w:t>16</w:t>
+            </w:r>
+            <w:r>
+              <w:rPr>
+                <w:noProof/>
+                <w:webHidden/>
+              </w:rPr>
+              <w:fldChar w:fldCharType="end"/>
+            </w:r>
+          </w:hyperlink>
+        </w:p>
+        <w:p>
+          <w:pPr>
+            <w:pStyle w:val="TM1"/>
+            <w:tabs>
+              <w:tab w:val="right" w:leader="dot" w:pos="9062"/>
+            </w:tabs>
+            <w:rPr>
+              <w:rFonts w:asciiTheme="minorHAnsi" w:eastAsiaTheme="minorEastAsia" w:hAnsiTheme="minorHAnsi"/>
+              <w:noProof/>
+              <w:sz w:val="22"/>
+              <w:lang w:eastAsia="fr-FR"/>
+            </w:rPr>
+          </w:pPr>
+          <w:hyperlink w:anchor="_Toc93498913" w:history="1">
+            <w:r>
+              <w:rPr>
+                <w:rStyle w:val="Lienhypertexte"/>
+                <w:noProof/>
+              </w:rPr>
+              <w:t>6 – ARBORESCENCE</w:t>
+            </w:r>
+            <w:r>
+              <w:rPr>
+                <w:noProof/>
+                <w:webHidden/>
+              </w:rPr>
+              <w:tab/>
+            </w:r>
+            <w:r>
+              <w:rPr>
+                <w:noProof/>
+                <w:webHidden/>
+              </w:rPr>
+              <w:fldChar w:fldCharType="begin"/>
+            </w:r>
+            <w:r>
+              <w:rPr>
+                <w:noProof/>
+                <w:webHidden/>
+              </w:rPr>
+              <w:instrText xml:space="preserve"> PAGEREF _Toc93498913 \h </w:instrText>
+            </w:r>
+            <w:r>
+              <w:rPr>
+                <w:noProof/>
+                <w:webHidden/>
+              </w:rPr>
+            </w:r>
+            <w:r>
+              <w:rPr>
+                <w:noProof/>
+                <w:webHidden/>
+              </w:rPr>
+              <w:fldChar w:fldCharType="separate"/>
+            </w:r>
+            <w:r>
+              <w:rPr>
+                <w:noProof/>
+                <w:webHidden/>
+              </w:rPr>
+              <w:t>17</w:t>
+            </w:r>
+            <w:r>
+              <w:rPr>
+                <w:noProof/>
+                <w:webHidden/>
+              </w:rPr>
+              <w:fldChar w:fldCharType="end"/>
+            </w:r>
+          </w:hyperlink>
+        </w:p>
+        <w:p>
+          <w:pPr>
+            <w:pStyle w:val="TM1"/>
+            <w:tabs>
+              <w:tab w:val="right" w:leader="dot" w:pos="9062"/>
+            </w:tabs>
+            <w:rPr>
+              <w:rFonts w:asciiTheme="minorHAnsi" w:eastAsiaTheme="minorEastAsia" w:hAnsiTheme="minorHAnsi"/>
+              <w:noProof/>
+              <w:sz w:val="22"/>
+              <w:lang w:eastAsia="fr-FR"/>
+            </w:rPr>
+          </w:pPr>
+          <w:hyperlink w:anchor="_Toc93498914" w:history="1">
+            <w:r>
+              <w:rPr>
+                <w:rStyle w:val="Lienhypertexte"/>
+                <w:noProof/>
+              </w:rPr>
+              <w:t>7 – OUTILS UTILISÉS</w:t>
+            </w:r>
+            <w:r>
+              <w:rPr>
+                <w:noProof/>
+                <w:webHidden/>
+              </w:rPr>
+              <w:tab/>
+            </w:r>
+            <w:r>
+              <w:rPr>
+                <w:noProof/>
+                <w:webHidden/>
+              </w:rPr>
+              <w:fldChar w:fldCharType="begin"/>
+            </w:r>
+            <w:r>
+              <w:rPr>
+                <w:noProof/>
+                <w:webHidden/>
+              </w:rPr>
+              <w:instrText xml:space="preserve"> PAGEREF _Toc93498914 \h </w:instrText>
+            </w:r>
+            <w:r>
+              <w:rPr>
+                <w:noProof/>
+                <w:webHidden/>
+              </w:rPr>
+            </w:r>
+            <w:r>
+              <w:rPr>
+                <w:noProof/>
+                <w:webHidden/>
+              </w:rPr>
+              <w:fldChar w:fldCharType="separate"/>
+            </w:r>
+            <w:r>
+              <w:rPr>
+                <w:noProof/>
+                <w:webHidden/>
+              </w:rPr>
+              <w:t>18</w:t>
+            </w:r>
+            <w:r>
+              <w:rPr>
+                <w:noProof/>
+                <w:webHidden/>
+              </w:rPr>
+              <w:fldChar w:fldCharType="end"/>
+            </w:r>
+          </w:hyperlink>
+        </w:p>
+        <w:p>
+          <w:pPr>
+            <w:pStyle w:val="TM1"/>
+            <w:tabs>
+              <w:tab w:val="right" w:leader="dot" w:pos="9062"/>
+            </w:tabs>
+            <w:rPr>
+              <w:rFonts w:asciiTheme="minorHAnsi" w:eastAsiaTheme="minorEastAsia" w:hAnsiTheme="minorHAnsi"/>
+              <w:noProof/>
+              <w:sz w:val="22"/>
+              <w:lang w:eastAsia="fr-FR"/>
+            </w:rPr>
+          </w:pPr>
+          <w:hyperlink w:anchor="_Toc93498915" w:history="1">
+            <w:r>
+              <w:rPr>
+                <w:rStyle w:val="Lienhypertexte"/>
+                <w:noProof/>
+              </w:rPr>
+              <w:t>8 – INTÉGRATIONS DES FONCTIONNALITÉS</w:t>
+            </w:r>
+            <w:r>
+              <w:rPr>
+                <w:noProof/>
+                <w:webHidden/>
+              </w:rPr>
+              <w:tab/>
+            </w:r>
+            <w:r>
+              <w:rPr>
+                <w:noProof/>
+                <w:webHidden/>
+              </w:rPr>
+              <w:fldChar w:fldCharType="begin"/>
+            </w:r>
+            <w:r>
+              <w:rPr>
+                <w:noProof/>
+                <w:webHidden/>
+              </w:rPr>
+              <w:instrText xml:space="preserve"> PAGEREF _Toc93498915 \h </w:instrText>
+            </w:r>
+            <w:r>
+              <w:rPr>
+                <w:noProof/>
+                <w:webHidden/>
+              </w:rPr>
+            </w:r>
+            <w:r>
+              <w:rPr>
+                <w:noProof/>
+                <w:webHidden/>
+              </w:rPr>
+              <w:fldChar w:fldCharType="separate"/>
+            </w:r>
+            <w:r>
+              <w:rPr>
+                <w:noProof/>
+                <w:webHidden/>
+              </w:rPr>
+              <w:t>20</w:t>
             </w:r>
             <w:r>
               <w:rPr>
@@ -1555,7 +1911,7 @@
       <w:pPr>
         <w:pStyle w:val="Titre1"/>
       </w:pPr>
-      <w:bookmarkStart w:id="0" w:name="_Toc93419817"/>
+      <w:bookmarkStart w:id="0" w:name="_Toc93498894"/>
       <w:r>
         <w:lastRenderedPageBreak/>
         <w:t>1 – I</w:t>
@@ -1570,7 +1926,7 @@
       <w:pPr>
         <w:pStyle w:val="Titre2"/>
       </w:pPr>
-      <w:bookmarkStart w:id="1" w:name="_Toc93419818"/>
+      <w:bookmarkStart w:id="1" w:name="_Toc93498895"/>
       <w:r>
         <w:t>1.1</w:t>
       </w:r>
@@ -1677,7 +2033,7 @@
       <w:pPr>
         <w:pStyle w:val="Titre2"/>
       </w:pPr>
-      <w:bookmarkStart w:id="2" w:name="_Toc93419819"/>
+      <w:bookmarkStart w:id="2" w:name="_Toc93498896"/>
       <w:r>
         <w:t>1.2– Introduction professionnelle</w:t>
       </w:r>
@@ -2044,7 +2400,7 @@
           <w:lang w:val="en-US"/>
         </w:rPr>
       </w:pPr>
-      <w:bookmarkStart w:id="3" w:name="_Toc93419820"/>
+      <w:bookmarkStart w:id="3" w:name="_Toc93498897"/>
       <w:r>
         <w:rPr>
           <w:lang w:val="en-US"/>
@@ -2169,58 +2525,40 @@
           <w:lang w:val="en-US"/>
         </w:rPr>
         <w:tab/>
-        <w:t xml:space="preserve">I started to work in the digital domain with Helpdesk for two years (but changing company in between) and after </w:t>
-      </w:r>
-      <w:proofErr w:type="gramStart"/>
+        <w:t>I started to work in the digital domain with Helpdesk for two years (but changing company in between) and after this two years I discovered Adrar and their learning, especially this one who comes to its end.</w:t>
+      </w:r>
       <w:r>
         <w:rPr>
           <w:rFonts w:cs="Times New Roman"/>
           <w:szCs w:val="24"/>
           <w:lang w:val="en-US"/>
         </w:rPr>
-        <w:t>this two years</w:t>
-      </w:r>
-      <w:proofErr w:type="gramEnd"/>
-      <w:r>
+        <w:t xml:space="preserve"> </w:t>
+      </w:r>
+    </w:p>
+    <w:p>
+      <w:pPr>
         <w:rPr>
           <w:rFonts w:cs="Times New Roman"/>
           <w:szCs w:val="24"/>
           <w:lang w:val="en-US"/>
         </w:rPr>
-        <w:t xml:space="preserve"> I discovered Adrar and their learning, especially this one who comes to its end.</w:t>
-      </w:r>
-      <w:r>
+      </w:pPr>
+    </w:p>
+    <w:p>
+      <w:pPr>
         <w:rPr>
           <w:rFonts w:cs="Times New Roman"/>
           <w:szCs w:val="24"/>
           <w:lang w:val="en-US"/>
         </w:rPr>
-        <w:t xml:space="preserve"> </w:t>
-      </w:r>
-    </w:p>
-    <w:p>
-      <w:pPr>
+      </w:pPr>
+      <w:r>
         <w:rPr>
           <w:rFonts w:cs="Times New Roman"/>
           <w:szCs w:val="24"/>
           <w:lang w:val="en-US"/>
         </w:rPr>
-      </w:pPr>
-    </w:p>
-    <w:p>
-      <w:pPr>
-        <w:rPr>
-          <w:rFonts w:cs="Times New Roman"/>
-          <w:szCs w:val="24"/>
-          <w:lang w:val="en-US"/>
-        </w:rPr>
-      </w:pPr>
-      <w:r>
-        <w:rPr>
-          <w:rFonts w:cs="Times New Roman"/>
-          <w:szCs w:val="24"/>
-          <w:lang w:val="en-US"/>
-        </w:rPr>
         <w:br w:type="page"/>
       </w:r>
     </w:p>
@@ -2228,7 +2566,7 @@
       <w:pPr>
         <w:pStyle w:val="Titre1"/>
       </w:pPr>
-      <w:bookmarkStart w:id="4" w:name="_Toc93419821"/>
+      <w:bookmarkStart w:id="4" w:name="_Toc93498898"/>
       <w:r>
         <w:lastRenderedPageBreak/>
         <w:t>2</w:t>
@@ -2303,7 +2641,7 @@
       <w:pPr>
         <w:pStyle w:val="Titre2"/>
       </w:pPr>
-      <w:bookmarkStart w:id="5" w:name="_Toc93419822"/>
+      <w:bookmarkStart w:id="5" w:name="_Toc93498899"/>
       <w:r>
         <w:t>2.1– Compétences Front-end</w:t>
       </w:r>
@@ -2355,7 +2693,7 @@
       <w:pPr>
         <w:pStyle w:val="Titre2"/>
       </w:pPr>
-      <w:bookmarkStart w:id="6" w:name="_Toc93419823"/>
+      <w:bookmarkStart w:id="6" w:name="_Toc93498900"/>
       <w:r>
         <w:t>2.2– Compétences Back-end</w:t>
       </w:r>
@@ -2407,7 +2745,7 @@
       <w:pPr>
         <w:pStyle w:val="Titre1"/>
       </w:pPr>
-      <w:bookmarkStart w:id="7" w:name="_Toc93419824"/>
+      <w:bookmarkStart w:id="7" w:name="_Toc93498901"/>
       <w:r>
         <w:lastRenderedPageBreak/>
         <w:t>3</w:t>
@@ -2425,7 +2763,7 @@
       <w:pPr>
         <w:pStyle w:val="Titre2"/>
       </w:pPr>
-      <w:bookmarkStart w:id="8" w:name="_Toc93419825"/>
+      <w:bookmarkStart w:id="8" w:name="_Toc93498902"/>
       <w:r>
         <w:t>3.1– Présentation de l’entreprise</w:t>
       </w:r>
@@ -2517,7 +2855,15 @@
       </w:r>
       <w:proofErr w:type="spellEnd"/>
       <w:r>
-        <w:t xml:space="preserve"> sur Twitch depuis plusieurs années, Matthew POTTIER a voulu avoir une marque avec une identité visuelle propre et permettant, si la chance lui sourit, d’être reconnu sur Internet.</w:t>
+        <w:t xml:space="preserve"> sur </w:t>
+      </w:r>
+      <w:proofErr w:type="spellStart"/>
+      <w:r>
+        <w:t>Twitch</w:t>
+      </w:r>
+      <w:proofErr w:type="spellEnd"/>
+      <w:r>
+        <w:t xml:space="preserve"> depuis plusieurs années, Matthew POTTIER a voulu avoir une marque avec une identité visuelle propre et permettant, si la chance lui sourit, d’être reconnu sur Internet.</w:t>
       </w:r>
     </w:p>
     <w:p/>
@@ -2525,7 +2871,7 @@
       <w:pPr>
         <w:pStyle w:val="Titre2"/>
       </w:pPr>
-      <w:bookmarkStart w:id="9" w:name="_Toc93419826"/>
+      <w:bookmarkStart w:id="9" w:name="_Toc93498903"/>
       <w:r>
         <w:t xml:space="preserve">3.2– </w:t>
       </w:r>
@@ -2586,7 +2932,7 @@
       <w:pPr>
         <w:pStyle w:val="Titre2"/>
       </w:pPr>
-      <w:bookmarkStart w:id="10" w:name="_Toc93419827"/>
+      <w:bookmarkStart w:id="10" w:name="_Toc93498904"/>
       <w:r>
         <w:t>3.3– Les fonctions du produit</w:t>
       </w:r>
@@ -2890,7 +3236,7 @@
       <w:pPr>
         <w:pStyle w:val="Titre1"/>
       </w:pPr>
-      <w:bookmarkStart w:id="11" w:name="_Toc93419828"/>
+      <w:bookmarkStart w:id="11" w:name="_Toc93498905"/>
       <w:r>
         <w:lastRenderedPageBreak/>
         <w:t>4</w:t>
@@ -2899,7 +3245,7 @@
         <w:t xml:space="preserve"> – </w:t>
       </w:r>
       <w:r>
-        <w:t>CONCEPTION</w:t>
+        <w:t>SPÉCIFICATIONS FONCTIONNELLES</w:t>
       </w:r>
       <w:bookmarkEnd w:id="11"/>
     </w:p>
@@ -2918,7 +3264,7 @@
       <w:pPr>
         <w:pStyle w:val="Titre2"/>
       </w:pPr>
-      <w:bookmarkStart w:id="12" w:name="_Toc93419829"/>
+      <w:bookmarkStart w:id="12" w:name="_Toc93498906"/>
       <w:r>
         <w:t>4.1– Use Case</w:t>
       </w:r>
@@ -2998,7 +3344,7 @@
       <w:pPr>
         <w:pStyle w:val="Titre2"/>
       </w:pPr>
-      <w:bookmarkStart w:id="13" w:name="_Toc93419830"/>
+      <w:bookmarkStart w:id="13" w:name="_Toc93498907"/>
       <w:r>
         <w:lastRenderedPageBreak/>
         <w:t>4.2– Diagramme d’activité</w:t>
@@ -3014,7 +3360,7 @@
       <w:pPr>
         <w:pStyle w:val="Titre2"/>
       </w:pPr>
-      <w:bookmarkStart w:id="14" w:name="_Toc93419831"/>
+      <w:bookmarkStart w:id="14" w:name="_Toc93498908"/>
       <w:r>
         <w:lastRenderedPageBreak/>
         <w:t>4.3– Diagramme de séquence</w:t>
@@ -3031,33 +3377,2231 @@
       <w:pPr>
         <w:pStyle w:val="Titre2"/>
       </w:pPr>
-      <w:bookmarkStart w:id="15" w:name="_Toc93419832"/>
-      <w:r>
+      <w:bookmarkStart w:id="15" w:name="_Toc93498909"/>
+      <w:r>
+        <w:rPr>
+          <w:noProof/>
+          <w:lang w:eastAsia="fr-FR"/>
+        </w:rPr>
         <w:lastRenderedPageBreak/>
-        <w:t>4.4– MLD / MCD</w:t>
+        <w:drawing>
+          <wp:anchor distT="0" distB="0" distL="114300" distR="114300" simplePos="0" relativeHeight="251661312" behindDoc="0" locked="0" layoutInCell="1" allowOverlap="1" wp14:anchorId="39A46806" wp14:editId="58441463">
+            <wp:simplePos x="0" y="0"/>
+            <wp:positionH relativeFrom="margin">
+              <wp:align>right</wp:align>
+            </wp:positionH>
+            <wp:positionV relativeFrom="paragraph">
+              <wp:posOffset>2602230</wp:posOffset>
+            </wp:positionV>
+            <wp:extent cx="5760720" cy="3679190"/>
+            <wp:effectExtent l="0" t="0" r="0" b="0"/>
+            <wp:wrapThrough wrapText="bothSides">
+              <wp:wrapPolygon edited="0">
+                <wp:start x="0" y="0"/>
+                <wp:lineTo x="0" y="21473"/>
+                <wp:lineTo x="21500" y="21473"/>
+                <wp:lineTo x="21500" y="0"/>
+                <wp:lineTo x="0" y="0"/>
+              </wp:wrapPolygon>
+            </wp:wrapThrough>
+            <wp:docPr id="7" name="Image 7"/>
+            <wp:cNvGraphicFramePr>
+              <a:graphicFrameLocks xmlns:a="http://schemas.openxmlformats.org/drawingml/2006/main" noChangeAspect="1"/>
+            </wp:cNvGraphicFramePr>
+            <a:graphic xmlns:a="http://schemas.openxmlformats.org/drawingml/2006/main">
+              <a:graphicData uri="http://schemas.openxmlformats.org/drawingml/2006/picture">
+                <pic:pic xmlns:pic="http://schemas.openxmlformats.org/drawingml/2006/picture">
+                  <pic:nvPicPr>
+                    <pic:cNvPr id="7" name="maquette pc.PNG"/>
+                    <pic:cNvPicPr/>
+                  </pic:nvPicPr>
+                  <pic:blipFill>
+                    <a:blip r:embed="rId14">
+                      <a:extLst>
+                        <a:ext uri="{28A0092B-C50C-407E-A947-70E740481C1C}">
+                          <a14:useLocalDpi xmlns:a14="http://schemas.microsoft.com/office/drawing/2010/main" val="0"/>
+                        </a:ext>
+                      </a:extLst>
+                    </a:blip>
+                    <a:stretch>
+                      <a:fillRect/>
+                    </a:stretch>
+                  </pic:blipFill>
+                  <pic:spPr>
+                    <a:xfrm>
+                      <a:off x="0" y="0"/>
+                      <a:ext cx="5760720" cy="3679190"/>
+                    </a:xfrm>
+                    <a:prstGeom prst="rect">
+                      <a:avLst/>
+                    </a:prstGeom>
+                  </pic:spPr>
+                </pic:pic>
+              </a:graphicData>
+            </a:graphic>
+            <wp14:sizeRelH relativeFrom="margin">
+              <wp14:pctWidth>0</wp14:pctWidth>
+            </wp14:sizeRelH>
+            <wp14:sizeRelV relativeFrom="margin">
+              <wp14:pctHeight>0</wp14:pctHeight>
+            </wp14:sizeRelV>
+          </wp:anchor>
+        </w:drawing>
+      </w:r>
+      <w:r>
+        <w:t>4.4– Maquettage</w:t>
       </w:r>
       <w:bookmarkEnd w:id="15"/>
     </w:p>
     <w:p>
+      <w:pPr>
+        <w:rPr>
+          <w:rFonts w:asciiTheme="majorHAnsi" w:eastAsiaTheme="majorEastAsia" w:hAnsiTheme="majorHAnsi" w:cstheme="majorBidi"/>
+          <w:color w:val="2F5496" w:themeColor="accent1" w:themeShade="BF"/>
+          <w:sz w:val="26"/>
+          <w:szCs w:val="26"/>
+        </w:rPr>
+      </w:pPr>
       <w:r>
         <w:br w:type="page"/>
       </w:r>
     </w:p>
     <w:p>
       <w:pPr>
+        <w:pStyle w:val="Titre1"/>
+      </w:pPr>
+      <w:bookmarkStart w:id="16" w:name="_Toc93498910"/>
+      <w:r>
+        <w:lastRenderedPageBreak/>
+        <w:t>5</w:t>
+      </w:r>
+      <w:r>
+        <w:t xml:space="preserve"> – </w:t>
+      </w:r>
+      <w:r>
+        <w:t>CONCEPTION</w:t>
+      </w:r>
+      <w:r>
+        <w:t xml:space="preserve"> DE LA BASE DE DONNÉES</w:t>
+      </w:r>
+      <w:bookmarkEnd w:id="16"/>
+    </w:p>
+    <w:p>
+      <w:pPr>
         <w:pStyle w:val="Titre2"/>
       </w:pPr>
-      <w:bookmarkStart w:id="16" w:name="_Toc93419833"/>
+    </w:p>
+    <w:p>
+      <w:pPr>
+        <w:pStyle w:val="Titre2"/>
+      </w:pPr>
+      <w:bookmarkStart w:id="17" w:name="_Toc93498911"/>
+      <w:r>
+        <w:t>5.1</w:t>
+      </w:r>
+      <w:r>
+        <w:t xml:space="preserve">– </w:t>
+      </w:r>
+      <w:r>
+        <w:t>MCD</w:t>
+      </w:r>
+      <w:r>
+        <w:t xml:space="preserve"> / MLD</w:t>
+      </w:r>
+      <w:bookmarkEnd w:id="17"/>
+    </w:p>
+    <w:p/>
+    <w:p>
+      <w:r>
+        <w:rPr>
+          <w:noProof/>
+          <w:lang w:eastAsia="fr-FR"/>
+        </w:rPr>
+        <w:drawing>
+          <wp:inline distT="0" distB="0" distL="0" distR="0" wp14:anchorId="7E6AF65C" wp14:editId="69091781">
+            <wp:extent cx="5760720" cy="2822575"/>
+            <wp:effectExtent l="0" t="0" r="0" b="0"/>
+            <wp:docPr id="9" name="Image 9"/>
+            <wp:cNvGraphicFramePr>
+              <a:graphicFrameLocks xmlns:a="http://schemas.openxmlformats.org/drawingml/2006/main" noChangeAspect="1"/>
+            </wp:cNvGraphicFramePr>
+            <a:graphic xmlns:a="http://schemas.openxmlformats.org/drawingml/2006/main">
+              <a:graphicData uri="http://schemas.openxmlformats.org/drawingml/2006/picture">
+                <pic:pic xmlns:pic="http://schemas.openxmlformats.org/drawingml/2006/picture">
+                  <pic:nvPicPr>
+                    <pic:cNvPr id="9" name="MCD_Project.PNG"/>
+                    <pic:cNvPicPr/>
+                  </pic:nvPicPr>
+                  <pic:blipFill>
+                    <a:blip r:embed="rId15" cstate="print">
+                      <a:extLst>
+                        <a:ext uri="{28A0092B-C50C-407E-A947-70E740481C1C}">
+                          <a14:useLocalDpi xmlns:a14="http://schemas.microsoft.com/office/drawing/2010/main" val="0"/>
+                        </a:ext>
+                      </a:extLst>
+                    </a:blip>
+                    <a:stretch>
+                      <a:fillRect/>
+                    </a:stretch>
+                  </pic:blipFill>
+                  <pic:spPr>
+                    <a:xfrm>
+                      <a:off x="0" y="0"/>
+                      <a:ext cx="5760720" cy="2822575"/>
+                    </a:xfrm>
+                    <a:prstGeom prst="rect">
+                      <a:avLst/>
+                    </a:prstGeom>
+                  </pic:spPr>
+                </pic:pic>
+              </a:graphicData>
+            </a:graphic>
+          </wp:inline>
+        </w:drawing>
+      </w:r>
+    </w:p>
+    <w:p>
+      <w:r>
+        <w:rPr>
+          <w:noProof/>
+          <w:lang w:eastAsia="fr-FR"/>
+        </w:rPr>
+        <w:drawing>
+          <wp:inline distT="0" distB="0" distL="0" distR="0" wp14:anchorId="7F1033A9" wp14:editId="541646B8">
+            <wp:extent cx="5760720" cy="2827020"/>
+            <wp:effectExtent l="0" t="0" r="0" b="0"/>
+            <wp:docPr id="8" name="Image 8"/>
+            <wp:cNvGraphicFramePr>
+              <a:graphicFrameLocks xmlns:a="http://schemas.openxmlformats.org/drawingml/2006/main" noChangeAspect="1"/>
+            </wp:cNvGraphicFramePr>
+            <a:graphic xmlns:a="http://schemas.openxmlformats.org/drawingml/2006/main">
+              <a:graphicData uri="http://schemas.openxmlformats.org/drawingml/2006/picture">
+                <pic:pic xmlns:pic="http://schemas.openxmlformats.org/drawingml/2006/picture">
+                  <pic:nvPicPr>
+                    <pic:cNvPr id="8" name="MLD_Project.PNG"/>
+                    <pic:cNvPicPr/>
+                  </pic:nvPicPr>
+                  <pic:blipFill>
+                    <a:blip r:embed="rId16" cstate="print">
+                      <a:extLst>
+                        <a:ext uri="{28A0092B-C50C-407E-A947-70E740481C1C}">
+                          <a14:useLocalDpi xmlns:a14="http://schemas.microsoft.com/office/drawing/2010/main" val="0"/>
+                        </a:ext>
+                      </a:extLst>
+                    </a:blip>
+                    <a:stretch>
+                      <a:fillRect/>
+                    </a:stretch>
+                  </pic:blipFill>
+                  <pic:spPr>
+                    <a:xfrm>
+                      <a:off x="0" y="0"/>
+                      <a:ext cx="5760720" cy="2827020"/>
+                    </a:xfrm>
+                    <a:prstGeom prst="rect">
+                      <a:avLst/>
+                    </a:prstGeom>
+                  </pic:spPr>
+                </pic:pic>
+              </a:graphicData>
+            </a:graphic>
+          </wp:inline>
+        </w:drawing>
+      </w:r>
+    </w:p>
+    <w:p>
+      <w:pPr>
+        <w:ind w:firstLine="708"/>
+      </w:pPr>
+      <w:r>
+        <w:t>Étant donné que mon projet a beaucoup évolué depuis le début, la conception de la base de données a également changé.</w:t>
+      </w:r>
+    </w:p>
+    <w:p>
+      <w:pPr>
+        <w:ind w:firstLine="708"/>
+      </w:pPr>
+      <w:r>
+        <w:t xml:space="preserve">Au départ j’étais parti sur l’idée de faire une table </w:t>
+      </w:r>
+      <w:r>
+        <w:t>« </w:t>
+      </w:r>
+      <w:r>
+        <w:t>jeu</w:t>
+      </w:r>
+      <w:r>
+        <w:t> »</w:t>
+      </w:r>
+      <w:r>
+        <w:t xml:space="preserve"> qui pouvait être liée à plusieurs consoles et de ce fait ce serait la table </w:t>
+      </w:r>
+      <w:r>
+        <w:t>d’association</w:t>
+      </w:r>
+      <w:r>
+        <w:t xml:space="preserve"> en</w:t>
+      </w:r>
+      <w:r>
+        <w:t>tre</w:t>
+      </w:r>
+      <w:r>
+        <w:t xml:space="preserve"> « jeu » et « support » (la table « posséder ») qui regrouperait la plupart des entrées. Cependant après réflexion je me suis </w:t>
+      </w:r>
+      <w:r>
+        <w:t>dit</w:t>
+      </w:r>
+      <w:r>
+        <w:t xml:space="preserve"> que ce serait </w:t>
+      </w:r>
+      <w:r>
+        <w:t>plus logique et pratique de faire passer le support directement dans la table « jeu » car les informations d’un jeu pourront être différentes selon le support (par exemple la date de sortie pourrait ne pas être la même, le temps de jeu</w:t>
+      </w:r>
+      <w:r>
+        <w:t xml:space="preserve"> ou même mon avis).</w:t>
+      </w:r>
+      <w:r>
+        <w:t xml:space="preserve"> </w:t>
+      </w:r>
+    </w:p>
+    <w:p>
+      <w:pPr>
+        <w:ind w:firstLine="708"/>
+      </w:pPr>
       <w:r>
         <w:lastRenderedPageBreak/>
-        <w:t>4.4– Maquettage</w:t>
-      </w:r>
-      <w:bookmarkEnd w:id="16"/>
+        <w:t>Autre modification : sur la 1</w:t>
+      </w:r>
+      <w:r>
+        <w:rPr>
+          <w:vertAlign w:val="superscript"/>
+        </w:rPr>
+        <w:t>ère</w:t>
+      </w:r>
+      <w:r>
+        <w:t xml:space="preserve"> version de la conception il était question de créer une table « rôle » afin d’attribuer aux utilisateurs la possibilité ou non de se connecter à l’espace administrateur. Mais finalement je n’ai pas prévu d’espace de connexion pour les utilisateurs basiques car ils n’ont aucune interaction possible avec le site, seulement les </w:t>
+      </w:r>
+      <w:proofErr w:type="spellStart"/>
+      <w:r>
+        <w:t>admins</w:t>
+      </w:r>
+      <w:proofErr w:type="spellEnd"/>
+      <w:r>
+        <w:t xml:space="preserve"> ont des accès de connexion. De ce fait la table « rôle » n’avait plus aucun intérêt et j’en ai fait un attribut dans la table « utilisateur ».</w:t>
+      </w:r>
+    </w:p>
+    <w:p>
+      <w:pPr>
+        <w:ind w:firstLine="708"/>
+      </w:pPr>
+      <w:r>
+        <w:t>La table « mode » a eu différentes versions mais pour le moment je suis resté sur une version où chaque possibilité est listée directement dans la table sans utiliser la table d’association « comprendre », avec une cardinalité « 0,1 » entre « comprendre » et « jeu ». Étant donné qu’il y a peu de choix dans les modes et que mon code est prévu pour ajouter les jeux de cette façon je préfère le laisser comme tel afin d’éviter tout retard sur mes fonctionnalités, mais l’amélioration en « 0,n » afin d’utiliser la table d’association est  prévu.</w:t>
+      </w:r>
+    </w:p>
+    <w:p>
+      <w:pPr>
+        <w:ind w:firstLine="708"/>
+      </w:pPr>
+      <w:r>
+        <w:t xml:space="preserve">Les tables se sont étoffées d’attributs supplémentaires (principalement la table « jeu »), les cardinalités ont évolués afin d’éviter la suppression en cascade et voilà donc à quoi ressemble </w:t>
+      </w:r>
+      <w:r>
+        <w:t>mes MCD / MLD :</w:t>
+      </w:r>
+    </w:p>
+    <w:p>
+      <w:r>
+        <w:rPr>
+          <w:noProof/>
+          <w:lang w:eastAsia="fr-FR"/>
+        </w:rPr>
+        <w:drawing>
+          <wp:anchor distT="0" distB="0" distL="114300" distR="114300" simplePos="0" relativeHeight="251662336" behindDoc="0" locked="0" layoutInCell="1" allowOverlap="1" wp14:anchorId="5906578E" wp14:editId="7AAC023C">
+            <wp:simplePos x="0" y="0"/>
+            <wp:positionH relativeFrom="margin">
+              <wp:align>right</wp:align>
+            </wp:positionH>
+            <wp:positionV relativeFrom="paragraph">
+              <wp:posOffset>340360</wp:posOffset>
+            </wp:positionV>
+            <wp:extent cx="5760720" cy="4228465"/>
+            <wp:effectExtent l="0" t="0" r="0" b="635"/>
+            <wp:wrapThrough wrapText="bothSides">
+              <wp:wrapPolygon edited="0">
+                <wp:start x="0" y="0"/>
+                <wp:lineTo x="0" y="21506"/>
+                <wp:lineTo x="21500" y="21506"/>
+                <wp:lineTo x="21500" y="0"/>
+                <wp:lineTo x="0" y="0"/>
+              </wp:wrapPolygon>
+            </wp:wrapThrough>
+            <wp:docPr id="10" name="Image 10"/>
+            <wp:cNvGraphicFramePr>
+              <a:graphicFrameLocks xmlns:a="http://schemas.openxmlformats.org/drawingml/2006/main" noChangeAspect="1"/>
+            </wp:cNvGraphicFramePr>
+            <a:graphic xmlns:a="http://schemas.openxmlformats.org/drawingml/2006/main">
+              <a:graphicData uri="http://schemas.openxmlformats.org/drawingml/2006/picture">
+                <pic:pic xmlns:pic="http://schemas.openxmlformats.org/drawingml/2006/picture">
+                  <pic:nvPicPr>
+                    <pic:cNvPr id="10" name="MCD_V2.PNG"/>
+                    <pic:cNvPicPr/>
+                  </pic:nvPicPr>
+                  <pic:blipFill>
+                    <a:blip r:embed="rId17">
+                      <a:extLst>
+                        <a:ext uri="{28A0092B-C50C-407E-A947-70E740481C1C}">
+                          <a14:useLocalDpi xmlns:a14="http://schemas.microsoft.com/office/drawing/2010/main" val="0"/>
+                        </a:ext>
+                      </a:extLst>
+                    </a:blip>
+                    <a:stretch>
+                      <a:fillRect/>
+                    </a:stretch>
+                  </pic:blipFill>
+                  <pic:spPr>
+                    <a:xfrm>
+                      <a:off x="0" y="0"/>
+                      <a:ext cx="5760720" cy="4228465"/>
+                    </a:xfrm>
+                    <a:prstGeom prst="rect">
+                      <a:avLst/>
+                    </a:prstGeom>
+                  </pic:spPr>
+                </pic:pic>
+              </a:graphicData>
+            </a:graphic>
+          </wp:anchor>
+        </w:drawing>
+      </w:r>
+    </w:p>
+    <w:p>
+      <w:r>
+        <w:br w:type="page"/>
+      </w:r>
+    </w:p>
+    <w:p>
+      <w:r>
+        <w:rPr>
+          <w:noProof/>
+          <w:lang w:eastAsia="fr-FR"/>
+        </w:rPr>
+        <w:lastRenderedPageBreak/>
+        <w:drawing>
+          <wp:anchor distT="0" distB="0" distL="114300" distR="114300" simplePos="0" relativeHeight="251663360" behindDoc="0" locked="0" layoutInCell="1" allowOverlap="1" wp14:anchorId="1B36D968" wp14:editId="0B1D7DE2">
+            <wp:simplePos x="0" y="0"/>
+            <wp:positionH relativeFrom="margin">
+              <wp:align>right</wp:align>
+            </wp:positionH>
+            <wp:positionV relativeFrom="paragraph">
+              <wp:posOffset>0</wp:posOffset>
+            </wp:positionV>
+            <wp:extent cx="5760720" cy="4836795"/>
+            <wp:effectExtent l="0" t="0" r="0" b="1905"/>
+            <wp:wrapThrough wrapText="bothSides">
+              <wp:wrapPolygon edited="0">
+                <wp:start x="0" y="0"/>
+                <wp:lineTo x="0" y="21523"/>
+                <wp:lineTo x="21500" y="21523"/>
+                <wp:lineTo x="21500" y="0"/>
+                <wp:lineTo x="0" y="0"/>
+              </wp:wrapPolygon>
+            </wp:wrapThrough>
+            <wp:docPr id="11" name="Image 11"/>
+            <wp:cNvGraphicFramePr>
+              <a:graphicFrameLocks xmlns:a="http://schemas.openxmlformats.org/drawingml/2006/main" noChangeAspect="1"/>
+            </wp:cNvGraphicFramePr>
+            <a:graphic xmlns:a="http://schemas.openxmlformats.org/drawingml/2006/main">
+              <a:graphicData uri="http://schemas.openxmlformats.org/drawingml/2006/picture">
+                <pic:pic xmlns:pic="http://schemas.openxmlformats.org/drawingml/2006/picture">
+                  <pic:nvPicPr>
+                    <pic:cNvPr id="11" name="MLD_V2.PNG"/>
+                    <pic:cNvPicPr/>
+                  </pic:nvPicPr>
+                  <pic:blipFill>
+                    <a:blip r:embed="rId18">
+                      <a:extLst>
+                        <a:ext uri="{28A0092B-C50C-407E-A947-70E740481C1C}">
+                          <a14:useLocalDpi xmlns:a14="http://schemas.microsoft.com/office/drawing/2010/main" val="0"/>
+                        </a:ext>
+                      </a:extLst>
+                    </a:blip>
+                    <a:stretch>
+                      <a:fillRect/>
+                    </a:stretch>
+                  </pic:blipFill>
+                  <pic:spPr>
+                    <a:xfrm>
+                      <a:off x="0" y="0"/>
+                      <a:ext cx="5760720" cy="4836795"/>
+                    </a:xfrm>
+                    <a:prstGeom prst="rect">
+                      <a:avLst/>
+                    </a:prstGeom>
+                  </pic:spPr>
+                </pic:pic>
+              </a:graphicData>
+            </a:graphic>
+          </wp:anchor>
+        </w:drawing>
+      </w:r>
+    </w:p>
+    <w:p>
+      <w:r>
+        <w:br w:type="page"/>
+      </w:r>
+    </w:p>
+    <w:p>
+      <w:pPr>
+        <w:pStyle w:val="Titre2"/>
+      </w:pPr>
+      <w:bookmarkStart w:id="18" w:name="_Toc93498912"/>
+      <w:r>
+        <w:lastRenderedPageBreak/>
+        <w:t>5.2– Création de la base de données</w:t>
+      </w:r>
+      <w:bookmarkEnd w:id="18"/>
+    </w:p>
+    <w:p/>
+    <w:p>
+      <w:pPr>
+        <w:ind w:firstLine="708"/>
+      </w:pPr>
+      <w:r>
+        <w:t>En suivant les MCD / MLD, la création de la base de données a été plutôt rapide. Dans un 1</w:t>
+      </w:r>
+      <w:r>
+        <w:rPr>
+          <w:vertAlign w:val="superscript"/>
+        </w:rPr>
+        <w:t>er</w:t>
+      </w:r>
+      <w:r>
+        <w:t xml:space="preserve"> temps, vu que mon site était déjà hébergé sur LWS j’avais une base de données déjà créée (vide cependant). Je n’ai eu « que » les tables et les attributs à rajouter :</w:t>
+      </w:r>
+    </w:p>
+    <w:p>
+      <w:r>
+        <w:rPr>
+          <w:noProof/>
+          <w:lang w:eastAsia="fr-FR"/>
+        </w:rPr>
+        <w:drawing>
+          <wp:anchor distT="0" distB="0" distL="114300" distR="114300" simplePos="0" relativeHeight="251664384" behindDoc="0" locked="0" layoutInCell="1" allowOverlap="1" wp14:anchorId="1289FCA3" wp14:editId="33222064">
+            <wp:simplePos x="0" y="0"/>
+            <wp:positionH relativeFrom="margin">
+              <wp:align>right</wp:align>
+            </wp:positionH>
+            <wp:positionV relativeFrom="paragraph">
+              <wp:posOffset>332740</wp:posOffset>
+            </wp:positionV>
+            <wp:extent cx="5760720" cy="2557145"/>
+            <wp:effectExtent l="0" t="0" r="0" b="0"/>
+            <wp:wrapThrough wrapText="bothSides">
+              <wp:wrapPolygon edited="0">
+                <wp:start x="0" y="0"/>
+                <wp:lineTo x="0" y="21402"/>
+                <wp:lineTo x="21500" y="21402"/>
+                <wp:lineTo x="21500" y="0"/>
+                <wp:lineTo x="0" y="0"/>
+              </wp:wrapPolygon>
+            </wp:wrapThrough>
+            <wp:docPr id="12" name="Image 12"/>
+            <wp:cNvGraphicFramePr>
+              <a:graphicFrameLocks xmlns:a="http://schemas.openxmlformats.org/drawingml/2006/main" noChangeAspect="1"/>
+            </wp:cNvGraphicFramePr>
+            <a:graphic xmlns:a="http://schemas.openxmlformats.org/drawingml/2006/main">
+              <a:graphicData uri="http://schemas.openxmlformats.org/drawingml/2006/picture">
+                <pic:pic xmlns:pic="http://schemas.openxmlformats.org/drawingml/2006/picture">
+                  <pic:nvPicPr>
+                    <pic:cNvPr id="12" name="creation bdd sql.PNG"/>
+                    <pic:cNvPicPr/>
+                  </pic:nvPicPr>
+                  <pic:blipFill>
+                    <a:blip r:embed="rId19" cstate="print">
+                      <a:extLst>
+                        <a:ext uri="{28A0092B-C50C-407E-A947-70E740481C1C}">
+                          <a14:useLocalDpi xmlns:a14="http://schemas.microsoft.com/office/drawing/2010/main" val="0"/>
+                        </a:ext>
+                      </a:extLst>
+                    </a:blip>
+                    <a:stretch>
+                      <a:fillRect/>
+                    </a:stretch>
+                  </pic:blipFill>
+                  <pic:spPr>
+                    <a:xfrm>
+                      <a:off x="0" y="0"/>
+                      <a:ext cx="5760720" cy="2557145"/>
+                    </a:xfrm>
+                    <a:prstGeom prst="rect">
+                      <a:avLst/>
+                    </a:prstGeom>
+                  </pic:spPr>
+                </pic:pic>
+              </a:graphicData>
+            </a:graphic>
+          </wp:anchor>
+        </w:drawing>
+      </w:r>
+    </w:p>
+    <w:p>
+      <w:pPr>
+        <w:tabs>
+          <w:tab w:val="left" w:pos="1275"/>
+        </w:tabs>
+      </w:pPr>
+      <w:r>
+        <w:t>NB : J’ai rajouté la ligne de création de la base de données pour l’exemple, mais elle était déjà créée au moment de la structuration.</w:t>
+      </w:r>
+    </w:p>
+    <w:p>
+      <w:pPr>
+        <w:ind w:firstLine="708"/>
+      </w:pPr>
+    </w:p>
+    <w:p>
+      <w:pPr>
+        <w:ind w:firstLine="708"/>
+      </w:pPr>
+      <w:r>
+        <w:t>Après que les tables et les attributs aient été ajoutés, il a fallu également faire les clés étrangères afin de lier les tables entre elles :</w:t>
+      </w:r>
+    </w:p>
+    <w:p/>
+    <w:p>
+      <w:r>
+        <w:rPr>
+          <w:noProof/>
+          <w:lang w:eastAsia="fr-FR"/>
+        </w:rPr>
+        <w:drawing>
+          <wp:anchor distT="0" distB="0" distL="114300" distR="114300" simplePos="0" relativeHeight="251665408" behindDoc="0" locked="0" layoutInCell="1" allowOverlap="1" wp14:anchorId="7D03CB5F" wp14:editId="7444EF8A">
+            <wp:simplePos x="0" y="0"/>
+            <wp:positionH relativeFrom="column">
+              <wp:posOffset>-4445</wp:posOffset>
+            </wp:positionH>
+            <wp:positionV relativeFrom="paragraph">
+              <wp:posOffset>-3175</wp:posOffset>
+            </wp:positionV>
+            <wp:extent cx="5760720" cy="2553335"/>
+            <wp:effectExtent l="0" t="0" r="0" b="0"/>
+            <wp:wrapThrough wrapText="bothSides">
+              <wp:wrapPolygon edited="0">
+                <wp:start x="0" y="0"/>
+                <wp:lineTo x="0" y="21433"/>
+                <wp:lineTo x="21500" y="21433"/>
+                <wp:lineTo x="21500" y="0"/>
+                <wp:lineTo x="0" y="0"/>
+              </wp:wrapPolygon>
+            </wp:wrapThrough>
+            <wp:docPr id="13" name="Image 13"/>
+            <wp:cNvGraphicFramePr>
+              <a:graphicFrameLocks xmlns:a="http://schemas.openxmlformats.org/drawingml/2006/main" noChangeAspect="1"/>
+            </wp:cNvGraphicFramePr>
+            <a:graphic xmlns:a="http://schemas.openxmlformats.org/drawingml/2006/main">
+              <a:graphicData uri="http://schemas.openxmlformats.org/drawingml/2006/picture">
+                <pic:pic xmlns:pic="http://schemas.openxmlformats.org/drawingml/2006/picture">
+                  <pic:nvPicPr>
+                    <pic:cNvPr id="13" name="FK bdd sql.PNG"/>
+                    <pic:cNvPicPr/>
+                  </pic:nvPicPr>
+                  <pic:blipFill>
+                    <a:blip r:embed="rId20" cstate="print">
+                      <a:extLst>
+                        <a:ext uri="{28A0092B-C50C-407E-A947-70E740481C1C}">
+                          <a14:useLocalDpi xmlns:a14="http://schemas.microsoft.com/office/drawing/2010/main" val="0"/>
+                        </a:ext>
+                      </a:extLst>
+                    </a:blip>
+                    <a:stretch>
+                      <a:fillRect/>
+                    </a:stretch>
+                  </pic:blipFill>
+                  <pic:spPr>
+                    <a:xfrm>
+                      <a:off x="0" y="0"/>
+                      <a:ext cx="5760720" cy="2553335"/>
+                    </a:xfrm>
+                    <a:prstGeom prst="rect">
+                      <a:avLst/>
+                    </a:prstGeom>
+                  </pic:spPr>
+                </pic:pic>
+              </a:graphicData>
+            </a:graphic>
+          </wp:anchor>
+        </w:drawing>
+      </w:r>
+    </w:p>
+    <w:p>
+      <w:r>
+        <w:t>La base de données était enfin prête !</w:t>
+      </w:r>
+    </w:p>
+    <w:p>
+      <w:pPr>
+        <w:pStyle w:val="Titre1"/>
+      </w:pPr>
+      <w:r>
+        <w:br w:type="page"/>
+      </w:r>
+      <w:bookmarkStart w:id="19" w:name="_Toc93498913"/>
+      <w:r>
+        <w:lastRenderedPageBreak/>
+        <w:t>6</w:t>
+      </w:r>
+      <w:r>
+        <w:t xml:space="preserve"> – </w:t>
+      </w:r>
+      <w:r>
+        <w:t>ARBORESCENCE</w:t>
+      </w:r>
+      <w:bookmarkEnd w:id="19"/>
+    </w:p>
+    <w:p>
+      <w:r>
+        <w:rPr>
+          <w:noProof/>
+          <w:lang w:eastAsia="fr-FR"/>
+        </w:rPr>
+        <w:drawing>
+          <wp:anchor distT="0" distB="0" distL="114300" distR="114300" simplePos="0" relativeHeight="251666432" behindDoc="0" locked="0" layoutInCell="1" allowOverlap="1" wp14:anchorId="364DE66E" wp14:editId="2A93532D">
+            <wp:simplePos x="0" y="0"/>
+            <wp:positionH relativeFrom="margin">
+              <wp:posOffset>-953770</wp:posOffset>
+            </wp:positionH>
+            <wp:positionV relativeFrom="paragraph">
+              <wp:posOffset>2564130</wp:posOffset>
+            </wp:positionV>
+            <wp:extent cx="7887335" cy="3625850"/>
+            <wp:effectExtent l="0" t="2857" r="0" b="0"/>
+            <wp:wrapThrough wrapText="bothSides">
+              <wp:wrapPolygon edited="0">
+                <wp:start x="-8" y="21583"/>
+                <wp:lineTo x="21538" y="21583"/>
+                <wp:lineTo x="21538" y="134"/>
+                <wp:lineTo x="-8" y="134"/>
+                <wp:lineTo x="-8" y="21583"/>
+              </wp:wrapPolygon>
+            </wp:wrapThrough>
+            <wp:docPr id="15" name="Image 15"/>
+            <wp:cNvGraphicFramePr>
+              <a:graphicFrameLocks xmlns:a="http://schemas.openxmlformats.org/drawingml/2006/main" noChangeAspect="1"/>
+            </wp:cNvGraphicFramePr>
+            <a:graphic xmlns:a="http://schemas.openxmlformats.org/drawingml/2006/main">
+              <a:graphicData uri="http://schemas.openxmlformats.org/drawingml/2006/picture">
+                <pic:pic xmlns:pic="http://schemas.openxmlformats.org/drawingml/2006/picture">
+                  <pic:nvPicPr>
+                    <pic:cNvPr id="15" name="arborescence_projet.PNG"/>
+                    <pic:cNvPicPr/>
+                  </pic:nvPicPr>
+                  <pic:blipFill>
+                    <a:blip r:embed="rId21" cstate="print">
+                      <a:extLst>
+                        <a:ext uri="{28A0092B-C50C-407E-A947-70E740481C1C}">
+                          <a14:useLocalDpi xmlns:a14="http://schemas.microsoft.com/office/drawing/2010/main" val="0"/>
+                        </a:ext>
+                      </a:extLst>
+                    </a:blip>
+                    <a:stretch>
+                      <a:fillRect/>
+                    </a:stretch>
+                  </pic:blipFill>
+                  <pic:spPr>
+                    <a:xfrm rot="5400000">
+                      <a:off x="0" y="0"/>
+                      <a:ext cx="7887335" cy="3625850"/>
+                    </a:xfrm>
+                    <a:prstGeom prst="rect">
+                      <a:avLst/>
+                    </a:prstGeom>
+                  </pic:spPr>
+                </pic:pic>
+              </a:graphicData>
+            </a:graphic>
+            <wp14:sizeRelH relativeFrom="margin">
+              <wp14:pctWidth>0</wp14:pctWidth>
+            </wp14:sizeRelH>
+            <wp14:sizeRelV relativeFrom="margin">
+              <wp14:pctHeight>0</wp14:pctHeight>
+            </wp14:sizeRelV>
+          </wp:anchor>
+        </w:drawing>
+      </w:r>
     </w:p>
     <w:p/>
     <w:p/>
+    <w:p/>
+    <w:p/>
+    <w:p/>
+    <w:p/>
+    <w:p/>
+    <w:p/>
+    <w:p/>
+    <w:p/>
+    <w:p/>
+    <w:p/>
+    <w:p/>
+    <w:p/>
+    <w:p/>
+    <w:p/>
+    <w:p/>
+    <w:p/>
+    <w:p/>
+    <w:p/>
+    <w:p/>
+    <w:p/>
+    <w:p/>
+    <w:p/>
+    <w:p/>
+    <w:p/>
+    <w:p/>
+    <w:p>
+      <w:r>
+        <w:br w:type="page"/>
+      </w:r>
+    </w:p>
+    <w:p>
+      <w:pPr>
+        <w:pStyle w:val="Titre1"/>
+      </w:pPr>
+      <w:bookmarkStart w:id="20" w:name="_Toc93498914"/>
+      <w:r>
+        <w:lastRenderedPageBreak/>
+        <w:t>7</w:t>
+      </w:r>
+      <w:r>
+        <w:t xml:space="preserve"> – </w:t>
+      </w:r>
+      <w:r>
+        <w:t>OUTILS UTILISÉS</w:t>
+      </w:r>
+      <w:bookmarkEnd w:id="20"/>
+    </w:p>
+    <w:p/>
+    <w:p>
+      <w:r>
+        <w:rPr>
+          <w:noProof/>
+          <w:lang w:eastAsia="fr-FR"/>
+        </w:rPr>
+        <w:drawing>
+          <wp:anchor distT="0" distB="0" distL="114300" distR="114300" simplePos="0" relativeHeight="251669504" behindDoc="0" locked="0" layoutInCell="1" allowOverlap="1" wp14:anchorId="434D30CE" wp14:editId="18E6AE79">
+            <wp:simplePos x="0" y="0"/>
+            <wp:positionH relativeFrom="margin">
+              <wp:align>center</wp:align>
+            </wp:positionH>
+            <wp:positionV relativeFrom="paragraph">
+              <wp:posOffset>8890</wp:posOffset>
+            </wp:positionV>
+            <wp:extent cx="903600" cy="720000"/>
+            <wp:effectExtent l="0" t="0" r="0" b="4445"/>
+            <wp:wrapThrough wrapText="bothSides">
+              <wp:wrapPolygon edited="0">
+                <wp:start x="2278" y="0"/>
+                <wp:lineTo x="0" y="9151"/>
+                <wp:lineTo x="0" y="12011"/>
+                <wp:lineTo x="2278" y="21162"/>
+                <wp:lineTo x="18684" y="21162"/>
+                <wp:lineTo x="19139" y="21162"/>
+                <wp:lineTo x="20962" y="12011"/>
+                <wp:lineTo x="20962" y="9151"/>
+                <wp:lineTo x="18684" y="0"/>
+                <wp:lineTo x="2278" y="0"/>
+              </wp:wrapPolygon>
+            </wp:wrapThrough>
+            <wp:docPr id="16" name="Image 16"/>
+            <wp:cNvGraphicFramePr>
+              <a:graphicFrameLocks xmlns:a="http://schemas.openxmlformats.org/drawingml/2006/main" noChangeAspect="1"/>
+            </wp:cNvGraphicFramePr>
+            <a:graphic xmlns:a="http://schemas.openxmlformats.org/drawingml/2006/main">
+              <a:graphicData uri="http://schemas.openxmlformats.org/drawingml/2006/picture">
+                <pic:pic xmlns:pic="http://schemas.openxmlformats.org/drawingml/2006/picture">
+                  <pic:nvPicPr>
+                    <pic:cNvPr id="16" name="logo_bootstrap.png"/>
+                    <pic:cNvPicPr/>
+                  </pic:nvPicPr>
+                  <pic:blipFill>
+                    <a:blip r:embed="rId22" cstate="print">
+                      <a:extLst>
+                        <a:ext uri="{28A0092B-C50C-407E-A947-70E740481C1C}">
+                          <a14:useLocalDpi xmlns:a14="http://schemas.microsoft.com/office/drawing/2010/main" val="0"/>
+                        </a:ext>
+                      </a:extLst>
+                    </a:blip>
+                    <a:stretch>
+                      <a:fillRect/>
+                    </a:stretch>
+                  </pic:blipFill>
+                  <pic:spPr>
+                    <a:xfrm>
+                      <a:off x="0" y="0"/>
+                      <a:ext cx="903600" cy="720000"/>
+                    </a:xfrm>
+                    <a:prstGeom prst="rect">
+                      <a:avLst/>
+                    </a:prstGeom>
+                  </pic:spPr>
+                </pic:pic>
+              </a:graphicData>
+            </a:graphic>
+          </wp:anchor>
+        </w:drawing>
+      </w:r>
+      <w:r>
+        <w:rPr>
+          <w:noProof/>
+          <w:lang w:eastAsia="fr-FR"/>
+        </w:rPr>
+        <w:drawing>
+          <wp:anchor distT="0" distB="0" distL="114300" distR="114300" simplePos="0" relativeHeight="251667456" behindDoc="0" locked="0" layoutInCell="1" allowOverlap="1" wp14:anchorId="0E782222" wp14:editId="22C45B70">
+            <wp:simplePos x="0" y="0"/>
+            <wp:positionH relativeFrom="margin">
+              <wp:posOffset>400685</wp:posOffset>
+            </wp:positionH>
+            <wp:positionV relativeFrom="paragraph">
+              <wp:posOffset>8890</wp:posOffset>
+            </wp:positionV>
+            <wp:extent cx="1111885" cy="719455"/>
+            <wp:effectExtent l="0" t="0" r="0" b="4445"/>
+            <wp:wrapThrough wrapText="bothSides">
+              <wp:wrapPolygon edited="0">
+                <wp:start x="1480" y="0"/>
+                <wp:lineTo x="0" y="4004"/>
+                <wp:lineTo x="0" y="20018"/>
+                <wp:lineTo x="2591" y="21162"/>
+                <wp:lineTo x="18504" y="21162"/>
+                <wp:lineTo x="21094" y="20018"/>
+                <wp:lineTo x="21094" y="4004"/>
+                <wp:lineTo x="20354" y="0"/>
+                <wp:lineTo x="1480" y="0"/>
+              </wp:wrapPolygon>
+            </wp:wrapThrough>
+            <wp:docPr id="5" name="Image 5"/>
+            <wp:cNvGraphicFramePr>
+              <a:graphicFrameLocks xmlns:a="http://schemas.openxmlformats.org/drawingml/2006/main" noChangeAspect="1"/>
+            </wp:cNvGraphicFramePr>
+            <a:graphic xmlns:a="http://schemas.openxmlformats.org/drawingml/2006/main">
+              <a:graphicData uri="http://schemas.openxmlformats.org/drawingml/2006/picture">
+                <pic:pic xmlns:pic="http://schemas.openxmlformats.org/drawingml/2006/picture">
+                  <pic:nvPicPr>
+                    <pic:cNvPr id="5" name="css-html_logo.png"/>
+                    <pic:cNvPicPr/>
+                  </pic:nvPicPr>
+                  <pic:blipFill>
+                    <a:blip r:embed="rId23" cstate="print">
+                      <a:extLst>
+                        <a:ext uri="{28A0092B-C50C-407E-A947-70E740481C1C}">
+                          <a14:useLocalDpi xmlns:a14="http://schemas.microsoft.com/office/drawing/2010/main" val="0"/>
+                        </a:ext>
+                      </a:extLst>
+                    </a:blip>
+                    <a:stretch>
+                      <a:fillRect/>
+                    </a:stretch>
+                  </pic:blipFill>
+                  <pic:spPr>
+                    <a:xfrm>
+                      <a:off x="0" y="0"/>
+                      <a:ext cx="1111885" cy="719455"/>
+                    </a:xfrm>
+                    <a:prstGeom prst="rect">
+                      <a:avLst/>
+                    </a:prstGeom>
+                  </pic:spPr>
+                </pic:pic>
+              </a:graphicData>
+            </a:graphic>
+          </wp:anchor>
+        </w:drawing>
+      </w:r>
+      <w:r>
+        <w:rPr>
+          <w:noProof/>
+          <w:lang w:eastAsia="fr-FR"/>
+        </w:rPr>
+        <w:drawing>
+          <wp:anchor distT="0" distB="0" distL="114300" distR="114300" simplePos="0" relativeHeight="251668480" behindDoc="0" locked="0" layoutInCell="1" allowOverlap="1" wp14:anchorId="23D2772E" wp14:editId="63723BDB">
+            <wp:simplePos x="0" y="0"/>
+            <wp:positionH relativeFrom="column">
+              <wp:posOffset>4157980</wp:posOffset>
+            </wp:positionH>
+            <wp:positionV relativeFrom="paragraph">
+              <wp:posOffset>8890</wp:posOffset>
+            </wp:positionV>
+            <wp:extent cx="1332000" cy="720000"/>
+            <wp:effectExtent l="0" t="0" r="1905" b="4445"/>
+            <wp:wrapThrough wrapText="bothSides">
+              <wp:wrapPolygon edited="0">
+                <wp:start x="9579" y="0"/>
+                <wp:lineTo x="5871" y="0"/>
+                <wp:lineTo x="0" y="5719"/>
+                <wp:lineTo x="0" y="14298"/>
+                <wp:lineTo x="2781" y="18302"/>
+                <wp:lineTo x="6489" y="21162"/>
+                <wp:lineTo x="14833" y="21162"/>
+                <wp:lineTo x="18541" y="18302"/>
+                <wp:lineTo x="21322" y="14298"/>
+                <wp:lineTo x="21322" y="5719"/>
+                <wp:lineTo x="15451" y="0"/>
+                <wp:lineTo x="11742" y="0"/>
+                <wp:lineTo x="9579" y="0"/>
+              </wp:wrapPolygon>
+            </wp:wrapThrough>
+            <wp:docPr id="6" name="Image 6"/>
+            <wp:cNvGraphicFramePr>
+              <a:graphicFrameLocks xmlns:a="http://schemas.openxmlformats.org/drawingml/2006/main" noChangeAspect="1"/>
+            </wp:cNvGraphicFramePr>
+            <a:graphic xmlns:a="http://schemas.openxmlformats.org/drawingml/2006/main">
+              <a:graphicData uri="http://schemas.openxmlformats.org/drawingml/2006/picture">
+                <pic:pic xmlns:pic="http://schemas.openxmlformats.org/drawingml/2006/picture">
+                  <pic:nvPicPr>
+                    <pic:cNvPr id="6" name="logo_php.png"/>
+                    <pic:cNvPicPr/>
+                  </pic:nvPicPr>
+                  <pic:blipFill>
+                    <a:blip r:embed="rId24" cstate="print">
+                      <a:extLst>
+                        <a:ext uri="{28A0092B-C50C-407E-A947-70E740481C1C}">
+                          <a14:useLocalDpi xmlns:a14="http://schemas.microsoft.com/office/drawing/2010/main" val="0"/>
+                        </a:ext>
+                      </a:extLst>
+                    </a:blip>
+                    <a:stretch>
+                      <a:fillRect/>
+                    </a:stretch>
+                  </pic:blipFill>
+                  <pic:spPr>
+                    <a:xfrm>
+                      <a:off x="0" y="0"/>
+                      <a:ext cx="1332000" cy="720000"/>
+                    </a:xfrm>
+                    <a:prstGeom prst="rect">
+                      <a:avLst/>
+                    </a:prstGeom>
+                  </pic:spPr>
+                </pic:pic>
+              </a:graphicData>
+            </a:graphic>
+          </wp:anchor>
+        </w:drawing>
+      </w:r>
+    </w:p>
+    <w:p/>
+    <w:p/>
+    <w:p/>
+    <w:p>
+      <w:r>
+        <w:t xml:space="preserve">HTML 5 / CSS 3 / </w:t>
+      </w:r>
+      <w:proofErr w:type="spellStart"/>
+      <w:r>
+        <w:t>Bootstrap</w:t>
+      </w:r>
+      <w:proofErr w:type="spellEnd"/>
+      <w:r>
+        <w:t xml:space="preserve"> qui ont été utilisé pour la structure et le style des pages, et PHP qui est le langage de développement du projet.</w:t>
+      </w:r>
+    </w:p>
+    <w:p>
+      <w:r>
+        <w:rPr>
+          <w:noProof/>
+          <w:lang w:eastAsia="fr-FR"/>
+        </w:rPr>
+        <w:drawing>
+          <wp:anchor distT="0" distB="0" distL="114300" distR="114300" simplePos="0" relativeHeight="251670528" behindDoc="0" locked="0" layoutInCell="1" allowOverlap="1" wp14:anchorId="68CF6F74" wp14:editId="53C6F180">
+            <wp:simplePos x="0" y="0"/>
+            <wp:positionH relativeFrom="margin">
+              <wp:align>center</wp:align>
+            </wp:positionH>
+            <wp:positionV relativeFrom="paragraph">
+              <wp:posOffset>194945</wp:posOffset>
+            </wp:positionV>
+            <wp:extent cx="720000" cy="720000"/>
+            <wp:effectExtent l="0" t="0" r="4445" b="4445"/>
+            <wp:wrapThrough wrapText="bothSides">
+              <wp:wrapPolygon edited="0">
+                <wp:start x="0" y="0"/>
+                <wp:lineTo x="0" y="21162"/>
+                <wp:lineTo x="21162" y="21162"/>
+                <wp:lineTo x="21162" y="0"/>
+                <wp:lineTo x="0" y="0"/>
+              </wp:wrapPolygon>
+            </wp:wrapThrough>
+            <wp:docPr id="14" name="Image 14"/>
+            <wp:cNvGraphicFramePr>
+              <a:graphicFrameLocks xmlns:a="http://schemas.openxmlformats.org/drawingml/2006/main" noChangeAspect="1"/>
+            </wp:cNvGraphicFramePr>
+            <a:graphic xmlns:a="http://schemas.openxmlformats.org/drawingml/2006/main">
+              <a:graphicData uri="http://schemas.openxmlformats.org/drawingml/2006/picture">
+                <pic:pic xmlns:pic="http://schemas.openxmlformats.org/drawingml/2006/picture">
+                  <pic:nvPicPr>
+                    <pic:cNvPr id="14" name="js_logo.png"/>
+                    <pic:cNvPicPr/>
+                  </pic:nvPicPr>
+                  <pic:blipFill>
+                    <a:blip r:embed="rId25" cstate="print">
+                      <a:extLst>
+                        <a:ext uri="{28A0092B-C50C-407E-A947-70E740481C1C}">
+                          <a14:useLocalDpi xmlns:a14="http://schemas.microsoft.com/office/drawing/2010/main" val="0"/>
+                        </a:ext>
+                      </a:extLst>
+                    </a:blip>
+                    <a:stretch>
+                      <a:fillRect/>
+                    </a:stretch>
+                  </pic:blipFill>
+                  <pic:spPr>
+                    <a:xfrm>
+                      <a:off x="0" y="0"/>
+                      <a:ext cx="720000" cy="720000"/>
+                    </a:xfrm>
+                    <a:prstGeom prst="rect">
+                      <a:avLst/>
+                    </a:prstGeom>
+                  </pic:spPr>
+                </pic:pic>
+              </a:graphicData>
+            </a:graphic>
+          </wp:anchor>
+        </w:drawing>
+      </w:r>
+    </w:p>
+    <w:p/>
+    <w:p/>
+    <w:p/>
+    <w:p>
+      <w:pPr>
+        <w:tabs>
+          <w:tab w:val="left" w:pos="3720"/>
+        </w:tabs>
+      </w:pPr>
+      <w:r>
+        <w:t>JavaScript qui a été utilisé pour mettre en surbrillance le lien de la page sur laquelle on se trouve dans le header.</w:t>
+      </w:r>
+    </w:p>
+    <w:p>
+      <w:pPr>
+        <w:tabs>
+          <w:tab w:val="left" w:pos="3720"/>
+        </w:tabs>
+      </w:pPr>
+      <w:r>
+        <w:rPr>
+          <w:noProof/>
+          <w:lang w:eastAsia="fr-FR"/>
+        </w:rPr>
+        <w:drawing>
+          <wp:anchor distT="0" distB="0" distL="114300" distR="114300" simplePos="0" relativeHeight="251671552" behindDoc="0" locked="0" layoutInCell="1" allowOverlap="1" wp14:anchorId="2459FFF4" wp14:editId="79B2E7C5">
+            <wp:simplePos x="0" y="0"/>
+            <wp:positionH relativeFrom="margin">
+              <wp:align>center</wp:align>
+            </wp:positionH>
+            <wp:positionV relativeFrom="paragraph">
+              <wp:posOffset>238125</wp:posOffset>
+            </wp:positionV>
+            <wp:extent cx="720000" cy="720000"/>
+            <wp:effectExtent l="0" t="0" r="4445" b="4445"/>
+            <wp:wrapThrough wrapText="bothSides">
+              <wp:wrapPolygon edited="0">
+                <wp:start x="13726" y="0"/>
+                <wp:lineTo x="0" y="5147"/>
+                <wp:lineTo x="0" y="16586"/>
+                <wp:lineTo x="10295" y="18302"/>
+                <wp:lineTo x="13154" y="21162"/>
+                <wp:lineTo x="13726" y="21162"/>
+                <wp:lineTo x="17730" y="21162"/>
+                <wp:lineTo x="21162" y="20018"/>
+                <wp:lineTo x="21162" y="1716"/>
+                <wp:lineTo x="17730" y="0"/>
+                <wp:lineTo x="13726" y="0"/>
+              </wp:wrapPolygon>
+            </wp:wrapThrough>
+            <wp:docPr id="18" name="Image 18"/>
+            <wp:cNvGraphicFramePr>
+              <a:graphicFrameLocks xmlns:a="http://schemas.openxmlformats.org/drawingml/2006/main" noChangeAspect="1"/>
+            </wp:cNvGraphicFramePr>
+            <a:graphic xmlns:a="http://schemas.openxmlformats.org/drawingml/2006/main">
+              <a:graphicData uri="http://schemas.openxmlformats.org/drawingml/2006/picture">
+                <pic:pic xmlns:pic="http://schemas.openxmlformats.org/drawingml/2006/picture">
+                  <pic:nvPicPr>
+                    <pic:cNvPr id="18" name="logo_vscode.png"/>
+                    <pic:cNvPicPr/>
+                  </pic:nvPicPr>
+                  <pic:blipFill>
+                    <a:blip r:embed="rId26" cstate="print">
+                      <a:extLst>
+                        <a:ext uri="{28A0092B-C50C-407E-A947-70E740481C1C}">
+                          <a14:useLocalDpi xmlns:a14="http://schemas.microsoft.com/office/drawing/2010/main" val="0"/>
+                        </a:ext>
+                      </a:extLst>
+                    </a:blip>
+                    <a:stretch>
+                      <a:fillRect/>
+                    </a:stretch>
+                  </pic:blipFill>
+                  <pic:spPr>
+                    <a:xfrm>
+                      <a:off x="0" y="0"/>
+                      <a:ext cx="720000" cy="720000"/>
+                    </a:xfrm>
+                    <a:prstGeom prst="rect">
+                      <a:avLst/>
+                    </a:prstGeom>
+                  </pic:spPr>
+                </pic:pic>
+              </a:graphicData>
+            </a:graphic>
+          </wp:anchor>
+        </w:drawing>
+      </w:r>
+    </w:p>
+    <w:p>
+      <w:pPr>
+        <w:tabs>
+          <w:tab w:val="left" w:pos="3720"/>
+        </w:tabs>
+      </w:pPr>
+      <w:r>
+        <w:t xml:space="preserve"> </w:t>
+      </w:r>
+    </w:p>
+    <w:p/>
+    <w:p/>
+    <w:p>
+      <w:pPr>
+        <w:tabs>
+          <w:tab w:val="left" w:pos="3990"/>
+        </w:tabs>
+      </w:pPr>
+      <w:proofErr w:type="spellStart"/>
+      <w:r>
+        <w:t>VisualStudioCode</w:t>
+      </w:r>
+      <w:proofErr w:type="spellEnd"/>
+      <w:r>
+        <w:t xml:space="preserve"> qui est l’environnement de développement intégré (IDE) utilisé pour coder le projet.</w:t>
+      </w:r>
+    </w:p>
+    <w:p>
+      <w:pPr>
+        <w:tabs>
+          <w:tab w:val="left" w:pos="3990"/>
+        </w:tabs>
+      </w:pPr>
+      <w:r>
+        <w:rPr>
+          <w:noProof/>
+          <w:lang w:eastAsia="fr-FR"/>
+        </w:rPr>
+        <w:drawing>
+          <wp:anchor distT="0" distB="0" distL="114300" distR="114300" simplePos="0" relativeHeight="251672576" behindDoc="0" locked="0" layoutInCell="1" allowOverlap="1" wp14:anchorId="5B3DA2F9" wp14:editId="6421B12E">
+            <wp:simplePos x="0" y="0"/>
+            <wp:positionH relativeFrom="margin">
+              <wp:align>center</wp:align>
+            </wp:positionH>
+            <wp:positionV relativeFrom="paragraph">
+              <wp:posOffset>205105</wp:posOffset>
+            </wp:positionV>
+            <wp:extent cx="738000" cy="720000"/>
+            <wp:effectExtent l="0" t="0" r="5080" b="4445"/>
+            <wp:wrapThrough wrapText="bothSides">
+              <wp:wrapPolygon edited="0">
+                <wp:start x="558" y="0"/>
+                <wp:lineTo x="0" y="1716"/>
+                <wp:lineTo x="0" y="20018"/>
+                <wp:lineTo x="558" y="21162"/>
+                <wp:lineTo x="20633" y="21162"/>
+                <wp:lineTo x="21191" y="20018"/>
+                <wp:lineTo x="21191" y="1716"/>
+                <wp:lineTo x="20633" y="0"/>
+                <wp:lineTo x="558" y="0"/>
+              </wp:wrapPolygon>
+            </wp:wrapThrough>
+            <wp:docPr id="19" name="Image 19"/>
+            <wp:cNvGraphicFramePr>
+              <a:graphicFrameLocks xmlns:a="http://schemas.openxmlformats.org/drawingml/2006/main" noChangeAspect="1"/>
+            </wp:cNvGraphicFramePr>
+            <a:graphic xmlns:a="http://schemas.openxmlformats.org/drawingml/2006/main">
+              <a:graphicData uri="http://schemas.openxmlformats.org/drawingml/2006/picture">
+                <pic:pic xmlns:pic="http://schemas.openxmlformats.org/drawingml/2006/picture">
+                  <pic:nvPicPr>
+                    <pic:cNvPr id="19" name="adobeXd_logo.png"/>
+                    <pic:cNvPicPr/>
+                  </pic:nvPicPr>
+                  <pic:blipFill>
+                    <a:blip r:embed="rId27" cstate="print">
+                      <a:extLst>
+                        <a:ext uri="{28A0092B-C50C-407E-A947-70E740481C1C}">
+                          <a14:useLocalDpi xmlns:a14="http://schemas.microsoft.com/office/drawing/2010/main" val="0"/>
+                        </a:ext>
+                      </a:extLst>
+                    </a:blip>
+                    <a:stretch>
+                      <a:fillRect/>
+                    </a:stretch>
+                  </pic:blipFill>
+                  <pic:spPr>
+                    <a:xfrm>
+                      <a:off x="0" y="0"/>
+                      <a:ext cx="738000" cy="720000"/>
+                    </a:xfrm>
+                    <a:prstGeom prst="rect">
+                      <a:avLst/>
+                    </a:prstGeom>
+                  </pic:spPr>
+                </pic:pic>
+              </a:graphicData>
+            </a:graphic>
+          </wp:anchor>
+        </w:drawing>
+      </w:r>
+    </w:p>
+    <w:p>
+      <w:pPr>
+        <w:tabs>
+          <w:tab w:val="left" w:pos="3990"/>
+        </w:tabs>
+      </w:pPr>
+    </w:p>
+    <w:p/>
+    <w:p/>
+    <w:p>
+      <w:r>
+        <w:t xml:space="preserve">Adobe </w:t>
+      </w:r>
+      <w:proofErr w:type="spellStart"/>
+      <w:r>
+        <w:t>Xd</w:t>
+      </w:r>
+      <w:proofErr w:type="spellEnd"/>
+      <w:r>
+        <w:t xml:space="preserve"> pour le maquettage du projet, version PC et version mobile.</w:t>
+      </w:r>
+    </w:p>
+    <w:p>
+      <w:r>
+        <w:rPr>
+          <w:noProof/>
+          <w:lang w:eastAsia="fr-FR"/>
+        </w:rPr>
+        <w:drawing>
+          <wp:anchor distT="0" distB="0" distL="114300" distR="114300" simplePos="0" relativeHeight="251674624" behindDoc="0" locked="0" layoutInCell="1" allowOverlap="1" wp14:anchorId="5C2A38B9" wp14:editId="543177C8">
+            <wp:simplePos x="0" y="0"/>
+            <wp:positionH relativeFrom="column">
+              <wp:posOffset>4043680</wp:posOffset>
+            </wp:positionH>
+            <wp:positionV relativeFrom="paragraph">
+              <wp:posOffset>294640</wp:posOffset>
+            </wp:positionV>
+            <wp:extent cx="720000" cy="720000"/>
+            <wp:effectExtent l="0" t="0" r="4445" b="4445"/>
+            <wp:wrapThrough wrapText="bothSides">
+              <wp:wrapPolygon edited="0">
+                <wp:start x="0" y="0"/>
+                <wp:lineTo x="0" y="21162"/>
+                <wp:lineTo x="21162" y="21162"/>
+                <wp:lineTo x="21162" y="0"/>
+                <wp:lineTo x="0" y="0"/>
+              </wp:wrapPolygon>
+            </wp:wrapThrough>
+            <wp:docPr id="21" name="Image 21"/>
+            <wp:cNvGraphicFramePr>
+              <a:graphicFrameLocks xmlns:a="http://schemas.openxmlformats.org/drawingml/2006/main" noChangeAspect="1"/>
+            </wp:cNvGraphicFramePr>
+            <a:graphic xmlns:a="http://schemas.openxmlformats.org/drawingml/2006/main">
+              <a:graphicData uri="http://schemas.openxmlformats.org/drawingml/2006/picture">
+                <pic:pic xmlns:pic="http://schemas.openxmlformats.org/drawingml/2006/picture">
+                  <pic:nvPicPr>
+                    <pic:cNvPr id="21" name="looping_logo.png"/>
+                    <pic:cNvPicPr/>
+                  </pic:nvPicPr>
+                  <pic:blipFill>
+                    <a:blip r:embed="rId28" cstate="print">
+                      <a:extLst>
+                        <a:ext uri="{28A0092B-C50C-407E-A947-70E740481C1C}">
+                          <a14:useLocalDpi xmlns:a14="http://schemas.microsoft.com/office/drawing/2010/main" val="0"/>
+                        </a:ext>
+                      </a:extLst>
+                    </a:blip>
+                    <a:stretch>
+                      <a:fillRect/>
+                    </a:stretch>
+                  </pic:blipFill>
+                  <pic:spPr>
+                    <a:xfrm>
+                      <a:off x="0" y="0"/>
+                      <a:ext cx="720000" cy="720000"/>
+                    </a:xfrm>
+                    <a:prstGeom prst="rect">
+                      <a:avLst/>
+                    </a:prstGeom>
+                  </pic:spPr>
+                </pic:pic>
+              </a:graphicData>
+            </a:graphic>
+          </wp:anchor>
+        </w:drawing>
+      </w:r>
+      <w:r>
+        <w:rPr>
+          <w:noProof/>
+          <w:lang w:eastAsia="fr-FR"/>
+        </w:rPr>
+        <w:drawing>
+          <wp:anchor distT="0" distB="0" distL="114300" distR="114300" simplePos="0" relativeHeight="251673600" behindDoc="0" locked="0" layoutInCell="1" allowOverlap="1" wp14:anchorId="34662A99" wp14:editId="57A4B58C">
+            <wp:simplePos x="0" y="0"/>
+            <wp:positionH relativeFrom="column">
+              <wp:posOffset>776605</wp:posOffset>
+            </wp:positionH>
+            <wp:positionV relativeFrom="paragraph">
+              <wp:posOffset>275590</wp:posOffset>
+            </wp:positionV>
+            <wp:extent cx="759600" cy="720000"/>
+            <wp:effectExtent l="0" t="0" r="2540" b="4445"/>
+            <wp:wrapThrough wrapText="bothSides">
+              <wp:wrapPolygon edited="0">
+                <wp:start x="9211" y="0"/>
+                <wp:lineTo x="0" y="8007"/>
+                <wp:lineTo x="0" y="9151"/>
+                <wp:lineTo x="3251" y="18302"/>
+                <wp:lineTo x="2709" y="21162"/>
+                <wp:lineTo x="18421" y="21162"/>
+                <wp:lineTo x="17880" y="18302"/>
+                <wp:lineTo x="21130" y="9151"/>
+                <wp:lineTo x="21130" y="8007"/>
+                <wp:lineTo x="11920" y="0"/>
+                <wp:lineTo x="9211" y="0"/>
+              </wp:wrapPolygon>
+            </wp:wrapThrough>
+            <wp:docPr id="20" name="Image 20"/>
+            <wp:cNvGraphicFramePr>
+              <a:graphicFrameLocks xmlns:a="http://schemas.openxmlformats.org/drawingml/2006/main" noChangeAspect="1"/>
+            </wp:cNvGraphicFramePr>
+            <a:graphic xmlns:a="http://schemas.openxmlformats.org/drawingml/2006/main">
+              <a:graphicData uri="http://schemas.openxmlformats.org/drawingml/2006/picture">
+                <pic:pic xmlns:pic="http://schemas.openxmlformats.org/drawingml/2006/picture">
+                  <pic:nvPicPr>
+                    <pic:cNvPr id="20" name="Staruml_logo.png"/>
+                    <pic:cNvPicPr/>
+                  </pic:nvPicPr>
+                  <pic:blipFill>
+                    <a:blip r:embed="rId29" cstate="print">
+                      <a:extLst>
+                        <a:ext uri="{28A0092B-C50C-407E-A947-70E740481C1C}">
+                          <a14:useLocalDpi xmlns:a14="http://schemas.microsoft.com/office/drawing/2010/main" val="0"/>
+                        </a:ext>
+                      </a:extLst>
+                    </a:blip>
+                    <a:stretch>
+                      <a:fillRect/>
+                    </a:stretch>
+                  </pic:blipFill>
+                  <pic:spPr>
+                    <a:xfrm>
+                      <a:off x="0" y="0"/>
+                      <a:ext cx="759600" cy="720000"/>
+                    </a:xfrm>
+                    <a:prstGeom prst="rect">
+                      <a:avLst/>
+                    </a:prstGeom>
+                  </pic:spPr>
+                </pic:pic>
+              </a:graphicData>
+            </a:graphic>
+          </wp:anchor>
+        </w:drawing>
+      </w:r>
+    </w:p>
+    <w:p/>
+    <w:p/>
+    <w:p/>
+    <w:p>
+      <w:pPr>
+        <w:tabs>
+          <w:tab w:val="left" w:pos="5160"/>
+        </w:tabs>
+      </w:pPr>
+      <w:proofErr w:type="spellStart"/>
+      <w:r>
+        <w:t>StarUML</w:t>
+      </w:r>
+      <w:proofErr w:type="spellEnd"/>
+      <w:r>
+        <w:t xml:space="preserve"> et Looping qui ont été utilisé pour la conception (diagrammes et MCD / MLD).</w:t>
+      </w:r>
+    </w:p>
+    <w:p>
+      <w:r>
+        <w:br w:type="page"/>
+      </w:r>
+    </w:p>
+    <w:p>
+      <w:pPr>
+        <w:tabs>
+          <w:tab w:val="left" w:pos="5160"/>
+        </w:tabs>
+      </w:pPr>
+      <w:r>
+        <w:rPr>
+          <w:noProof/>
+          <w:lang w:eastAsia="fr-FR"/>
+        </w:rPr>
+        <w:lastRenderedPageBreak/>
+        <w:drawing>
+          <wp:anchor distT="0" distB="0" distL="114300" distR="114300" simplePos="0" relativeHeight="251676672" behindDoc="0" locked="0" layoutInCell="1" allowOverlap="1" wp14:anchorId="5D815F87" wp14:editId="1369FF0B">
+            <wp:simplePos x="0" y="0"/>
+            <wp:positionH relativeFrom="column">
+              <wp:posOffset>4081780</wp:posOffset>
+            </wp:positionH>
+            <wp:positionV relativeFrom="paragraph">
+              <wp:posOffset>0</wp:posOffset>
+            </wp:positionV>
+            <wp:extent cx="1292400" cy="720000"/>
+            <wp:effectExtent l="0" t="0" r="3175" b="4445"/>
+            <wp:wrapThrough wrapText="bothSides">
+              <wp:wrapPolygon edited="0">
+                <wp:start x="14966" y="0"/>
+                <wp:lineTo x="12100" y="572"/>
+                <wp:lineTo x="10190" y="4575"/>
+                <wp:lineTo x="10190" y="9151"/>
+                <wp:lineTo x="0" y="16586"/>
+                <wp:lineTo x="0" y="21162"/>
+                <wp:lineTo x="16877" y="21162"/>
+                <wp:lineTo x="19424" y="21162"/>
+                <wp:lineTo x="21335" y="20018"/>
+                <wp:lineTo x="21335" y="14870"/>
+                <wp:lineTo x="19743" y="9151"/>
+                <wp:lineTo x="16558" y="0"/>
+                <wp:lineTo x="14966" y="0"/>
+              </wp:wrapPolygon>
+            </wp:wrapThrough>
+            <wp:docPr id="23" name="Image 23"/>
+            <wp:cNvGraphicFramePr>
+              <a:graphicFrameLocks xmlns:a="http://schemas.openxmlformats.org/drawingml/2006/main" noChangeAspect="1"/>
+            </wp:cNvGraphicFramePr>
+            <a:graphic xmlns:a="http://schemas.openxmlformats.org/drawingml/2006/main">
+              <a:graphicData uri="http://schemas.openxmlformats.org/drawingml/2006/picture">
+                <pic:pic xmlns:pic="http://schemas.openxmlformats.org/drawingml/2006/picture">
+                  <pic:nvPicPr>
+                    <pic:cNvPr id="23" name="PhpMyAdmin_logo.png"/>
+                    <pic:cNvPicPr/>
+                  </pic:nvPicPr>
+                  <pic:blipFill>
+                    <a:blip r:embed="rId30" cstate="print">
+                      <a:extLst>
+                        <a:ext uri="{28A0092B-C50C-407E-A947-70E740481C1C}">
+                          <a14:useLocalDpi xmlns:a14="http://schemas.microsoft.com/office/drawing/2010/main" val="0"/>
+                        </a:ext>
+                      </a:extLst>
+                    </a:blip>
+                    <a:stretch>
+                      <a:fillRect/>
+                    </a:stretch>
+                  </pic:blipFill>
+                  <pic:spPr>
+                    <a:xfrm>
+                      <a:off x="0" y="0"/>
+                      <a:ext cx="1292400" cy="720000"/>
+                    </a:xfrm>
+                    <a:prstGeom prst="rect">
+                      <a:avLst/>
+                    </a:prstGeom>
+                  </pic:spPr>
+                </pic:pic>
+              </a:graphicData>
+            </a:graphic>
+          </wp:anchor>
+        </w:drawing>
+      </w:r>
+      <w:r>
+        <w:rPr>
+          <w:noProof/>
+          <w:lang w:eastAsia="fr-FR"/>
+        </w:rPr>
+        <w:drawing>
+          <wp:anchor distT="0" distB="0" distL="114300" distR="114300" simplePos="0" relativeHeight="251675648" behindDoc="0" locked="0" layoutInCell="1" allowOverlap="1" wp14:anchorId="69E5B256" wp14:editId="18DBD0F6">
+            <wp:simplePos x="0" y="0"/>
+            <wp:positionH relativeFrom="column">
+              <wp:posOffset>805180</wp:posOffset>
+            </wp:positionH>
+            <wp:positionV relativeFrom="paragraph">
+              <wp:posOffset>0</wp:posOffset>
+            </wp:positionV>
+            <wp:extent cx="723600" cy="720000"/>
+            <wp:effectExtent l="0" t="0" r="635" b="4445"/>
+            <wp:wrapThrough wrapText="bothSides">
+              <wp:wrapPolygon edited="0">
+                <wp:start x="4551" y="0"/>
+                <wp:lineTo x="0" y="2288"/>
+                <wp:lineTo x="0" y="16014"/>
+                <wp:lineTo x="569" y="18302"/>
+                <wp:lineTo x="3982" y="21162"/>
+                <wp:lineTo x="4551" y="21162"/>
+                <wp:lineTo x="16499" y="21162"/>
+                <wp:lineTo x="17068" y="21162"/>
+                <wp:lineTo x="20481" y="18302"/>
+                <wp:lineTo x="21050" y="16014"/>
+                <wp:lineTo x="21050" y="3432"/>
+                <wp:lineTo x="16499" y="0"/>
+                <wp:lineTo x="4551" y="0"/>
+              </wp:wrapPolygon>
+            </wp:wrapThrough>
+            <wp:docPr id="22" name="Image 22"/>
+            <wp:cNvGraphicFramePr>
+              <a:graphicFrameLocks xmlns:a="http://schemas.openxmlformats.org/drawingml/2006/main" noChangeAspect="1"/>
+            </wp:cNvGraphicFramePr>
+            <a:graphic xmlns:a="http://schemas.openxmlformats.org/drawingml/2006/main">
+              <a:graphicData uri="http://schemas.openxmlformats.org/drawingml/2006/picture">
+                <pic:pic xmlns:pic="http://schemas.openxmlformats.org/drawingml/2006/picture">
+                  <pic:nvPicPr>
+                    <pic:cNvPr id="22" name="WampServer_logo.png"/>
+                    <pic:cNvPicPr/>
+                  </pic:nvPicPr>
+                  <pic:blipFill>
+                    <a:blip r:embed="rId31" cstate="print">
+                      <a:extLst>
+                        <a:ext uri="{28A0092B-C50C-407E-A947-70E740481C1C}">
+                          <a14:useLocalDpi xmlns:a14="http://schemas.microsoft.com/office/drawing/2010/main" val="0"/>
+                        </a:ext>
+                      </a:extLst>
+                    </a:blip>
+                    <a:stretch>
+                      <a:fillRect/>
+                    </a:stretch>
+                  </pic:blipFill>
+                  <pic:spPr>
+                    <a:xfrm>
+                      <a:off x="0" y="0"/>
+                      <a:ext cx="723600" cy="720000"/>
+                    </a:xfrm>
+                    <a:prstGeom prst="rect">
+                      <a:avLst/>
+                    </a:prstGeom>
+                  </pic:spPr>
+                </pic:pic>
+              </a:graphicData>
+            </a:graphic>
+          </wp:anchor>
+        </w:drawing>
+      </w:r>
+    </w:p>
+    <w:p/>
+    <w:p/>
+    <w:p/>
+    <w:p>
+      <w:pPr>
+        <w:tabs>
+          <w:tab w:val="left" w:pos="1185"/>
+        </w:tabs>
+      </w:pPr>
+      <w:proofErr w:type="spellStart"/>
+      <w:r>
+        <w:t>WampServer</w:t>
+      </w:r>
+      <w:proofErr w:type="spellEnd"/>
+      <w:r>
+        <w:t xml:space="preserve"> qui a permis de créer un serveur local afin de faire les tests du projet avant la mise en </w:t>
+      </w:r>
+      <w:proofErr w:type="spellStart"/>
+      <w:r>
+        <w:t>prod</w:t>
+      </w:r>
+      <w:proofErr w:type="spellEnd"/>
+      <w:r>
+        <w:t xml:space="preserve">, et </w:t>
+      </w:r>
+      <w:proofErr w:type="spellStart"/>
+      <w:r>
+        <w:t>phpMyAdmin</w:t>
+      </w:r>
+      <w:proofErr w:type="spellEnd"/>
+      <w:r>
+        <w:t xml:space="preserve"> qui </w:t>
+      </w:r>
+      <w:r>
+        <w:t>contient la base de données.</w:t>
+      </w:r>
+    </w:p>
+    <w:p>
+      <w:pPr>
+        <w:tabs>
+          <w:tab w:val="left" w:pos="1185"/>
+        </w:tabs>
+      </w:pPr>
+      <w:r>
+        <w:rPr>
+          <w:noProof/>
+          <w:lang w:eastAsia="fr-FR"/>
+        </w:rPr>
+        <w:drawing>
+          <wp:anchor distT="0" distB="0" distL="114300" distR="114300" simplePos="0" relativeHeight="251678720" behindDoc="0" locked="0" layoutInCell="1" allowOverlap="1" wp14:anchorId="05B14FA6" wp14:editId="4D763189">
+            <wp:simplePos x="0" y="0"/>
+            <wp:positionH relativeFrom="column">
+              <wp:posOffset>4396105</wp:posOffset>
+            </wp:positionH>
+            <wp:positionV relativeFrom="paragraph">
+              <wp:posOffset>257810</wp:posOffset>
+            </wp:positionV>
+            <wp:extent cx="720000" cy="720000"/>
+            <wp:effectExtent l="0" t="0" r="4445" b="4445"/>
+            <wp:wrapThrough wrapText="bothSides">
+              <wp:wrapPolygon edited="0">
+                <wp:start x="0" y="0"/>
+                <wp:lineTo x="0" y="21162"/>
+                <wp:lineTo x="21162" y="21162"/>
+                <wp:lineTo x="21162" y="0"/>
+                <wp:lineTo x="0" y="0"/>
+              </wp:wrapPolygon>
+            </wp:wrapThrough>
+            <wp:docPr id="25" name="Image 25"/>
+            <wp:cNvGraphicFramePr>
+              <a:graphicFrameLocks xmlns:a="http://schemas.openxmlformats.org/drawingml/2006/main" noChangeAspect="1"/>
+            </wp:cNvGraphicFramePr>
+            <a:graphic xmlns:a="http://schemas.openxmlformats.org/drawingml/2006/main">
+              <a:graphicData uri="http://schemas.openxmlformats.org/drawingml/2006/picture">
+                <pic:pic xmlns:pic="http://schemas.openxmlformats.org/drawingml/2006/picture">
+                  <pic:nvPicPr>
+                    <pic:cNvPr id="25" name="logo_Filezilla.png"/>
+                    <pic:cNvPicPr/>
+                  </pic:nvPicPr>
+                  <pic:blipFill>
+                    <a:blip r:embed="rId32" cstate="print">
+                      <a:extLst>
+                        <a:ext uri="{28A0092B-C50C-407E-A947-70E740481C1C}">
+                          <a14:useLocalDpi xmlns:a14="http://schemas.microsoft.com/office/drawing/2010/main" val="0"/>
+                        </a:ext>
+                      </a:extLst>
+                    </a:blip>
+                    <a:stretch>
+                      <a:fillRect/>
+                    </a:stretch>
+                  </pic:blipFill>
+                  <pic:spPr>
+                    <a:xfrm>
+                      <a:off x="0" y="0"/>
+                      <a:ext cx="720000" cy="720000"/>
+                    </a:xfrm>
+                    <a:prstGeom prst="rect">
+                      <a:avLst/>
+                    </a:prstGeom>
+                  </pic:spPr>
+                </pic:pic>
+              </a:graphicData>
+            </a:graphic>
+          </wp:anchor>
+        </w:drawing>
+      </w:r>
+    </w:p>
+    <w:p>
+      <w:pPr>
+        <w:tabs>
+          <w:tab w:val="left" w:pos="1185"/>
+        </w:tabs>
+      </w:pPr>
+      <w:r>
+        <w:rPr>
+          <w:noProof/>
+          <w:lang w:eastAsia="fr-FR"/>
+        </w:rPr>
+        <w:drawing>
+          <wp:anchor distT="0" distB="0" distL="114300" distR="114300" simplePos="0" relativeHeight="251677696" behindDoc="0" locked="0" layoutInCell="1" allowOverlap="1" wp14:anchorId="3627812E" wp14:editId="40A594AA">
+            <wp:simplePos x="0" y="0"/>
+            <wp:positionH relativeFrom="column">
+              <wp:posOffset>-4445</wp:posOffset>
+            </wp:positionH>
+            <wp:positionV relativeFrom="paragraph">
+              <wp:posOffset>-4445</wp:posOffset>
+            </wp:positionV>
+            <wp:extent cx="2527200" cy="720000"/>
+            <wp:effectExtent l="0" t="0" r="6985" b="4445"/>
+            <wp:wrapThrough wrapText="bothSides">
+              <wp:wrapPolygon edited="0">
+                <wp:start x="0" y="0"/>
+                <wp:lineTo x="0" y="21162"/>
+                <wp:lineTo x="21497" y="21162"/>
+                <wp:lineTo x="21497" y="0"/>
+                <wp:lineTo x="0" y="0"/>
+              </wp:wrapPolygon>
+            </wp:wrapThrough>
+            <wp:docPr id="24" name="Image 24"/>
+            <wp:cNvGraphicFramePr>
+              <a:graphicFrameLocks xmlns:a="http://schemas.openxmlformats.org/drawingml/2006/main" noChangeAspect="1"/>
+            </wp:cNvGraphicFramePr>
+            <a:graphic xmlns:a="http://schemas.openxmlformats.org/drawingml/2006/main">
+              <a:graphicData uri="http://schemas.openxmlformats.org/drawingml/2006/picture">
+                <pic:pic xmlns:pic="http://schemas.openxmlformats.org/drawingml/2006/picture">
+                  <pic:nvPicPr>
+                    <pic:cNvPr id="24" name="logo lws.png"/>
+                    <pic:cNvPicPr/>
+                  </pic:nvPicPr>
+                  <pic:blipFill>
+                    <a:blip r:embed="rId33">
+                      <a:extLst>
+                        <a:ext uri="{28A0092B-C50C-407E-A947-70E740481C1C}">
+                          <a14:useLocalDpi xmlns:a14="http://schemas.microsoft.com/office/drawing/2010/main" val="0"/>
+                        </a:ext>
+                      </a:extLst>
+                    </a:blip>
+                    <a:stretch>
+                      <a:fillRect/>
+                    </a:stretch>
+                  </pic:blipFill>
+                  <pic:spPr>
+                    <a:xfrm>
+                      <a:off x="0" y="0"/>
+                      <a:ext cx="2527200" cy="720000"/>
+                    </a:xfrm>
+                    <a:prstGeom prst="rect">
+                      <a:avLst/>
+                    </a:prstGeom>
+                  </pic:spPr>
+                </pic:pic>
+              </a:graphicData>
+            </a:graphic>
+          </wp:anchor>
+        </w:drawing>
+      </w:r>
+    </w:p>
+    <w:p/>
+    <w:p/>
+    <w:p/>
+    <w:p>
+      <w:pPr>
+        <w:tabs>
+          <w:tab w:val="left" w:pos="2430"/>
+        </w:tabs>
+      </w:pPr>
+      <w:r>
+        <w:t xml:space="preserve">LWS qui est le fournisseur de serveur sur lequel le projet a été mis en ligne, et </w:t>
+      </w:r>
+      <w:proofErr w:type="spellStart"/>
+      <w:r>
+        <w:t>FileZilla</w:t>
+      </w:r>
+      <w:proofErr w:type="spellEnd"/>
+      <w:r>
+        <w:t xml:space="preserve"> qui permet de transférer les fichiers directement sur le serveur via ftp.</w:t>
+      </w:r>
+    </w:p>
+    <w:p>
+      <w:pPr>
+        <w:tabs>
+          <w:tab w:val="left" w:pos="2430"/>
+        </w:tabs>
+      </w:pPr>
+      <w:r>
+        <w:rPr>
+          <w:noProof/>
+          <w:lang w:eastAsia="fr-FR"/>
+        </w:rPr>
+        <w:drawing>
+          <wp:anchor distT="0" distB="0" distL="114300" distR="114300" simplePos="0" relativeHeight="251679744" behindDoc="0" locked="0" layoutInCell="1" allowOverlap="1" wp14:anchorId="4CBE4C59" wp14:editId="35FD8030">
+            <wp:simplePos x="0" y="0"/>
+            <wp:positionH relativeFrom="margin">
+              <wp:align>center</wp:align>
+            </wp:positionH>
+            <wp:positionV relativeFrom="paragraph">
+              <wp:posOffset>229235</wp:posOffset>
+            </wp:positionV>
+            <wp:extent cx="806400" cy="720000"/>
+            <wp:effectExtent l="0" t="0" r="0" b="4445"/>
+            <wp:wrapThrough wrapText="bothSides">
+              <wp:wrapPolygon edited="0">
+                <wp:start x="0" y="0"/>
+                <wp:lineTo x="0" y="21162"/>
+                <wp:lineTo x="20936" y="21162"/>
+                <wp:lineTo x="20936" y="0"/>
+                <wp:lineTo x="0" y="0"/>
+              </wp:wrapPolygon>
+            </wp:wrapThrough>
+            <wp:docPr id="26" name="Image 26"/>
+            <wp:cNvGraphicFramePr>
+              <a:graphicFrameLocks xmlns:a="http://schemas.openxmlformats.org/drawingml/2006/main" noChangeAspect="1"/>
+            </wp:cNvGraphicFramePr>
+            <a:graphic xmlns:a="http://schemas.openxmlformats.org/drawingml/2006/main">
+              <a:graphicData uri="http://schemas.openxmlformats.org/drawingml/2006/picture">
+                <pic:pic xmlns:pic="http://schemas.openxmlformats.org/drawingml/2006/picture">
+                  <pic:nvPicPr>
+                    <pic:cNvPr id="26" name="logo_phpmailer.PNG"/>
+                    <pic:cNvPicPr/>
+                  </pic:nvPicPr>
+                  <pic:blipFill>
+                    <a:blip r:embed="rId34" cstate="print">
+                      <a:extLst>
+                        <a:ext uri="{28A0092B-C50C-407E-A947-70E740481C1C}">
+                          <a14:useLocalDpi xmlns:a14="http://schemas.microsoft.com/office/drawing/2010/main" val="0"/>
+                        </a:ext>
+                      </a:extLst>
+                    </a:blip>
+                    <a:stretch>
+                      <a:fillRect/>
+                    </a:stretch>
+                  </pic:blipFill>
+                  <pic:spPr>
+                    <a:xfrm>
+                      <a:off x="0" y="0"/>
+                      <a:ext cx="806400" cy="720000"/>
+                    </a:xfrm>
+                    <a:prstGeom prst="rect">
+                      <a:avLst/>
+                    </a:prstGeom>
+                  </pic:spPr>
+                </pic:pic>
+              </a:graphicData>
+            </a:graphic>
+          </wp:anchor>
+        </w:drawing>
+      </w:r>
+    </w:p>
+    <w:p>
+      <w:pPr>
+        <w:tabs>
+          <w:tab w:val="left" w:pos="2430"/>
+        </w:tabs>
+      </w:pPr>
+    </w:p>
+    <w:p/>
+    <w:p/>
+    <w:p>
+      <w:pPr>
+        <w:tabs>
+          <w:tab w:val="left" w:pos="5085"/>
+        </w:tabs>
+      </w:pPr>
+      <w:proofErr w:type="spellStart"/>
+      <w:r>
+        <w:t>PHPMailer</w:t>
+      </w:r>
+      <w:proofErr w:type="spellEnd"/>
+      <w:r>
+        <w:t xml:space="preserve"> qui est l’outil permettant de gérer l’envoi de mail via formulaire sous PHP.</w:t>
+      </w:r>
+    </w:p>
+    <w:p>
+      <w:pPr>
+        <w:tabs>
+          <w:tab w:val="left" w:pos="5085"/>
+        </w:tabs>
+      </w:pPr>
+    </w:p>
+    <w:p>
+      <w:pPr>
+        <w:tabs>
+          <w:tab w:val="left" w:pos="5085"/>
+        </w:tabs>
+      </w:pPr>
+      <w:r>
+        <w:rPr>
+          <w:noProof/>
+          <w:lang w:eastAsia="fr-FR"/>
+        </w:rPr>
+        <w:drawing>
+          <wp:anchor distT="0" distB="0" distL="114300" distR="114300" simplePos="0" relativeHeight="251681792" behindDoc="0" locked="0" layoutInCell="1" allowOverlap="1" wp14:anchorId="47719979" wp14:editId="2C0F8A0C">
+            <wp:simplePos x="0" y="0"/>
+            <wp:positionH relativeFrom="column">
+              <wp:posOffset>4358005</wp:posOffset>
+            </wp:positionH>
+            <wp:positionV relativeFrom="paragraph">
+              <wp:posOffset>27940</wp:posOffset>
+            </wp:positionV>
+            <wp:extent cx="1166400" cy="720000"/>
+            <wp:effectExtent l="0" t="0" r="0" b="4445"/>
+            <wp:wrapThrough wrapText="bothSides">
+              <wp:wrapPolygon edited="0">
+                <wp:start x="12353" y="0"/>
+                <wp:lineTo x="12706" y="9151"/>
+                <wp:lineTo x="0" y="9151"/>
+                <wp:lineTo x="0" y="19446"/>
+                <wp:lineTo x="1765" y="21162"/>
+                <wp:lineTo x="20471" y="21162"/>
+                <wp:lineTo x="21176" y="20018"/>
+                <wp:lineTo x="21176" y="9151"/>
+                <wp:lineTo x="17294" y="9151"/>
+                <wp:lineTo x="19412" y="3432"/>
+                <wp:lineTo x="19059" y="0"/>
+                <wp:lineTo x="12353" y="0"/>
+              </wp:wrapPolygon>
+            </wp:wrapThrough>
+            <wp:docPr id="28" name="Image 28"/>
+            <wp:cNvGraphicFramePr>
+              <a:graphicFrameLocks xmlns:a="http://schemas.openxmlformats.org/drawingml/2006/main" noChangeAspect="1"/>
+            </wp:cNvGraphicFramePr>
+            <a:graphic xmlns:a="http://schemas.openxmlformats.org/drawingml/2006/main">
+              <a:graphicData uri="http://schemas.openxmlformats.org/drawingml/2006/picture">
+                <pic:pic xmlns:pic="http://schemas.openxmlformats.org/drawingml/2006/picture">
+                  <pic:nvPicPr>
+                    <pic:cNvPr id="28" name="twitch_logo.png"/>
+                    <pic:cNvPicPr/>
+                  </pic:nvPicPr>
+                  <pic:blipFill>
+                    <a:blip r:embed="rId35" cstate="print">
+                      <a:extLst>
+                        <a:ext uri="{28A0092B-C50C-407E-A947-70E740481C1C}">
+                          <a14:useLocalDpi xmlns:a14="http://schemas.microsoft.com/office/drawing/2010/main" val="0"/>
+                        </a:ext>
+                      </a:extLst>
+                    </a:blip>
+                    <a:stretch>
+                      <a:fillRect/>
+                    </a:stretch>
+                  </pic:blipFill>
+                  <pic:spPr>
+                    <a:xfrm>
+                      <a:off x="0" y="0"/>
+                      <a:ext cx="1166400" cy="720000"/>
+                    </a:xfrm>
+                    <a:prstGeom prst="rect">
+                      <a:avLst/>
+                    </a:prstGeom>
+                  </pic:spPr>
+                </pic:pic>
+              </a:graphicData>
+            </a:graphic>
+          </wp:anchor>
+        </w:drawing>
+      </w:r>
+      <w:r>
+        <w:rPr>
+          <w:noProof/>
+          <w:lang w:eastAsia="fr-FR"/>
+        </w:rPr>
+        <w:drawing>
+          <wp:anchor distT="0" distB="0" distL="114300" distR="114300" simplePos="0" relativeHeight="251680768" behindDoc="0" locked="0" layoutInCell="1" allowOverlap="1" wp14:anchorId="30580840" wp14:editId="4D7E19A2">
+            <wp:simplePos x="0" y="0"/>
+            <wp:positionH relativeFrom="column">
+              <wp:posOffset>-4445</wp:posOffset>
+            </wp:positionH>
+            <wp:positionV relativeFrom="page">
+              <wp:posOffset>6219190</wp:posOffset>
+            </wp:positionV>
+            <wp:extent cx="2736000" cy="720000"/>
+            <wp:effectExtent l="0" t="0" r="0" b="4445"/>
+            <wp:wrapThrough wrapText="bothSides">
+              <wp:wrapPolygon edited="0">
+                <wp:start x="301" y="0"/>
+                <wp:lineTo x="0" y="2860"/>
+                <wp:lineTo x="0" y="18874"/>
+                <wp:lineTo x="301" y="21162"/>
+                <wp:lineTo x="5565" y="21162"/>
+                <wp:lineTo x="6017" y="18874"/>
+                <wp:lineTo x="17900" y="18874"/>
+                <wp:lineTo x="21359" y="16586"/>
+                <wp:lineTo x="21209" y="8007"/>
+                <wp:lineTo x="15192" y="4575"/>
+                <wp:lineTo x="5565" y="0"/>
+                <wp:lineTo x="301" y="0"/>
+              </wp:wrapPolygon>
+            </wp:wrapThrough>
+            <wp:docPr id="27" name="Image 27"/>
+            <wp:cNvGraphicFramePr>
+              <a:graphicFrameLocks xmlns:a="http://schemas.openxmlformats.org/drawingml/2006/main" noChangeAspect="1"/>
+            </wp:cNvGraphicFramePr>
+            <a:graphic xmlns:a="http://schemas.openxmlformats.org/drawingml/2006/main">
+              <a:graphicData uri="http://schemas.openxmlformats.org/drawingml/2006/picture">
+                <pic:pic xmlns:pic="http://schemas.openxmlformats.org/drawingml/2006/picture">
+                  <pic:nvPicPr>
+                    <pic:cNvPr id="27" name="logo_gloomaps.png"/>
+                    <pic:cNvPicPr/>
+                  </pic:nvPicPr>
+                  <pic:blipFill>
+                    <a:blip r:embed="rId36">
+                      <a:extLst>
+                        <a:ext uri="{28A0092B-C50C-407E-A947-70E740481C1C}">
+                          <a14:useLocalDpi xmlns:a14="http://schemas.microsoft.com/office/drawing/2010/main" val="0"/>
+                        </a:ext>
+                      </a:extLst>
+                    </a:blip>
+                    <a:stretch>
+                      <a:fillRect/>
+                    </a:stretch>
+                  </pic:blipFill>
+                  <pic:spPr>
+                    <a:xfrm>
+                      <a:off x="0" y="0"/>
+                      <a:ext cx="2736000" cy="720000"/>
+                    </a:xfrm>
+                    <a:prstGeom prst="rect">
+                      <a:avLst/>
+                    </a:prstGeom>
+                  </pic:spPr>
+                </pic:pic>
+              </a:graphicData>
+            </a:graphic>
+            <wp14:sizeRelH relativeFrom="margin">
+              <wp14:pctWidth>0</wp14:pctWidth>
+            </wp14:sizeRelH>
+            <wp14:sizeRelV relativeFrom="margin">
+              <wp14:pctHeight>0</wp14:pctHeight>
+            </wp14:sizeRelV>
+          </wp:anchor>
+        </w:drawing>
+      </w:r>
+    </w:p>
+    <w:p/>
+    <w:p/>
+    <w:p/>
+    <w:p>
+      <w:proofErr w:type="spellStart"/>
+      <w:r>
+        <w:t>GlooMaps</w:t>
+      </w:r>
+      <w:proofErr w:type="spellEnd"/>
+      <w:r>
+        <w:t xml:space="preserve"> qui est un outil en ligne entièrement gratuit permettant de faire l’arborescence du projet, et </w:t>
+      </w:r>
+      <w:proofErr w:type="spellStart"/>
+      <w:r>
+        <w:t>Twitch</w:t>
+      </w:r>
+      <w:proofErr w:type="spellEnd"/>
+      <w:r>
+        <w:t xml:space="preserve"> </w:t>
+      </w:r>
+      <w:proofErr w:type="spellStart"/>
+      <w:r>
+        <w:t>Developers</w:t>
+      </w:r>
+      <w:proofErr w:type="spellEnd"/>
+      <w:r>
+        <w:t xml:space="preserve"> qui donne les outils nécessaires pour l’intégration du lecteur </w:t>
+      </w:r>
+      <w:proofErr w:type="spellStart"/>
+      <w:r>
+        <w:t>Twitch</w:t>
+      </w:r>
+      <w:proofErr w:type="spellEnd"/>
+      <w:r>
+        <w:t>.</w:t>
+      </w:r>
+    </w:p>
+    <w:p>
+      <w:r>
+        <w:rPr>
+          <w:noProof/>
+          <w:lang w:eastAsia="fr-FR"/>
+        </w:rPr>
+        <w:drawing>
+          <wp:anchor distT="0" distB="0" distL="114300" distR="114300" simplePos="0" relativeHeight="251682816" behindDoc="0" locked="0" layoutInCell="1" allowOverlap="1" wp14:anchorId="525A9259" wp14:editId="15302054">
+            <wp:simplePos x="0" y="0"/>
+            <wp:positionH relativeFrom="margin">
+              <wp:align>center</wp:align>
+            </wp:positionH>
+            <wp:positionV relativeFrom="paragraph">
+              <wp:posOffset>205740</wp:posOffset>
+            </wp:positionV>
+            <wp:extent cx="720000" cy="720000"/>
+            <wp:effectExtent l="0" t="0" r="4445" b="4445"/>
+            <wp:wrapThrough wrapText="bothSides">
+              <wp:wrapPolygon edited="0">
+                <wp:start x="6863" y="0"/>
+                <wp:lineTo x="0" y="3432"/>
+                <wp:lineTo x="0" y="14870"/>
+                <wp:lineTo x="1144" y="18302"/>
+                <wp:lineTo x="4575" y="21162"/>
+                <wp:lineTo x="5147" y="21162"/>
+                <wp:lineTo x="16014" y="21162"/>
+                <wp:lineTo x="16586" y="21162"/>
+                <wp:lineTo x="20018" y="18302"/>
+                <wp:lineTo x="21162" y="14870"/>
+                <wp:lineTo x="21162" y="3432"/>
+                <wp:lineTo x="14298" y="0"/>
+                <wp:lineTo x="6863" y="0"/>
+              </wp:wrapPolygon>
+            </wp:wrapThrough>
+            <wp:docPr id="29" name="Image 29"/>
+            <wp:cNvGraphicFramePr>
+              <a:graphicFrameLocks xmlns:a="http://schemas.openxmlformats.org/drawingml/2006/main" noChangeAspect="1"/>
+            </wp:cNvGraphicFramePr>
+            <a:graphic xmlns:a="http://schemas.openxmlformats.org/drawingml/2006/main">
+              <a:graphicData uri="http://schemas.openxmlformats.org/drawingml/2006/picture">
+                <pic:pic xmlns:pic="http://schemas.openxmlformats.org/drawingml/2006/picture">
+                  <pic:nvPicPr>
+                    <pic:cNvPr id="29" name="github.png"/>
+                    <pic:cNvPicPr/>
+                  </pic:nvPicPr>
+                  <pic:blipFill>
+                    <a:blip r:embed="rId37" cstate="print">
+                      <a:extLst>
+                        <a:ext uri="{28A0092B-C50C-407E-A947-70E740481C1C}">
+                          <a14:useLocalDpi xmlns:a14="http://schemas.microsoft.com/office/drawing/2010/main" val="0"/>
+                        </a:ext>
+                      </a:extLst>
+                    </a:blip>
+                    <a:stretch>
+                      <a:fillRect/>
+                    </a:stretch>
+                  </pic:blipFill>
+                  <pic:spPr>
+                    <a:xfrm>
+                      <a:off x="0" y="0"/>
+                      <a:ext cx="720000" cy="720000"/>
+                    </a:xfrm>
+                    <a:prstGeom prst="rect">
+                      <a:avLst/>
+                    </a:prstGeom>
+                  </pic:spPr>
+                </pic:pic>
+              </a:graphicData>
+            </a:graphic>
+          </wp:anchor>
+        </w:drawing>
+      </w:r>
+    </w:p>
+    <w:p/>
+    <w:p/>
+    <w:p/>
+    <w:p>
+      <w:r>
+        <w:t xml:space="preserve">Et enfin </w:t>
+      </w:r>
+      <w:proofErr w:type="spellStart"/>
+      <w:r>
+        <w:t>GitHub</w:t>
+      </w:r>
+      <w:proofErr w:type="spellEnd"/>
+      <w:r>
+        <w:t xml:space="preserve"> qui a servi à sauvegarder le projet en ligne afin de pouvoir le récupérer sur différents postes de travail.</w:t>
+      </w:r>
+    </w:p>
+    <w:p>
+      <w:pPr>
+        <w:pStyle w:val="Titre1"/>
+      </w:pPr>
+      <w:r>
+        <w:br w:type="page"/>
+      </w:r>
+      <w:bookmarkStart w:id="21" w:name="_Toc93498915"/>
+      <w:r>
+        <w:lastRenderedPageBreak/>
+        <w:t>8</w:t>
+      </w:r>
+      <w:r>
+        <w:t xml:space="preserve"> – </w:t>
+      </w:r>
+      <w:r>
+        <w:t>INTÉGRATIONS DES FONCTIONNALITÉS</w:t>
+      </w:r>
+      <w:bookmarkEnd w:id="21"/>
+    </w:p>
+    <w:p/>
+    <w:p>
+      <w:pPr>
+        <w:pStyle w:val="Titre2"/>
+      </w:pPr>
+      <w:r>
+        <w:t>8.1– Ajout d’un support</w:t>
+      </w:r>
+    </w:p>
+    <w:p/>
+    <w:p>
+      <w:bookmarkStart w:id="22" w:name="_GoBack"/>
+      <w:bookmarkEnd w:id="22"/>
+    </w:p>
+    <w:p/>
     <w:sectPr>
-      <w:footerReference w:type="default" r:id="rId14"/>
+      <w:footerReference w:type="default" r:id="rId38"/>
       <w:pgSz w:w="11906" w:h="16838"/>
       <w:pgMar w:top="1417" w:right="1417" w:bottom="1417" w:left="1417" w:header="708" w:footer="708" w:gutter="0"/>
       <w:cols w:space="708"/>
@@ -3068,7 +5612,7 @@
 </file>
 
 <file path=word/endnotes.xml><?xml version="1.0" encoding="utf-8"?>
-<w:endnotes xmlns:wpc="http://schemas.microsoft.com/office/word/2010/wordprocessingCanvas" xmlns:cx="http://schemas.microsoft.com/office/drawing/2014/chartex" xmlns:cx1="http://schemas.microsoft.com/office/drawing/2015/9/8/chartex" xmlns:cx2="http://schemas.microsoft.com/office/drawing/2015/10/21/chartex" xmlns:cx3="http://schemas.microsoft.com/office/drawing/2016/5/9/chartex" xmlns:cx4="http://schemas.microsoft.com/office/drawing/2016/5/10/chartex" xmlns:cx5="http://schemas.microsoft.com/office/drawing/2016/5/11/chartex" xmlns:cx6="http://schemas.microsoft.com/office/drawing/2016/5/12/chartex" xmlns:cx7="http://schemas.microsoft.com/office/drawing/2016/5/13/chartex" xmlns:cx8="http://schemas.microsoft.com/office/drawing/2016/5/14/chartex" xmlns:mc="http://schemas.openxmlformats.org/markup-compatibility/2006" xmlns:aink="http://schemas.microsoft.com/office/drawing/2016/ink" xmlns:am3d="http://schemas.microsoft.com/office/drawing/2017/model3d" xmlns:o="urn:schemas-microsoft-com:office:office" xmlns:r="http://schemas.openxmlformats.org/officeDocument/2006/relationships" xmlns:m="http://schemas.openxmlformats.org/officeDocument/2006/math" xmlns:v="urn:schemas-microsoft-com:vml" xmlns:wp14="http://schemas.microsoft.com/office/word/2010/wordprocessingDrawing" xmlns:wp="http://schemas.openxmlformats.org/drawingml/2006/wordprocessingDrawing" xmlns:w10="urn:schemas-microsoft-com:office:word" xmlns:w="http://schemas.openxmlformats.org/wordprocessingml/2006/main" xmlns:w14="http://schemas.microsoft.com/office/word/2010/wordml" xmlns:w15="http://schemas.microsoft.com/office/word/2012/wordml" xmlns:w16cex="http://schemas.microsoft.com/office/word/2018/wordml/cex" xmlns:w16cid="http://schemas.microsoft.com/office/word/2016/wordml/cid" xmlns:w16="http://schemas.microsoft.com/office/word/2018/wordml" xmlns:w16sdtdh="http://schemas.microsoft.com/office/word/2020/wordml/sdtdatahash" xmlns:w16se="http://schemas.microsoft.com/office/word/2015/wordml/symex" xmlns:wpg="http://schemas.microsoft.com/office/word/2010/wordprocessingGroup" xmlns:wpi="http://schemas.microsoft.com/office/word/2010/wordprocessingInk" xmlns:wne="http://schemas.microsoft.com/office/word/2006/wordml" xmlns:wps="http://schemas.microsoft.com/office/word/2010/wordprocessingShape" mc:Ignorable="w14 w15 w16se w16cid w16 w16cex w16sdtdh wp14">
+<w:endnotes xmlns:wpc="http://schemas.microsoft.com/office/word/2010/wordprocessingCanvas" xmlns:mc="http://schemas.openxmlformats.org/markup-compatibility/2006" xmlns:o="urn:schemas-microsoft-com:office:office" xmlns:r="http://schemas.openxmlformats.org/officeDocument/2006/relationships" xmlns:m="http://schemas.openxmlformats.org/officeDocument/2006/math" xmlns:v="urn:schemas-microsoft-com:vml" xmlns:wp14="http://schemas.microsoft.com/office/word/2010/wordprocessingDrawing" xmlns:wp="http://schemas.openxmlformats.org/drawingml/2006/wordprocessingDrawing" xmlns:w10="urn:schemas-microsoft-com:office:word" xmlns:w="http://schemas.openxmlformats.org/wordprocessingml/2006/main" xmlns:w14="http://schemas.microsoft.com/office/word/2010/wordml" xmlns:w15="http://schemas.microsoft.com/office/word/2012/wordml" xmlns:wpg="http://schemas.microsoft.com/office/word/2010/wordprocessingGroup" xmlns:wpi="http://schemas.microsoft.com/office/word/2010/wordprocessingInk" xmlns:wne="http://schemas.microsoft.com/office/word/2006/wordml" xmlns:wps="http://schemas.microsoft.com/office/word/2010/wordprocessingShape" mc:Ignorable="w14 w15 wp14">
   <w:endnote w:type="separator" w:id="-1">
     <w:p>
       <w:pPr>
@@ -3093,21 +5637,20 @@
 </file>
 
 <file path=word/footer1.xml><?xml version="1.0" encoding="utf-8"?>
-<w:ftr xmlns:wpc="http://schemas.microsoft.com/office/word/2010/wordprocessingCanvas" xmlns:cx="http://schemas.microsoft.com/office/drawing/2014/chartex" xmlns:cx1="http://schemas.microsoft.com/office/drawing/2015/9/8/chartex" xmlns:cx2="http://schemas.microsoft.com/office/drawing/2015/10/21/chartex" xmlns:cx3="http://schemas.microsoft.com/office/drawing/2016/5/9/chartex" xmlns:cx4="http://schemas.microsoft.com/office/drawing/2016/5/10/chartex" xmlns:cx5="http://schemas.microsoft.com/office/drawing/2016/5/11/chartex" xmlns:cx6="http://schemas.microsoft.com/office/drawing/2016/5/12/chartex" xmlns:cx7="http://schemas.microsoft.com/office/drawing/2016/5/13/chartex" xmlns:cx8="http://schemas.microsoft.com/office/drawing/2016/5/14/chartex" xmlns:mc="http://schemas.openxmlformats.org/markup-compatibility/2006" xmlns:aink="http://schemas.microsoft.com/office/drawing/2016/ink" xmlns:am3d="http://schemas.microsoft.com/office/drawing/2017/model3d" xmlns:o="urn:schemas-microsoft-com:office:office" xmlns:r="http://schemas.openxmlformats.org/officeDocument/2006/relationships" xmlns:m="http://schemas.openxmlformats.org/officeDocument/2006/math" xmlns:v="urn:schemas-microsoft-com:vml" xmlns:wp14="http://schemas.microsoft.com/office/word/2010/wordprocessingDrawing" xmlns:wp="http://schemas.openxmlformats.org/drawingml/2006/wordprocessingDrawing" xmlns:w10="urn:schemas-microsoft-com:office:word" xmlns:w="http://schemas.openxmlformats.org/wordprocessingml/2006/main" xmlns:w14="http://schemas.microsoft.com/office/word/2010/wordml" xmlns:w15="http://schemas.microsoft.com/office/word/2012/wordml" xmlns:w16cex="http://schemas.microsoft.com/office/word/2018/wordml/cex" xmlns:w16cid="http://schemas.microsoft.com/office/word/2016/wordml/cid" xmlns:w16="http://schemas.microsoft.com/office/word/2018/wordml" xmlns:w16sdtdh="http://schemas.microsoft.com/office/word/2020/wordml/sdtdatahash" xmlns:w16se="http://schemas.microsoft.com/office/word/2015/wordml/symex" xmlns:wpg="http://schemas.microsoft.com/office/word/2010/wordprocessingGroup" xmlns:wpi="http://schemas.microsoft.com/office/word/2010/wordprocessingInk" xmlns:wne="http://schemas.microsoft.com/office/word/2006/wordml" xmlns:wps="http://schemas.microsoft.com/office/word/2010/wordprocessingShape" mc:Ignorable="w14 w15 w16se w16cid w16 w16cex w16sdtdh wp14">
+<w:ftr xmlns:wpc="http://schemas.microsoft.com/office/word/2010/wordprocessingCanvas" xmlns:mc="http://schemas.openxmlformats.org/markup-compatibility/2006" xmlns:o="urn:schemas-microsoft-com:office:office" xmlns:r="http://schemas.openxmlformats.org/officeDocument/2006/relationships" xmlns:m="http://schemas.openxmlformats.org/officeDocument/2006/math" xmlns:v="urn:schemas-microsoft-com:vml" xmlns:wp14="http://schemas.microsoft.com/office/word/2010/wordprocessingDrawing" xmlns:wp="http://schemas.openxmlformats.org/drawingml/2006/wordprocessingDrawing" xmlns:w10="urn:schemas-microsoft-com:office:word" xmlns:w="http://schemas.openxmlformats.org/wordprocessingml/2006/main" xmlns:w14="http://schemas.microsoft.com/office/word/2010/wordml" xmlns:w15="http://schemas.microsoft.com/office/word/2012/wordml" xmlns:wpg="http://schemas.microsoft.com/office/word/2010/wordprocessingGroup" xmlns:wpi="http://schemas.microsoft.com/office/word/2010/wordprocessingInk" xmlns:wne="http://schemas.microsoft.com/office/word/2006/wordml" xmlns:wps="http://schemas.microsoft.com/office/word/2010/wordprocessingShape" mc:Ignorable="w14 w15 wp14">
   <w:sdt>
     <w:sdtPr>
-      <w:id w:val="-1691282430"/>
+      <w:id w:val="-1754045069"/>
       <w:docPartObj>
         <w:docPartGallery w:val="Page Numbers (Bottom of Page)"/>
         <w:docPartUnique/>
       </w:docPartObj>
     </w:sdtPr>
-    <w:sdtEndPr/>
     <w:sdtContent>
       <w:p>
         <w:pPr>
           <w:pStyle w:val="Pieddepage"/>
-          <w:jc w:val="center"/>
+          <w:jc w:val="right"/>
         </w:pPr>
         <w:r>
           <w:fldChar w:fldCharType="begin"/>
@@ -3122,7 +5665,7 @@
           <w:rPr>
             <w:noProof/>
           </w:rPr>
-          <w:t>13</w:t>
+          <w:t>19</w:t>
         </w:r>
         <w:r>
           <w:fldChar w:fldCharType="end"/>
@@ -3139,7 +5682,7 @@
 </file>
 
 <file path=word/footnotes.xml><?xml version="1.0" encoding="utf-8"?>
-<w:footnotes xmlns:wpc="http://schemas.microsoft.com/office/word/2010/wordprocessingCanvas" xmlns:cx="http://schemas.microsoft.com/office/drawing/2014/chartex" xmlns:cx1="http://schemas.microsoft.com/office/drawing/2015/9/8/chartex" xmlns:cx2="http://schemas.microsoft.com/office/drawing/2015/10/21/chartex" xmlns:cx3="http://schemas.microsoft.com/office/drawing/2016/5/9/chartex" xmlns:cx4="http://schemas.microsoft.com/office/drawing/2016/5/10/chartex" xmlns:cx5="http://schemas.microsoft.com/office/drawing/2016/5/11/chartex" xmlns:cx6="http://schemas.microsoft.com/office/drawing/2016/5/12/chartex" xmlns:cx7="http://schemas.microsoft.com/office/drawing/2016/5/13/chartex" xmlns:cx8="http://schemas.microsoft.com/office/drawing/2016/5/14/chartex" xmlns:mc="http://schemas.openxmlformats.org/markup-compatibility/2006" xmlns:aink="http://schemas.microsoft.com/office/drawing/2016/ink" xmlns:am3d="http://schemas.microsoft.com/office/drawing/2017/model3d" xmlns:o="urn:schemas-microsoft-com:office:office" xmlns:r="http://schemas.openxmlformats.org/officeDocument/2006/relationships" xmlns:m="http://schemas.openxmlformats.org/officeDocument/2006/math" xmlns:v="urn:schemas-microsoft-com:vml" xmlns:wp14="http://schemas.microsoft.com/office/word/2010/wordprocessingDrawing" xmlns:wp="http://schemas.openxmlformats.org/drawingml/2006/wordprocessingDrawing" xmlns:w10="urn:schemas-microsoft-com:office:word" xmlns:w="http://schemas.openxmlformats.org/wordprocessingml/2006/main" xmlns:w14="http://schemas.microsoft.com/office/word/2010/wordml" xmlns:w15="http://schemas.microsoft.com/office/word/2012/wordml" xmlns:w16cex="http://schemas.microsoft.com/office/word/2018/wordml/cex" xmlns:w16cid="http://schemas.microsoft.com/office/word/2016/wordml/cid" xmlns:w16="http://schemas.microsoft.com/office/word/2018/wordml" xmlns:w16sdtdh="http://schemas.microsoft.com/office/word/2020/wordml/sdtdatahash" xmlns:w16se="http://schemas.microsoft.com/office/word/2015/wordml/symex" xmlns:wpg="http://schemas.microsoft.com/office/word/2010/wordprocessingGroup" xmlns:wpi="http://schemas.microsoft.com/office/word/2010/wordprocessingInk" xmlns:wne="http://schemas.microsoft.com/office/word/2006/wordml" xmlns:wps="http://schemas.microsoft.com/office/word/2010/wordprocessingShape" mc:Ignorable="w14 w15 w16se w16cid w16 w16cex w16sdtdh wp14">
+<w:footnotes xmlns:wpc="http://schemas.microsoft.com/office/word/2010/wordprocessingCanvas" xmlns:mc="http://schemas.openxmlformats.org/markup-compatibility/2006" xmlns:o="urn:schemas-microsoft-com:office:office" xmlns:r="http://schemas.openxmlformats.org/officeDocument/2006/relationships" xmlns:m="http://schemas.openxmlformats.org/officeDocument/2006/math" xmlns:v="urn:schemas-microsoft-com:vml" xmlns:wp14="http://schemas.microsoft.com/office/word/2010/wordprocessingDrawing" xmlns:wp="http://schemas.openxmlformats.org/drawingml/2006/wordprocessingDrawing" xmlns:w10="urn:schemas-microsoft-com:office:word" xmlns:w="http://schemas.openxmlformats.org/wordprocessingml/2006/main" xmlns:w14="http://schemas.microsoft.com/office/word/2010/wordml" xmlns:w15="http://schemas.microsoft.com/office/word/2012/wordml" xmlns:wpg="http://schemas.microsoft.com/office/word/2010/wordprocessingGroup" xmlns:wpi="http://schemas.microsoft.com/office/word/2010/wordprocessingInk" xmlns:wne="http://schemas.microsoft.com/office/word/2006/wordml" xmlns:wps="http://schemas.microsoft.com/office/word/2010/wordprocessingShape" mc:Ignorable="w14 w15 wp14">
   <w:footnote w:type="separator" w:id="-1">
     <w:p>
       <w:pPr>
@@ -3164,7 +5707,7 @@
 </file>
 
 <file path=word/numbering.xml><?xml version="1.0" encoding="utf-8"?>
-<w:numbering xmlns:wpc="http://schemas.microsoft.com/office/word/2010/wordprocessingCanvas" xmlns:cx="http://schemas.microsoft.com/office/drawing/2014/chartex" xmlns:cx1="http://schemas.microsoft.com/office/drawing/2015/9/8/chartex" xmlns:cx2="http://schemas.microsoft.com/office/drawing/2015/10/21/chartex" xmlns:cx3="http://schemas.microsoft.com/office/drawing/2016/5/9/chartex" xmlns:cx4="http://schemas.microsoft.com/office/drawing/2016/5/10/chartex" xmlns:cx5="http://schemas.microsoft.com/office/drawing/2016/5/11/chartex" xmlns:cx6="http://schemas.microsoft.com/office/drawing/2016/5/12/chartex" xmlns:cx7="http://schemas.microsoft.com/office/drawing/2016/5/13/chartex" xmlns:cx8="http://schemas.microsoft.com/office/drawing/2016/5/14/chartex" xmlns:mc="http://schemas.openxmlformats.org/markup-compatibility/2006" xmlns:aink="http://schemas.microsoft.com/office/drawing/2016/ink" xmlns:am3d="http://schemas.microsoft.com/office/drawing/2017/model3d" xmlns:o="urn:schemas-microsoft-com:office:office" xmlns:r="http://schemas.openxmlformats.org/officeDocument/2006/relationships" xmlns:m="http://schemas.openxmlformats.org/officeDocument/2006/math" xmlns:v="urn:schemas-microsoft-com:vml" xmlns:wp14="http://schemas.microsoft.com/office/word/2010/wordprocessingDrawing" xmlns:wp="http://schemas.openxmlformats.org/drawingml/2006/wordprocessingDrawing" xmlns:w10="urn:schemas-microsoft-com:office:word" xmlns:w="http://schemas.openxmlformats.org/wordprocessingml/2006/main" xmlns:w14="http://schemas.microsoft.com/office/word/2010/wordml" xmlns:w15="http://schemas.microsoft.com/office/word/2012/wordml" xmlns:w16cex="http://schemas.microsoft.com/office/word/2018/wordml/cex" xmlns:w16cid="http://schemas.microsoft.com/office/word/2016/wordml/cid" xmlns:w16="http://schemas.microsoft.com/office/word/2018/wordml" xmlns:w16sdtdh="http://schemas.microsoft.com/office/word/2020/wordml/sdtdatahash" xmlns:w16se="http://schemas.microsoft.com/office/word/2015/wordml/symex" xmlns:wpg="http://schemas.microsoft.com/office/word/2010/wordprocessingGroup" xmlns:wpi="http://schemas.microsoft.com/office/word/2010/wordprocessingInk" xmlns:wne="http://schemas.microsoft.com/office/word/2006/wordml" xmlns:wps="http://schemas.microsoft.com/office/word/2010/wordprocessingShape" mc:Ignorable="w14 w15 w16se w16cid w16 w16cex w16sdtdh wp14">
+<w:numbering xmlns:wpc="http://schemas.microsoft.com/office/word/2010/wordprocessingCanvas" xmlns:mc="http://schemas.openxmlformats.org/markup-compatibility/2006" xmlns:o="urn:schemas-microsoft-com:office:office" xmlns:r="http://schemas.openxmlformats.org/officeDocument/2006/relationships" xmlns:m="http://schemas.openxmlformats.org/officeDocument/2006/math" xmlns:v="urn:schemas-microsoft-com:vml" xmlns:wp14="http://schemas.microsoft.com/office/word/2010/wordprocessingDrawing" xmlns:wp="http://schemas.openxmlformats.org/drawingml/2006/wordprocessingDrawing" xmlns:w10="urn:schemas-microsoft-com:office:word" xmlns:w="http://schemas.openxmlformats.org/wordprocessingml/2006/main" xmlns:w14="http://schemas.microsoft.com/office/word/2010/wordml" xmlns:w15="http://schemas.microsoft.com/office/word/2012/wordml" xmlns:wpg="http://schemas.microsoft.com/office/word/2010/wordprocessingGroup" xmlns:wpi="http://schemas.microsoft.com/office/word/2010/wordprocessingInk" xmlns:wne="http://schemas.microsoft.com/office/word/2006/wordml" xmlns:wps="http://schemas.microsoft.com/office/word/2010/wordprocessingShape" mc:Ignorable="w14 w15 wp14">
   <w:numPicBullet w:numPicBulletId="0">
     <w:pict>
       <v:shapetype id="_x0000_t75" coordsize="21600,21600" o:spt="75" o:preferrelative="t" path="m@4@5l@4@11@9@11@9@5xe" filled="f" stroked="f">
@@ -3186,7 +5729,7 @@
         <v:path o:extrusionok="f" gradientshapeok="t" o:connecttype="rect"/>
         <o:lock v:ext="edit" aspectratio="t"/>
       </v:shapetype>
-      <v:shape id="_x0000_i1055" type="#_x0000_t75" style="width:37.5pt;height:42pt;visibility:visible;mso-wrap-style:square" o:bullet="t">
+      <v:shape id="_x0000_i1036" type="#_x0000_t75" style="width:37.5pt;height:42pt;visibility:visible" o:bullet="t">
         <v:imagedata r:id="rId1" o:title=""/>
       </v:shape>
     </w:pict>
@@ -5232,7 +7775,7 @@
 </file>
 
 <file path=word/styles.xml><?xml version="1.0" encoding="utf-8"?>
-<w:styles xmlns:mc="http://schemas.openxmlformats.org/markup-compatibility/2006" xmlns:r="http://schemas.openxmlformats.org/officeDocument/2006/relationships" xmlns:w="http://schemas.openxmlformats.org/wordprocessingml/2006/main" xmlns:w14="http://schemas.microsoft.com/office/word/2010/wordml" xmlns:w15="http://schemas.microsoft.com/office/word/2012/wordml" xmlns:w16cex="http://schemas.microsoft.com/office/word/2018/wordml/cex" xmlns:w16cid="http://schemas.microsoft.com/office/word/2016/wordml/cid" xmlns:w16="http://schemas.microsoft.com/office/word/2018/wordml" xmlns:w16sdtdh="http://schemas.microsoft.com/office/word/2020/wordml/sdtdatahash" xmlns:w16se="http://schemas.microsoft.com/office/word/2015/wordml/symex" mc:Ignorable="w14 w15 w16se w16cid w16 w16cex w16sdtdh">
+<w:styles xmlns:mc="http://schemas.openxmlformats.org/markup-compatibility/2006" xmlns:r="http://schemas.openxmlformats.org/officeDocument/2006/relationships" xmlns:w="http://schemas.openxmlformats.org/wordprocessingml/2006/main" xmlns:w14="http://schemas.microsoft.com/office/word/2010/wordml" xmlns:w15="http://schemas.microsoft.com/office/word/2012/wordml" mc:Ignorable="w14 w15">
   <w:docDefaults>
     <w:rPrDefault>
       <w:rPr>
@@ -5248,7 +7791,7 @@
       </w:pPr>
     </w:pPrDefault>
   </w:docDefaults>
-  <w:latentStyles w:defLockedState="0" w:defUIPriority="99" w:defSemiHidden="0" w:defUnhideWhenUsed="0" w:defQFormat="0" w:count="376">
+  <w:latentStyles w:defLockedState="0" w:defUIPriority="99" w:defSemiHidden="0" w:defUnhideWhenUsed="0" w:defQFormat="0" w:count="371">
     <w:lsdException w:name="Normal" w:uiPriority="0" w:qFormat="1"/>
     <w:lsdException w:name="heading 1" w:uiPriority="9" w:qFormat="1"/>
     <w:lsdException w:name="heading 2" w:semiHidden="1" w:uiPriority="9" w:unhideWhenUsed="1" w:qFormat="1"/>
@@ -5354,6 +7897,7 @@
     <w:lsdException w:name="HTML Sample" w:semiHidden="1" w:unhideWhenUsed="1"/>
     <w:lsdException w:name="HTML Typewriter" w:semiHidden="1" w:unhideWhenUsed="1"/>
     <w:lsdException w:name="HTML Variable" w:semiHidden="1" w:unhideWhenUsed="1"/>
+    <w:lsdException w:name="Normal Table" w:semiHidden="1" w:unhideWhenUsed="1"/>
     <w:lsdException w:name="annotation subject" w:semiHidden="1" w:unhideWhenUsed="1"/>
     <w:lsdException w:name="No List" w:semiHidden="1" w:unhideWhenUsed="1"/>
     <w:lsdException w:name="Outline List 1" w:semiHidden="1" w:unhideWhenUsed="1"/>
@@ -5396,8 +7940,11 @@
     <w:lsdException w:name="Table Contemporary" w:semiHidden="1" w:unhideWhenUsed="1"/>
     <w:lsdException w:name="Table Elegant" w:semiHidden="1" w:unhideWhenUsed="1"/>
     <w:lsdException w:name="Table Professional" w:semiHidden="1" w:unhideWhenUsed="1"/>
+    <w:lsdException w:name="Table Subtle 1" w:semiHidden="1" w:unhideWhenUsed="1"/>
     <w:lsdException w:name="Table Subtle 2" w:semiHidden="1" w:unhideWhenUsed="1"/>
     <w:lsdException w:name="Table Web 1" w:semiHidden="1" w:unhideWhenUsed="1"/>
+    <w:lsdException w:name="Table Web 2" w:semiHidden="1" w:unhideWhenUsed="1"/>
+    <w:lsdException w:name="Table Web 3" w:semiHidden="1" w:unhideWhenUsed="1"/>
     <w:lsdException w:name="Balloon Text" w:semiHidden="1" w:unhideWhenUsed="1"/>
     <w:lsdException w:name="Table Grid" w:uiPriority="39"/>
     <w:lsdException w:name="Table Theme" w:semiHidden="1" w:unhideWhenUsed="1"/>
@@ -5616,11 +8163,6 @@
     <w:lsdException w:name="List Table 5 Dark Accent 6" w:uiPriority="50"/>
     <w:lsdException w:name="List Table 6 Colorful Accent 6" w:uiPriority="51"/>
     <w:lsdException w:name="List Table 7 Colorful Accent 6" w:uiPriority="52"/>
-    <w:lsdException w:name="Mention" w:semiHidden="1" w:unhideWhenUsed="1"/>
-    <w:lsdException w:name="Smart Hyperlink" w:semiHidden="1" w:unhideWhenUsed="1"/>
-    <w:lsdException w:name="Hashtag" w:semiHidden="1" w:unhideWhenUsed="1"/>
-    <w:lsdException w:name="Unresolved Mention" w:semiHidden="1" w:unhideWhenUsed="1"/>
-    <w:lsdException w:name="Smart Link" w:semiHidden="1" w:unhideWhenUsed="1"/>
   </w:latentStyles>
   <w:style w:type="paragraph" w:default="1" w:styleId="Normal">
     <w:name w:val="Normal"/>
@@ -6167,7 +8709,7 @@
 </file>
 
 <file path=customXml/itemProps1.xml><?xml version="1.0" encoding="utf-8"?>
-<ds:datastoreItem xmlns:ds="http://schemas.openxmlformats.org/officeDocument/2006/customXml" ds:itemID="{F2EEE315-532A-47B3-954C-00C75565AD65}">
+<ds:datastoreItem xmlns:ds="http://schemas.openxmlformats.org/officeDocument/2006/customXml" ds:itemID="{0F69BF62-2067-4AE1-9AD2-4487AA6D973F}">
   <ds:schemaRefs>
     <ds:schemaRef ds:uri="http://schemas.openxmlformats.org/officeDocument/2006/bibliography"/>
   </ds:schemaRefs>

</xml_diff>

<commit_message>
ajout diag dans mémoire
</commit_message>
<xml_diff>
--- a/Mémoire + DP/Mémoire Matthew POTTIER.docx
+++ b/Mémoire + DP/Mémoire Matthew POTTIER.docx
@@ -1,6 +1,6 @@
 
 <file path=word/document.xml><?xml version="1.0" encoding="utf-8"?>
-<w:document xmlns:wpc="http://schemas.microsoft.com/office/word/2010/wordprocessingCanvas" xmlns:mc="http://schemas.openxmlformats.org/markup-compatibility/2006" xmlns:o="urn:schemas-microsoft-com:office:office" xmlns:r="http://schemas.openxmlformats.org/officeDocument/2006/relationships" xmlns:m="http://schemas.openxmlformats.org/officeDocument/2006/math" xmlns:v="urn:schemas-microsoft-com:vml" xmlns:wp14="http://schemas.microsoft.com/office/word/2010/wordprocessingDrawing" xmlns:wp="http://schemas.openxmlformats.org/drawingml/2006/wordprocessingDrawing" xmlns:w10="urn:schemas-microsoft-com:office:word" xmlns:w="http://schemas.openxmlformats.org/wordprocessingml/2006/main" xmlns:w14="http://schemas.microsoft.com/office/word/2010/wordml" xmlns:w15="http://schemas.microsoft.com/office/word/2012/wordml" xmlns:wpg="http://schemas.microsoft.com/office/word/2010/wordprocessingGroup" xmlns:wpi="http://schemas.microsoft.com/office/word/2010/wordprocessingInk" xmlns:wne="http://schemas.microsoft.com/office/word/2006/wordml" xmlns:wps="http://schemas.microsoft.com/office/word/2010/wordprocessingShape" mc:Ignorable="w14 w15 wp14">
+<w:document xmlns:wpc="http://schemas.microsoft.com/office/word/2010/wordprocessingCanvas" xmlns:cx="http://schemas.microsoft.com/office/drawing/2014/chartex" xmlns:cx1="http://schemas.microsoft.com/office/drawing/2015/9/8/chartex" xmlns:cx2="http://schemas.microsoft.com/office/drawing/2015/10/21/chartex" xmlns:cx3="http://schemas.microsoft.com/office/drawing/2016/5/9/chartex" xmlns:cx4="http://schemas.microsoft.com/office/drawing/2016/5/10/chartex" xmlns:cx5="http://schemas.microsoft.com/office/drawing/2016/5/11/chartex" xmlns:cx6="http://schemas.microsoft.com/office/drawing/2016/5/12/chartex" xmlns:cx7="http://schemas.microsoft.com/office/drawing/2016/5/13/chartex" xmlns:cx8="http://schemas.microsoft.com/office/drawing/2016/5/14/chartex" xmlns:mc="http://schemas.openxmlformats.org/markup-compatibility/2006" xmlns:aink="http://schemas.microsoft.com/office/drawing/2016/ink" xmlns:am3d="http://schemas.microsoft.com/office/drawing/2017/model3d" xmlns:o="urn:schemas-microsoft-com:office:office" xmlns:r="http://schemas.openxmlformats.org/officeDocument/2006/relationships" xmlns:m="http://schemas.openxmlformats.org/officeDocument/2006/math" xmlns:v="urn:schemas-microsoft-com:vml" xmlns:wp14="http://schemas.microsoft.com/office/word/2010/wordprocessingDrawing" xmlns:wp="http://schemas.openxmlformats.org/drawingml/2006/wordprocessingDrawing" xmlns:w10="urn:schemas-microsoft-com:office:word" xmlns:w="http://schemas.openxmlformats.org/wordprocessingml/2006/main" xmlns:w14="http://schemas.microsoft.com/office/word/2010/wordml" xmlns:w15="http://schemas.microsoft.com/office/word/2012/wordml" xmlns:w16cex="http://schemas.microsoft.com/office/word/2018/wordml/cex" xmlns:w16cid="http://schemas.microsoft.com/office/word/2016/wordml/cid" xmlns:w16="http://schemas.microsoft.com/office/word/2018/wordml" xmlns:w16sdtdh="http://schemas.microsoft.com/office/word/2020/wordml/sdtdatahash" xmlns:w16se="http://schemas.microsoft.com/office/word/2015/wordml/symex" xmlns:wpg="http://schemas.microsoft.com/office/word/2010/wordprocessingGroup" xmlns:wpi="http://schemas.microsoft.com/office/word/2010/wordprocessingInk" xmlns:wne="http://schemas.microsoft.com/office/word/2006/wordml" xmlns:wps="http://schemas.microsoft.com/office/word/2010/wordprocessingShape" mc:Ignorable="w14 w15 w16se w16cid w16 w16cex w16sdtdh wp14">
   <w:body>
     <w:p>
       <w:pPr>
@@ -221,7 +221,7 @@
       </w:pPr>
       <w:r>
         <w:pict w14:anchorId="1AF0F1BC">
-          <v:shape id="Image 2" o:spid="_x0000_i1025" type="#_x0000_t75" style="width:37.5pt;height:42pt;visibility:visible">
+          <v:shape id="Image 2" o:spid="_x0000_i1026" type="#_x0000_t75" style="width:37.5pt;height:42pt;visibility:visible">
             <v:imagedata r:id="rId9" o:title=""/>
           </v:shape>
         </w:pict>
@@ -2855,15 +2855,7 @@
       </w:r>
       <w:proofErr w:type="spellEnd"/>
       <w:r>
-        <w:t xml:space="preserve"> sur </w:t>
-      </w:r>
-      <w:proofErr w:type="spellStart"/>
-      <w:r>
-        <w:t>Twitch</w:t>
-      </w:r>
-      <w:proofErr w:type="spellEnd"/>
-      <w:r>
-        <w:t xml:space="preserve"> depuis plusieurs années, Matthew POTTIER a voulu avoir une marque avec une identité visuelle propre et permettant, si la chance lui sourit, d’être reconnu sur Internet.</w:t>
+        <w:t xml:space="preserve"> sur Twitch depuis plusieurs années, Matthew POTTIER a voulu avoir une marque avec une identité visuelle propre et permettant, si la chance lui sourit, d’être reconnu sur Internet.</w:t>
       </w:r>
     </w:p>
     <w:p/>
@@ -3351,7 +3343,70 @@
       </w:r>
       <w:bookmarkEnd w:id="13"/>
     </w:p>
-    <w:p>
+    <w:p/>
+    <w:p>
+      <w:r>
+        <w:rPr>
+          <w:noProof/>
+        </w:rPr>
+        <w:drawing>
+          <wp:anchor distT="0" distB="0" distL="114300" distR="114300" simplePos="0" relativeHeight="251683840" behindDoc="0" locked="0" layoutInCell="1" allowOverlap="1" wp14:anchorId="3A9C27B5" wp14:editId="75961B21">
+            <wp:simplePos x="0" y="0"/>
+            <wp:positionH relativeFrom="margin">
+              <wp:align>right</wp:align>
+            </wp:positionH>
+            <wp:positionV relativeFrom="paragraph">
+              <wp:posOffset>1687830</wp:posOffset>
+            </wp:positionV>
+            <wp:extent cx="5760720" cy="4487545"/>
+            <wp:effectExtent l="0" t="0" r="0" b="8255"/>
+            <wp:wrapThrough wrapText="bothSides">
+              <wp:wrapPolygon edited="0">
+                <wp:start x="0" y="0"/>
+                <wp:lineTo x="0" y="21548"/>
+                <wp:lineTo x="21500" y="21548"/>
+                <wp:lineTo x="21500" y="0"/>
+                <wp:lineTo x="0" y="0"/>
+              </wp:wrapPolygon>
+            </wp:wrapThrough>
+            <wp:docPr id="17" name="Image 17"/>
+            <wp:cNvGraphicFramePr>
+              <a:graphicFrameLocks xmlns:a="http://schemas.openxmlformats.org/drawingml/2006/main" noChangeAspect="1"/>
+            </wp:cNvGraphicFramePr>
+            <a:graphic xmlns:a="http://schemas.openxmlformats.org/drawingml/2006/main">
+              <a:graphicData uri="http://schemas.openxmlformats.org/drawingml/2006/picture">
+                <pic:pic xmlns:pic="http://schemas.openxmlformats.org/drawingml/2006/picture">
+                  <pic:nvPicPr>
+                    <pic:cNvPr id="17" name="Image 17"/>
+                    <pic:cNvPicPr/>
+                  </pic:nvPicPr>
+                  <pic:blipFill>
+                    <a:blip r:embed="rId14">
+                      <a:extLst>
+                        <a:ext uri="{28A0092B-C50C-407E-A947-70E740481C1C}">
+                          <a14:useLocalDpi xmlns:a14="http://schemas.microsoft.com/office/drawing/2010/main" val="0"/>
+                        </a:ext>
+                      </a:extLst>
+                    </a:blip>
+                    <a:stretch>
+                      <a:fillRect/>
+                    </a:stretch>
+                  </pic:blipFill>
+                  <pic:spPr>
+                    <a:xfrm>
+                      <a:off x="0" y="0"/>
+                      <a:ext cx="5760720" cy="4487545"/>
+                    </a:xfrm>
+                    <a:prstGeom prst="rect">
+                      <a:avLst/>
+                    </a:prstGeom>
+                  </pic:spPr>
+                </pic:pic>
+              </a:graphicData>
+            </a:graphic>
+          </wp:anchor>
+        </w:drawing>
+      </w:r>
       <w:r>
         <w:br w:type="page"/>
       </w:r>
@@ -3369,6 +3424,68 @@
     </w:p>
     <w:p/>
     <w:p>
+      <w:r>
+        <w:rPr>
+          <w:noProof/>
+        </w:rPr>
+        <w:drawing>
+          <wp:anchor distT="0" distB="0" distL="114300" distR="114300" simplePos="0" relativeHeight="251684864" behindDoc="0" locked="0" layoutInCell="1" allowOverlap="1" wp14:anchorId="175A9EA3" wp14:editId="2A9DFC1D">
+            <wp:simplePos x="0" y="0"/>
+            <wp:positionH relativeFrom="margin">
+              <wp:align>right</wp:align>
+            </wp:positionH>
+            <wp:positionV relativeFrom="paragraph">
+              <wp:posOffset>2059305</wp:posOffset>
+            </wp:positionV>
+            <wp:extent cx="5760720" cy="3749040"/>
+            <wp:effectExtent l="0" t="0" r="0" b="3810"/>
+            <wp:wrapThrough wrapText="bothSides">
+              <wp:wrapPolygon edited="0">
+                <wp:start x="0" y="0"/>
+                <wp:lineTo x="0" y="21512"/>
+                <wp:lineTo x="21500" y="21512"/>
+                <wp:lineTo x="21500" y="0"/>
+                <wp:lineTo x="0" y="0"/>
+              </wp:wrapPolygon>
+            </wp:wrapThrough>
+            <wp:docPr id="30" name="Image 30"/>
+            <wp:cNvGraphicFramePr>
+              <a:graphicFrameLocks xmlns:a="http://schemas.openxmlformats.org/drawingml/2006/main" noChangeAspect="1"/>
+            </wp:cNvGraphicFramePr>
+            <a:graphic xmlns:a="http://schemas.openxmlformats.org/drawingml/2006/main">
+              <a:graphicData uri="http://schemas.openxmlformats.org/drawingml/2006/picture">
+                <pic:pic xmlns:pic="http://schemas.openxmlformats.org/drawingml/2006/picture">
+                  <pic:nvPicPr>
+                    <pic:cNvPr id="30" name="Image 30"/>
+                    <pic:cNvPicPr/>
+                  </pic:nvPicPr>
+                  <pic:blipFill>
+                    <a:blip r:embed="rId15">
+                      <a:extLst>
+                        <a:ext uri="{28A0092B-C50C-407E-A947-70E740481C1C}">
+                          <a14:useLocalDpi xmlns:a14="http://schemas.microsoft.com/office/drawing/2010/main" val="0"/>
+                        </a:ext>
+                      </a:extLst>
+                    </a:blip>
+                    <a:stretch>
+                      <a:fillRect/>
+                    </a:stretch>
+                  </pic:blipFill>
+                  <pic:spPr>
+                    <a:xfrm>
+                      <a:off x="0" y="0"/>
+                      <a:ext cx="5760720" cy="3749040"/>
+                    </a:xfrm>
+                    <a:prstGeom prst="rect">
+                      <a:avLst/>
+                    </a:prstGeom>
+                  </pic:spPr>
+                </pic:pic>
+              </a:graphicData>
+            </a:graphic>
+          </wp:anchor>
+        </w:drawing>
+      </w:r>
       <w:r>
         <w:br w:type="page"/>
       </w:r>
@@ -3416,7 +3533,7 @@
                     <pic:cNvPicPr/>
                   </pic:nvPicPr>
                   <pic:blipFill>
-                    <a:blip r:embed="rId14">
+                    <a:blip r:embed="rId16">
                       <a:extLst>
                         <a:ext uri="{28A0092B-C50C-407E-A947-70E740481C1C}">
                           <a14:useLocalDpi xmlns:a14="http://schemas.microsoft.com/office/drawing/2010/main" val="0"/>
@@ -3533,7 +3650,7 @@
                     <pic:cNvPicPr/>
                   </pic:nvPicPr>
                   <pic:blipFill>
-                    <a:blip r:embed="rId15" cstate="print">
+                    <a:blip r:embed="rId17" cstate="print">
                       <a:extLst>
                         <a:ext uri="{28A0092B-C50C-407E-A947-70E740481C1C}">
                           <a14:useLocalDpi xmlns:a14="http://schemas.microsoft.com/office/drawing/2010/main" val="0"/>
@@ -3582,7 +3699,7 @@
                     <pic:cNvPicPr/>
                   </pic:nvPicPr>
                   <pic:blipFill>
-                    <a:blip r:embed="rId16" cstate="print">
+                    <a:blip r:embed="rId18" cstate="print">
                       <a:extLst>
                         <a:ext uri="{28A0092B-C50C-407E-A947-70E740481C1C}">
                           <a14:useLocalDpi xmlns:a14="http://schemas.microsoft.com/office/drawing/2010/main" val="0"/>
@@ -3679,15 +3796,7 @@
         <w:t>ère</w:t>
       </w:r>
       <w:r>
-        <w:t xml:space="preserve"> version de la conception il était question de créer une table « rôle » afin d’attribuer aux utilisateurs la possibilité ou non de se connecter à l’espace administrateur. Mais finalement je n’ai pas prévu d’espace de connexion pour les utilisateurs basiques car ils n’ont aucune interaction possible avec le site, seulement les </w:t>
-      </w:r>
-      <w:proofErr w:type="spellStart"/>
-      <w:r>
-        <w:t>admins</w:t>
-      </w:r>
-      <w:proofErr w:type="spellEnd"/>
-      <w:r>
-        <w:t xml:space="preserve"> ont des accès de connexion. De ce fait la table « rôle » n’avait plus aucun intérêt et j’en ai fait un attribut dans la table « utilisateur ».</w:t>
+        <w:t xml:space="preserve"> version de la conception il était question de créer une table « rôle » afin d’attribuer aux utilisateurs la possibilité ou non de se connecter à l’espace administrateur. Mais finalement je n’ai pas prévu d’espace de connexion pour les utilisateurs basiques car ils n’ont aucune interaction possible avec le site, seulement les admins ont des accès de connexion. De ce fait la table « rôle » n’avait plus aucun intérêt et j’en ai fait un attribut dans la table « utilisateur ».</w:t>
       </w:r>
     </w:p>
     <w:p>
@@ -3747,7 +3856,7 @@
                     <pic:cNvPicPr/>
                   </pic:nvPicPr>
                   <pic:blipFill>
-                    <a:blip r:embed="rId17">
+                    <a:blip r:embed="rId19">
                       <a:extLst>
                         <a:ext uri="{28A0092B-C50C-407E-A947-70E740481C1C}">
                           <a14:useLocalDpi xmlns:a14="http://schemas.microsoft.com/office/drawing/2010/main" val="0"/>
@@ -3818,7 +3927,7 @@
                     <pic:cNvPicPr/>
                   </pic:nvPicPr>
                   <pic:blipFill>
-                    <a:blip r:embed="rId18">
+                    <a:blip r:embed="rId20">
                       <a:extLst>
                         <a:ext uri="{28A0092B-C50C-407E-A947-70E740481C1C}">
                           <a14:useLocalDpi xmlns:a14="http://schemas.microsoft.com/office/drawing/2010/main" val="0"/>
@@ -3917,7 +4026,7 @@
                     <pic:cNvPicPr/>
                   </pic:nvPicPr>
                   <pic:blipFill>
-                    <a:blip r:embed="rId19" cstate="print">
+                    <a:blip r:embed="rId21" cstate="print">
                       <a:extLst>
                         <a:ext uri="{28A0092B-C50C-407E-A947-70E740481C1C}">
                           <a14:useLocalDpi xmlns:a14="http://schemas.microsoft.com/office/drawing/2010/main" val="0"/>
@@ -4006,7 +4115,7 @@
                     <pic:cNvPicPr/>
                   </pic:nvPicPr>
                   <pic:blipFill>
-                    <a:blip r:embed="rId20" cstate="print">
+                    <a:blip r:embed="rId22" cstate="print">
                       <a:extLst>
                         <a:ext uri="{28A0092B-C50C-407E-A947-70E740481C1C}">
                           <a14:useLocalDpi xmlns:a14="http://schemas.microsoft.com/office/drawing/2010/main" val="0"/>
@@ -4096,7 +4205,7 @@
                     <pic:cNvPicPr/>
                   </pic:nvPicPr>
                   <pic:blipFill>
-                    <a:blip r:embed="rId21" cstate="print">
+                    <a:blip r:embed="rId23" cstate="print">
                       <a:extLst>
                         <a:ext uri="{28A0092B-C50C-407E-A947-70E740481C1C}">
                           <a14:useLocalDpi xmlns:a14="http://schemas.microsoft.com/office/drawing/2010/main" val="0"/>
@@ -4222,7 +4331,7 @@
                     <pic:cNvPicPr/>
                   </pic:nvPicPr>
                   <pic:blipFill>
-                    <a:blip r:embed="rId22" cstate="print">
+                    <a:blip r:embed="rId24" cstate="print">
                       <a:extLst>
                         <a:ext uri="{28A0092B-C50C-407E-A947-70E740481C1C}">
                           <a14:useLocalDpi xmlns:a14="http://schemas.microsoft.com/office/drawing/2010/main" val="0"/>
@@ -4289,7 +4398,7 @@
                     <pic:cNvPicPr/>
                   </pic:nvPicPr>
                   <pic:blipFill>
-                    <a:blip r:embed="rId23" cstate="print">
+                    <a:blip r:embed="rId25" cstate="print">
                       <a:extLst>
                         <a:ext uri="{28A0092B-C50C-407E-A947-70E740481C1C}">
                           <a14:useLocalDpi xmlns:a14="http://schemas.microsoft.com/office/drawing/2010/main" val="0"/>
@@ -4360,7 +4469,7 @@
                     <pic:cNvPicPr/>
                   </pic:nvPicPr>
                   <pic:blipFill>
-                    <a:blip r:embed="rId24" cstate="print">
+                    <a:blip r:embed="rId26" cstate="print">
                       <a:extLst>
                         <a:ext uri="{28A0092B-C50C-407E-A947-70E740481C1C}">
                           <a14:useLocalDpi xmlns:a14="http://schemas.microsoft.com/office/drawing/2010/main" val="0"/>
@@ -4392,15 +4501,7 @@
     <w:p/>
     <w:p>
       <w:r>
-        <w:t xml:space="preserve">HTML 5 / CSS 3 / </w:t>
-      </w:r>
-      <w:proofErr w:type="spellStart"/>
-      <w:r>
-        <w:t>Bootstrap</w:t>
-      </w:r>
-      <w:proofErr w:type="spellEnd"/>
-      <w:r>
-        <w:t xml:space="preserve"> qui ont été utilisé pour la structure et le style des pages, et PHP qui est le langage de développement du projet.</w:t>
+        <w:t>HTML 5 / CSS 3 / Bootstrap qui ont été utilisé pour la structure et le style des pages, et PHP qui est le langage de développement du projet.</w:t>
       </w:r>
     </w:p>
     <w:p>
@@ -4441,7 +4542,7 @@
                     <pic:cNvPicPr/>
                   </pic:nvPicPr>
                   <pic:blipFill>
-                    <a:blip r:embed="rId25" cstate="print">
+                    <a:blip r:embed="rId27" cstate="print">
                       <a:extLst>
                         <a:ext uri="{28A0092B-C50C-407E-A947-70E740481C1C}">
                           <a14:useLocalDpi xmlns:a14="http://schemas.microsoft.com/office/drawing/2010/main" val="0"/>
@@ -4530,7 +4631,7 @@
                     <pic:cNvPicPr/>
                   </pic:nvPicPr>
                   <pic:blipFill>
-                    <a:blip r:embed="rId26" cstate="print">
+                    <a:blip r:embed="rId28" cstate="print">
                       <a:extLst>
                         <a:ext uri="{28A0092B-C50C-407E-A947-70E740481C1C}">
                           <a14:useLocalDpi xmlns:a14="http://schemas.microsoft.com/office/drawing/2010/main" val="0"/>
@@ -4631,7 +4732,7 @@
                     <pic:cNvPicPr/>
                   </pic:nvPicPr>
                   <pic:blipFill>
-                    <a:blip r:embed="rId27" cstate="print">
+                    <a:blip r:embed="rId29" cstate="print">
                       <a:extLst>
                         <a:ext uri="{28A0092B-C50C-407E-A947-70E740481C1C}">
                           <a14:useLocalDpi xmlns:a14="http://schemas.microsoft.com/office/drawing/2010/main" val="0"/>
@@ -4718,7 +4819,7 @@
                     <pic:cNvPicPr/>
                   </pic:nvPicPr>
                   <pic:blipFill>
-                    <a:blip r:embed="rId28" cstate="print">
+                    <a:blip r:embed="rId30" cstate="print">
                       <a:extLst>
                         <a:ext uri="{28A0092B-C50C-407E-A947-70E740481C1C}">
                           <a14:useLocalDpi xmlns:a14="http://schemas.microsoft.com/office/drawing/2010/main" val="0"/>
@@ -4787,7 +4888,7 @@
                     <pic:cNvPicPr/>
                   </pic:nvPicPr>
                   <pic:blipFill>
-                    <a:blip r:embed="rId29" cstate="print">
+                    <a:blip r:embed="rId31" cstate="print">
                       <a:extLst>
                         <a:ext uri="{28A0092B-C50C-407E-A947-70E740481C1C}">
                           <a14:useLocalDpi xmlns:a14="http://schemas.microsoft.com/office/drawing/2010/main" val="0"/>
@@ -4889,7 +4990,7 @@
                     <pic:cNvPicPr/>
                   </pic:nvPicPr>
                   <pic:blipFill>
-                    <a:blip r:embed="rId30" cstate="print">
+                    <a:blip r:embed="rId32" cstate="print">
                       <a:extLst>
                         <a:ext uri="{28A0092B-C50C-407E-A947-70E740481C1C}">
                           <a14:useLocalDpi xmlns:a14="http://schemas.microsoft.com/office/drawing/2010/main" val="0"/>
@@ -4960,7 +5061,7 @@
                     <pic:cNvPicPr/>
                   </pic:nvPicPr>
                   <pic:blipFill>
-                    <a:blip r:embed="rId31" cstate="print">
+                    <a:blip r:embed="rId33" cstate="print">
                       <a:extLst>
                         <a:ext uri="{28A0092B-C50C-407E-A947-70E740481C1C}">
                           <a14:useLocalDpi xmlns:a14="http://schemas.microsoft.com/office/drawing/2010/main" val="0"/>
@@ -4996,29 +5097,8 @@
           <w:tab w:val="left" w:pos="1185"/>
         </w:tabs>
       </w:pPr>
-      <w:proofErr w:type="spellStart"/>
-      <w:r>
-        <w:t>WampServer</w:t>
-      </w:r>
-      <w:proofErr w:type="spellEnd"/>
-      <w:r>
-        <w:t xml:space="preserve"> qui a permis de créer un serveur local afin de faire les tests du projet avant la mise en </w:t>
-      </w:r>
-      <w:proofErr w:type="spellStart"/>
-      <w:r>
-        <w:t>prod</w:t>
-      </w:r>
-      <w:proofErr w:type="spellEnd"/>
-      <w:r>
-        <w:t xml:space="preserve">, et </w:t>
-      </w:r>
-      <w:proofErr w:type="spellStart"/>
-      <w:r>
-        <w:t>phpMyAdmin</w:t>
-      </w:r>
-      <w:proofErr w:type="spellEnd"/>
-      <w:r>
-        <w:t xml:space="preserve"> qui </w:t>
+      <w:r>
+        <w:t xml:space="preserve">WampServer qui a permis de créer un serveur local afin de faire les tests du projet avant la mise en prod, et phpMyAdmin qui </w:t>
       </w:r>
       <w:r>
         <w:t>contient la base de données.</w:t>
@@ -5067,7 +5147,7 @@
                     <pic:cNvPicPr/>
                   </pic:nvPicPr>
                   <pic:blipFill>
-                    <a:blip r:embed="rId32" cstate="print">
+                    <a:blip r:embed="rId34" cstate="print">
                       <a:extLst>
                         <a:ext uri="{28A0092B-C50C-407E-A947-70E740481C1C}">
                           <a14:useLocalDpi xmlns:a14="http://schemas.microsoft.com/office/drawing/2010/main" val="0"/>
@@ -5137,7 +5217,7 @@
                     <pic:cNvPicPr/>
                   </pic:nvPicPr>
                   <pic:blipFill>
-                    <a:blip r:embed="rId33">
+                    <a:blip r:embed="rId35">
                       <a:extLst>
                         <a:ext uri="{28A0092B-C50C-407E-A947-70E740481C1C}">
                           <a14:useLocalDpi xmlns:a14="http://schemas.microsoft.com/office/drawing/2010/main" val="0"/>
@@ -5228,7 +5308,7 @@
                     <pic:cNvPicPr/>
                   </pic:nvPicPr>
                   <pic:blipFill>
-                    <a:blip r:embed="rId34" cstate="print">
+                    <a:blip r:embed="rId36" cstate="print">
                       <a:extLst>
                         <a:ext uri="{28A0092B-C50C-407E-A947-70E740481C1C}">
                           <a14:useLocalDpi xmlns:a14="http://schemas.microsoft.com/office/drawing/2010/main" val="0"/>
@@ -5336,7 +5416,7 @@
                     <pic:cNvPicPr/>
                   </pic:nvPicPr>
                   <pic:blipFill>
-                    <a:blip r:embed="rId35" cstate="print">
+                    <a:blip r:embed="rId37" cstate="print">
                       <a:extLst>
                         <a:ext uri="{28A0092B-C50C-407E-A947-70E740481C1C}">
                           <a14:useLocalDpi xmlns:a14="http://schemas.microsoft.com/office/drawing/2010/main" val="0"/>
@@ -5406,7 +5486,7 @@
                     <pic:cNvPicPr/>
                   </pic:nvPicPr>
                   <pic:blipFill>
-                    <a:blip r:embed="rId36">
+                    <a:blip r:embed="rId38">
                       <a:extLst>
                         <a:ext uri="{28A0092B-C50C-407E-A947-70E740481C1C}">
                           <a14:useLocalDpi xmlns:a14="http://schemas.microsoft.com/office/drawing/2010/main" val="0"/>
@@ -5449,31 +5529,15 @@
       </w:r>
       <w:proofErr w:type="spellEnd"/>
       <w:r>
-        <w:t xml:space="preserve"> qui est un outil en ligne entièrement gratuit permettant de faire l’arborescence du projet, et </w:t>
+        <w:t xml:space="preserve"> qui est un outil en ligne entièrement gratuit permettant de faire l’arborescence du projet, et Twitch </w:t>
       </w:r>
       <w:proofErr w:type="spellStart"/>
       <w:r>
-        <w:t>Twitch</w:t>
+        <w:t>Developers</w:t>
       </w:r>
       <w:proofErr w:type="spellEnd"/>
       <w:r>
-        <w:t xml:space="preserve"> </w:t>
-      </w:r>
-      <w:proofErr w:type="spellStart"/>
-      <w:r>
-        <w:t>Developers</w:t>
-      </w:r>
-      <w:proofErr w:type="spellEnd"/>
-      <w:r>
-        <w:t xml:space="preserve"> qui donne les outils nécessaires pour l’intégration du lecteur </w:t>
-      </w:r>
-      <w:proofErr w:type="spellStart"/>
-      <w:r>
-        <w:t>Twitch</w:t>
-      </w:r>
-      <w:proofErr w:type="spellEnd"/>
-      <w:r>
-        <w:t>.</w:t>
+        <w:t xml:space="preserve"> qui donne les outils nécessaires pour l’intégration du lecteur Twitch.</w:t>
       </w:r>
     </w:p>
     <w:p>
@@ -5522,7 +5586,7 @@
                     <pic:cNvPicPr/>
                   </pic:nvPicPr>
                   <pic:blipFill>
-                    <a:blip r:embed="rId37" cstate="print">
+                    <a:blip r:embed="rId39" cstate="print">
                       <a:extLst>
                         <a:ext uri="{28A0092B-C50C-407E-A947-70E740481C1C}">
                           <a14:useLocalDpi xmlns:a14="http://schemas.microsoft.com/office/drawing/2010/main" val="0"/>
@@ -5554,15 +5618,7 @@
     <w:p/>
     <w:p>
       <w:r>
-        <w:t xml:space="preserve">Et enfin </w:t>
-      </w:r>
-      <w:proofErr w:type="spellStart"/>
-      <w:r>
-        <w:t>GitHub</w:t>
-      </w:r>
-      <w:proofErr w:type="spellEnd"/>
-      <w:r>
-        <w:t xml:space="preserve"> qui a servi à sauvegarder le projet en ligne afin de pouvoir le récupérer sur différents postes de travail.</w:t>
+        <w:t>Et enfin GitHub qui a servi à sauvegarder le projet en ligne afin de pouvoir le récupérer sur différents postes de travail.</w:t>
       </w:r>
     </w:p>
     <w:p>
@@ -5595,13 +5651,10 @@
       </w:r>
     </w:p>
     <w:p/>
-    <w:p>
-      <w:bookmarkStart w:id="22" w:name="_GoBack"/>
-      <w:bookmarkEnd w:id="22"/>
-    </w:p>
+    <w:p/>
     <w:p/>
     <w:sectPr>
-      <w:footerReference w:type="default" r:id="rId38"/>
+      <w:footerReference w:type="default" r:id="rId40"/>
       <w:pgSz w:w="11906" w:h="16838"/>
       <w:pgMar w:top="1417" w:right="1417" w:bottom="1417" w:left="1417" w:header="708" w:footer="708" w:gutter="0"/>
       <w:cols w:space="708"/>
@@ -5612,7 +5665,7 @@
 </file>
 
 <file path=word/endnotes.xml><?xml version="1.0" encoding="utf-8"?>
-<w:endnotes xmlns:wpc="http://schemas.microsoft.com/office/word/2010/wordprocessingCanvas" xmlns:mc="http://schemas.openxmlformats.org/markup-compatibility/2006" xmlns:o="urn:schemas-microsoft-com:office:office" xmlns:r="http://schemas.openxmlformats.org/officeDocument/2006/relationships" xmlns:m="http://schemas.openxmlformats.org/officeDocument/2006/math" xmlns:v="urn:schemas-microsoft-com:vml" xmlns:wp14="http://schemas.microsoft.com/office/word/2010/wordprocessingDrawing" xmlns:wp="http://schemas.openxmlformats.org/drawingml/2006/wordprocessingDrawing" xmlns:w10="urn:schemas-microsoft-com:office:word" xmlns:w="http://schemas.openxmlformats.org/wordprocessingml/2006/main" xmlns:w14="http://schemas.microsoft.com/office/word/2010/wordml" xmlns:w15="http://schemas.microsoft.com/office/word/2012/wordml" xmlns:wpg="http://schemas.microsoft.com/office/word/2010/wordprocessingGroup" xmlns:wpi="http://schemas.microsoft.com/office/word/2010/wordprocessingInk" xmlns:wne="http://schemas.microsoft.com/office/word/2006/wordml" xmlns:wps="http://schemas.microsoft.com/office/word/2010/wordprocessingShape" mc:Ignorable="w14 w15 wp14">
+<w:endnotes xmlns:wpc="http://schemas.microsoft.com/office/word/2010/wordprocessingCanvas" xmlns:cx="http://schemas.microsoft.com/office/drawing/2014/chartex" xmlns:cx1="http://schemas.microsoft.com/office/drawing/2015/9/8/chartex" xmlns:cx2="http://schemas.microsoft.com/office/drawing/2015/10/21/chartex" xmlns:cx3="http://schemas.microsoft.com/office/drawing/2016/5/9/chartex" xmlns:cx4="http://schemas.microsoft.com/office/drawing/2016/5/10/chartex" xmlns:cx5="http://schemas.microsoft.com/office/drawing/2016/5/11/chartex" xmlns:cx6="http://schemas.microsoft.com/office/drawing/2016/5/12/chartex" xmlns:cx7="http://schemas.microsoft.com/office/drawing/2016/5/13/chartex" xmlns:cx8="http://schemas.microsoft.com/office/drawing/2016/5/14/chartex" xmlns:mc="http://schemas.openxmlformats.org/markup-compatibility/2006" xmlns:aink="http://schemas.microsoft.com/office/drawing/2016/ink" xmlns:am3d="http://schemas.microsoft.com/office/drawing/2017/model3d" xmlns:o="urn:schemas-microsoft-com:office:office" xmlns:r="http://schemas.openxmlformats.org/officeDocument/2006/relationships" xmlns:m="http://schemas.openxmlformats.org/officeDocument/2006/math" xmlns:v="urn:schemas-microsoft-com:vml" xmlns:wp14="http://schemas.microsoft.com/office/word/2010/wordprocessingDrawing" xmlns:wp="http://schemas.openxmlformats.org/drawingml/2006/wordprocessingDrawing" xmlns:w10="urn:schemas-microsoft-com:office:word" xmlns:w="http://schemas.openxmlformats.org/wordprocessingml/2006/main" xmlns:w14="http://schemas.microsoft.com/office/word/2010/wordml" xmlns:w15="http://schemas.microsoft.com/office/word/2012/wordml" xmlns:w16cex="http://schemas.microsoft.com/office/word/2018/wordml/cex" xmlns:w16cid="http://schemas.microsoft.com/office/word/2016/wordml/cid" xmlns:w16="http://schemas.microsoft.com/office/word/2018/wordml" xmlns:w16sdtdh="http://schemas.microsoft.com/office/word/2020/wordml/sdtdatahash" xmlns:w16se="http://schemas.microsoft.com/office/word/2015/wordml/symex" xmlns:wpg="http://schemas.microsoft.com/office/word/2010/wordprocessingGroup" xmlns:wpi="http://schemas.microsoft.com/office/word/2010/wordprocessingInk" xmlns:wne="http://schemas.microsoft.com/office/word/2006/wordml" xmlns:wps="http://schemas.microsoft.com/office/word/2010/wordprocessingShape" mc:Ignorable="w14 w15 w16se w16cid w16 w16cex w16sdtdh wp14">
   <w:endnote w:type="separator" w:id="-1">
     <w:p>
       <w:pPr>
@@ -5637,7 +5690,7 @@
 </file>
 
 <file path=word/footer1.xml><?xml version="1.0" encoding="utf-8"?>
-<w:ftr xmlns:wpc="http://schemas.microsoft.com/office/word/2010/wordprocessingCanvas" xmlns:mc="http://schemas.openxmlformats.org/markup-compatibility/2006" xmlns:o="urn:schemas-microsoft-com:office:office" xmlns:r="http://schemas.openxmlformats.org/officeDocument/2006/relationships" xmlns:m="http://schemas.openxmlformats.org/officeDocument/2006/math" xmlns:v="urn:schemas-microsoft-com:vml" xmlns:wp14="http://schemas.microsoft.com/office/word/2010/wordprocessingDrawing" xmlns:wp="http://schemas.openxmlformats.org/drawingml/2006/wordprocessingDrawing" xmlns:w10="urn:schemas-microsoft-com:office:word" xmlns:w="http://schemas.openxmlformats.org/wordprocessingml/2006/main" xmlns:w14="http://schemas.microsoft.com/office/word/2010/wordml" xmlns:w15="http://schemas.microsoft.com/office/word/2012/wordml" xmlns:wpg="http://schemas.microsoft.com/office/word/2010/wordprocessingGroup" xmlns:wpi="http://schemas.microsoft.com/office/word/2010/wordprocessingInk" xmlns:wne="http://schemas.microsoft.com/office/word/2006/wordml" xmlns:wps="http://schemas.microsoft.com/office/word/2010/wordprocessingShape" mc:Ignorable="w14 w15 wp14">
+<w:ftr xmlns:wpc="http://schemas.microsoft.com/office/word/2010/wordprocessingCanvas" xmlns:cx="http://schemas.microsoft.com/office/drawing/2014/chartex" xmlns:cx1="http://schemas.microsoft.com/office/drawing/2015/9/8/chartex" xmlns:cx2="http://schemas.microsoft.com/office/drawing/2015/10/21/chartex" xmlns:cx3="http://schemas.microsoft.com/office/drawing/2016/5/9/chartex" xmlns:cx4="http://schemas.microsoft.com/office/drawing/2016/5/10/chartex" xmlns:cx5="http://schemas.microsoft.com/office/drawing/2016/5/11/chartex" xmlns:cx6="http://schemas.microsoft.com/office/drawing/2016/5/12/chartex" xmlns:cx7="http://schemas.microsoft.com/office/drawing/2016/5/13/chartex" xmlns:cx8="http://schemas.microsoft.com/office/drawing/2016/5/14/chartex" xmlns:mc="http://schemas.openxmlformats.org/markup-compatibility/2006" xmlns:aink="http://schemas.microsoft.com/office/drawing/2016/ink" xmlns:am3d="http://schemas.microsoft.com/office/drawing/2017/model3d" xmlns:o="urn:schemas-microsoft-com:office:office" xmlns:r="http://schemas.openxmlformats.org/officeDocument/2006/relationships" xmlns:m="http://schemas.openxmlformats.org/officeDocument/2006/math" xmlns:v="urn:schemas-microsoft-com:vml" xmlns:wp14="http://schemas.microsoft.com/office/word/2010/wordprocessingDrawing" xmlns:wp="http://schemas.openxmlformats.org/drawingml/2006/wordprocessingDrawing" xmlns:w10="urn:schemas-microsoft-com:office:word" xmlns:w="http://schemas.openxmlformats.org/wordprocessingml/2006/main" xmlns:w14="http://schemas.microsoft.com/office/word/2010/wordml" xmlns:w15="http://schemas.microsoft.com/office/word/2012/wordml" xmlns:w16cex="http://schemas.microsoft.com/office/word/2018/wordml/cex" xmlns:w16cid="http://schemas.microsoft.com/office/word/2016/wordml/cid" xmlns:w16="http://schemas.microsoft.com/office/word/2018/wordml" xmlns:w16sdtdh="http://schemas.microsoft.com/office/word/2020/wordml/sdtdatahash" xmlns:w16se="http://schemas.microsoft.com/office/word/2015/wordml/symex" xmlns:wpg="http://schemas.microsoft.com/office/word/2010/wordprocessingGroup" xmlns:wpi="http://schemas.microsoft.com/office/word/2010/wordprocessingInk" xmlns:wne="http://schemas.microsoft.com/office/word/2006/wordml" xmlns:wps="http://schemas.microsoft.com/office/word/2010/wordprocessingShape" mc:Ignorable="w14 w15 w16se w16cid w16 w16cex w16sdtdh wp14">
   <w:sdt>
     <w:sdtPr>
       <w:id w:val="-1754045069"/>
@@ -5646,6 +5699,7 @@
         <w:docPartUnique/>
       </w:docPartObj>
     </w:sdtPr>
+    <w:sdtEndPr/>
     <w:sdtContent>
       <w:p>
         <w:pPr>
@@ -5682,7 +5736,7 @@
 </file>
 
 <file path=word/footnotes.xml><?xml version="1.0" encoding="utf-8"?>
-<w:footnotes xmlns:wpc="http://schemas.microsoft.com/office/word/2010/wordprocessingCanvas" xmlns:mc="http://schemas.openxmlformats.org/markup-compatibility/2006" xmlns:o="urn:schemas-microsoft-com:office:office" xmlns:r="http://schemas.openxmlformats.org/officeDocument/2006/relationships" xmlns:m="http://schemas.openxmlformats.org/officeDocument/2006/math" xmlns:v="urn:schemas-microsoft-com:vml" xmlns:wp14="http://schemas.microsoft.com/office/word/2010/wordprocessingDrawing" xmlns:wp="http://schemas.openxmlformats.org/drawingml/2006/wordprocessingDrawing" xmlns:w10="urn:schemas-microsoft-com:office:word" xmlns:w="http://schemas.openxmlformats.org/wordprocessingml/2006/main" xmlns:w14="http://schemas.microsoft.com/office/word/2010/wordml" xmlns:w15="http://schemas.microsoft.com/office/word/2012/wordml" xmlns:wpg="http://schemas.microsoft.com/office/word/2010/wordprocessingGroup" xmlns:wpi="http://schemas.microsoft.com/office/word/2010/wordprocessingInk" xmlns:wne="http://schemas.microsoft.com/office/word/2006/wordml" xmlns:wps="http://schemas.microsoft.com/office/word/2010/wordprocessingShape" mc:Ignorable="w14 w15 wp14">
+<w:footnotes xmlns:wpc="http://schemas.microsoft.com/office/word/2010/wordprocessingCanvas" xmlns:cx="http://schemas.microsoft.com/office/drawing/2014/chartex" xmlns:cx1="http://schemas.microsoft.com/office/drawing/2015/9/8/chartex" xmlns:cx2="http://schemas.microsoft.com/office/drawing/2015/10/21/chartex" xmlns:cx3="http://schemas.microsoft.com/office/drawing/2016/5/9/chartex" xmlns:cx4="http://schemas.microsoft.com/office/drawing/2016/5/10/chartex" xmlns:cx5="http://schemas.microsoft.com/office/drawing/2016/5/11/chartex" xmlns:cx6="http://schemas.microsoft.com/office/drawing/2016/5/12/chartex" xmlns:cx7="http://schemas.microsoft.com/office/drawing/2016/5/13/chartex" xmlns:cx8="http://schemas.microsoft.com/office/drawing/2016/5/14/chartex" xmlns:mc="http://schemas.openxmlformats.org/markup-compatibility/2006" xmlns:aink="http://schemas.microsoft.com/office/drawing/2016/ink" xmlns:am3d="http://schemas.microsoft.com/office/drawing/2017/model3d" xmlns:o="urn:schemas-microsoft-com:office:office" xmlns:r="http://schemas.openxmlformats.org/officeDocument/2006/relationships" xmlns:m="http://schemas.openxmlformats.org/officeDocument/2006/math" xmlns:v="urn:schemas-microsoft-com:vml" xmlns:wp14="http://schemas.microsoft.com/office/word/2010/wordprocessingDrawing" xmlns:wp="http://schemas.openxmlformats.org/drawingml/2006/wordprocessingDrawing" xmlns:w10="urn:schemas-microsoft-com:office:word" xmlns:w="http://schemas.openxmlformats.org/wordprocessingml/2006/main" xmlns:w14="http://schemas.microsoft.com/office/word/2010/wordml" xmlns:w15="http://schemas.microsoft.com/office/word/2012/wordml" xmlns:w16cex="http://schemas.microsoft.com/office/word/2018/wordml/cex" xmlns:w16cid="http://schemas.microsoft.com/office/word/2016/wordml/cid" xmlns:w16="http://schemas.microsoft.com/office/word/2018/wordml" xmlns:w16sdtdh="http://schemas.microsoft.com/office/word/2020/wordml/sdtdatahash" xmlns:w16se="http://schemas.microsoft.com/office/word/2015/wordml/symex" xmlns:wpg="http://schemas.microsoft.com/office/word/2010/wordprocessingGroup" xmlns:wpi="http://schemas.microsoft.com/office/word/2010/wordprocessingInk" xmlns:wne="http://schemas.microsoft.com/office/word/2006/wordml" xmlns:wps="http://schemas.microsoft.com/office/word/2010/wordprocessingShape" mc:Ignorable="w14 w15 w16se w16cid w16 w16cex w16sdtdh wp14">
   <w:footnote w:type="separator" w:id="-1">
     <w:p>
       <w:pPr>
@@ -5707,7 +5761,7 @@
 </file>
 
 <file path=word/numbering.xml><?xml version="1.0" encoding="utf-8"?>
-<w:numbering xmlns:wpc="http://schemas.microsoft.com/office/word/2010/wordprocessingCanvas" xmlns:mc="http://schemas.openxmlformats.org/markup-compatibility/2006" xmlns:o="urn:schemas-microsoft-com:office:office" xmlns:r="http://schemas.openxmlformats.org/officeDocument/2006/relationships" xmlns:m="http://schemas.openxmlformats.org/officeDocument/2006/math" xmlns:v="urn:schemas-microsoft-com:vml" xmlns:wp14="http://schemas.microsoft.com/office/word/2010/wordprocessingDrawing" xmlns:wp="http://schemas.openxmlformats.org/drawingml/2006/wordprocessingDrawing" xmlns:w10="urn:schemas-microsoft-com:office:word" xmlns:w="http://schemas.openxmlformats.org/wordprocessingml/2006/main" xmlns:w14="http://schemas.microsoft.com/office/word/2010/wordml" xmlns:w15="http://schemas.microsoft.com/office/word/2012/wordml" xmlns:wpg="http://schemas.microsoft.com/office/word/2010/wordprocessingGroup" xmlns:wpi="http://schemas.microsoft.com/office/word/2010/wordprocessingInk" xmlns:wne="http://schemas.microsoft.com/office/word/2006/wordml" xmlns:wps="http://schemas.microsoft.com/office/word/2010/wordprocessingShape" mc:Ignorable="w14 w15 wp14">
+<w:numbering xmlns:wpc="http://schemas.microsoft.com/office/word/2010/wordprocessingCanvas" xmlns:cx="http://schemas.microsoft.com/office/drawing/2014/chartex" xmlns:cx1="http://schemas.microsoft.com/office/drawing/2015/9/8/chartex" xmlns:cx2="http://schemas.microsoft.com/office/drawing/2015/10/21/chartex" xmlns:cx3="http://schemas.microsoft.com/office/drawing/2016/5/9/chartex" xmlns:cx4="http://schemas.microsoft.com/office/drawing/2016/5/10/chartex" xmlns:cx5="http://schemas.microsoft.com/office/drawing/2016/5/11/chartex" xmlns:cx6="http://schemas.microsoft.com/office/drawing/2016/5/12/chartex" xmlns:cx7="http://schemas.microsoft.com/office/drawing/2016/5/13/chartex" xmlns:cx8="http://schemas.microsoft.com/office/drawing/2016/5/14/chartex" xmlns:mc="http://schemas.openxmlformats.org/markup-compatibility/2006" xmlns:aink="http://schemas.microsoft.com/office/drawing/2016/ink" xmlns:am3d="http://schemas.microsoft.com/office/drawing/2017/model3d" xmlns:o="urn:schemas-microsoft-com:office:office" xmlns:r="http://schemas.openxmlformats.org/officeDocument/2006/relationships" xmlns:m="http://schemas.openxmlformats.org/officeDocument/2006/math" xmlns:v="urn:schemas-microsoft-com:vml" xmlns:wp14="http://schemas.microsoft.com/office/word/2010/wordprocessingDrawing" xmlns:wp="http://schemas.openxmlformats.org/drawingml/2006/wordprocessingDrawing" xmlns:w10="urn:schemas-microsoft-com:office:word" xmlns:w="http://schemas.openxmlformats.org/wordprocessingml/2006/main" xmlns:w14="http://schemas.microsoft.com/office/word/2010/wordml" xmlns:w15="http://schemas.microsoft.com/office/word/2012/wordml" xmlns:w16cex="http://schemas.microsoft.com/office/word/2018/wordml/cex" xmlns:w16cid="http://schemas.microsoft.com/office/word/2016/wordml/cid" xmlns:w16="http://schemas.microsoft.com/office/word/2018/wordml" xmlns:w16sdtdh="http://schemas.microsoft.com/office/word/2020/wordml/sdtdatahash" xmlns:w16se="http://schemas.microsoft.com/office/word/2015/wordml/symex" xmlns:wpg="http://schemas.microsoft.com/office/word/2010/wordprocessingGroup" xmlns:wpi="http://schemas.microsoft.com/office/word/2010/wordprocessingInk" xmlns:wne="http://schemas.microsoft.com/office/word/2006/wordml" xmlns:wps="http://schemas.microsoft.com/office/word/2010/wordprocessingShape" mc:Ignorable="w14 w15 w16se w16cid w16 w16cex w16sdtdh wp14">
   <w:numPicBullet w:numPicBulletId="0">
     <w:pict>
       <v:shapetype id="_x0000_t75" coordsize="21600,21600" o:spt="75" o:preferrelative="t" path="m@4@5l@4@11@9@11@9@5xe" filled="f" stroked="f">
@@ -5729,7 +5783,7 @@
         <v:path o:extrusionok="f" gradientshapeok="t" o:connecttype="rect"/>
         <o:lock v:ext="edit" aspectratio="t"/>
       </v:shapetype>
-      <v:shape id="_x0000_i1036" type="#_x0000_t75" style="width:37.5pt;height:42pt;visibility:visible" o:bullet="t">
+      <v:shape id="_x0000_i1055" type="#_x0000_t75" style="width:37.5pt;height:42pt;visibility:visible" o:bullet="t">
         <v:imagedata r:id="rId1" o:title=""/>
       </v:shape>
     </w:pict>
@@ -7775,7 +7829,7 @@
 </file>
 
 <file path=word/styles.xml><?xml version="1.0" encoding="utf-8"?>
-<w:styles xmlns:mc="http://schemas.openxmlformats.org/markup-compatibility/2006" xmlns:r="http://schemas.openxmlformats.org/officeDocument/2006/relationships" xmlns:w="http://schemas.openxmlformats.org/wordprocessingml/2006/main" xmlns:w14="http://schemas.microsoft.com/office/word/2010/wordml" xmlns:w15="http://schemas.microsoft.com/office/word/2012/wordml" mc:Ignorable="w14 w15">
+<w:styles xmlns:mc="http://schemas.openxmlformats.org/markup-compatibility/2006" xmlns:r="http://schemas.openxmlformats.org/officeDocument/2006/relationships" xmlns:w="http://schemas.openxmlformats.org/wordprocessingml/2006/main" xmlns:w14="http://schemas.microsoft.com/office/word/2010/wordml" xmlns:w15="http://schemas.microsoft.com/office/word/2012/wordml" xmlns:w16cex="http://schemas.microsoft.com/office/word/2018/wordml/cex" xmlns:w16cid="http://schemas.microsoft.com/office/word/2016/wordml/cid" xmlns:w16="http://schemas.microsoft.com/office/word/2018/wordml" xmlns:w16sdtdh="http://schemas.microsoft.com/office/word/2020/wordml/sdtdatahash" xmlns:w16se="http://schemas.microsoft.com/office/word/2015/wordml/symex" mc:Ignorable="w14 w15 w16se w16cid w16 w16cex w16sdtdh">
   <w:docDefaults>
     <w:rPrDefault>
       <w:rPr>
@@ -7791,7 +7845,7 @@
       </w:pPr>
     </w:pPrDefault>
   </w:docDefaults>
-  <w:latentStyles w:defLockedState="0" w:defUIPriority="99" w:defSemiHidden="0" w:defUnhideWhenUsed="0" w:defQFormat="0" w:count="371">
+  <w:latentStyles w:defLockedState="0" w:defUIPriority="99" w:defSemiHidden="0" w:defUnhideWhenUsed="0" w:defQFormat="0" w:count="376">
     <w:lsdException w:name="Normal" w:uiPriority="0" w:qFormat="1"/>
     <w:lsdException w:name="heading 1" w:uiPriority="9" w:qFormat="1"/>
     <w:lsdException w:name="heading 2" w:semiHidden="1" w:uiPriority="9" w:unhideWhenUsed="1" w:qFormat="1"/>
@@ -7897,7 +7951,6 @@
     <w:lsdException w:name="HTML Sample" w:semiHidden="1" w:unhideWhenUsed="1"/>
     <w:lsdException w:name="HTML Typewriter" w:semiHidden="1" w:unhideWhenUsed="1"/>
     <w:lsdException w:name="HTML Variable" w:semiHidden="1" w:unhideWhenUsed="1"/>
-    <w:lsdException w:name="Normal Table" w:semiHidden="1" w:unhideWhenUsed="1"/>
     <w:lsdException w:name="annotation subject" w:semiHidden="1" w:unhideWhenUsed="1"/>
     <w:lsdException w:name="No List" w:semiHidden="1" w:unhideWhenUsed="1"/>
     <w:lsdException w:name="Outline List 1" w:semiHidden="1" w:unhideWhenUsed="1"/>
@@ -7940,11 +7993,8 @@
     <w:lsdException w:name="Table Contemporary" w:semiHidden="1" w:unhideWhenUsed="1"/>
     <w:lsdException w:name="Table Elegant" w:semiHidden="1" w:unhideWhenUsed="1"/>
     <w:lsdException w:name="Table Professional" w:semiHidden="1" w:unhideWhenUsed="1"/>
-    <w:lsdException w:name="Table Subtle 1" w:semiHidden="1" w:unhideWhenUsed="1"/>
     <w:lsdException w:name="Table Subtle 2" w:semiHidden="1" w:unhideWhenUsed="1"/>
     <w:lsdException w:name="Table Web 1" w:semiHidden="1" w:unhideWhenUsed="1"/>
-    <w:lsdException w:name="Table Web 2" w:semiHidden="1" w:unhideWhenUsed="1"/>
-    <w:lsdException w:name="Table Web 3" w:semiHidden="1" w:unhideWhenUsed="1"/>
     <w:lsdException w:name="Balloon Text" w:semiHidden="1" w:unhideWhenUsed="1"/>
     <w:lsdException w:name="Table Grid" w:uiPriority="39"/>
     <w:lsdException w:name="Table Theme" w:semiHidden="1" w:unhideWhenUsed="1"/>
@@ -8163,6 +8213,11 @@
     <w:lsdException w:name="List Table 5 Dark Accent 6" w:uiPriority="50"/>
     <w:lsdException w:name="List Table 6 Colorful Accent 6" w:uiPriority="51"/>
     <w:lsdException w:name="List Table 7 Colorful Accent 6" w:uiPriority="52"/>
+    <w:lsdException w:name="Mention" w:semiHidden="1" w:unhideWhenUsed="1"/>
+    <w:lsdException w:name="Smart Hyperlink" w:semiHidden="1" w:unhideWhenUsed="1"/>
+    <w:lsdException w:name="Hashtag" w:semiHidden="1" w:unhideWhenUsed="1"/>
+    <w:lsdException w:name="Unresolved Mention" w:semiHidden="1" w:unhideWhenUsed="1"/>
+    <w:lsdException w:name="Smart Link" w:semiHidden="1" w:unhideWhenUsed="1"/>
   </w:latentStyles>
   <w:style w:type="paragraph" w:default="1" w:styleId="Normal">
     <w:name w:val="Normal"/>

</xml_diff>

<commit_message>
responsive accueil menu + memoire ajouter support
</commit_message>
<xml_diff>
--- a/Mémoire + DP/Mémoire Matthew POTTIER.docx
+++ b/Mémoire + DP/Mémoire Matthew POTTIER.docx
@@ -1,6 +1,6 @@
 
 <file path=word/document.xml><?xml version="1.0" encoding="utf-8"?>
-<w:document xmlns:wpc="http://schemas.microsoft.com/office/word/2010/wordprocessingCanvas" xmlns:mc="http://schemas.openxmlformats.org/markup-compatibility/2006" xmlns:o="urn:schemas-microsoft-com:office:office" xmlns:r="http://schemas.openxmlformats.org/officeDocument/2006/relationships" xmlns:m="http://schemas.openxmlformats.org/officeDocument/2006/math" xmlns:v="urn:schemas-microsoft-com:vml" xmlns:wp14="http://schemas.microsoft.com/office/word/2010/wordprocessingDrawing" xmlns:wp="http://schemas.openxmlformats.org/drawingml/2006/wordprocessingDrawing" xmlns:w10="urn:schemas-microsoft-com:office:word" xmlns:w="http://schemas.openxmlformats.org/wordprocessingml/2006/main" xmlns:w14="http://schemas.microsoft.com/office/word/2010/wordml" xmlns:w15="http://schemas.microsoft.com/office/word/2012/wordml" xmlns:wpg="http://schemas.microsoft.com/office/word/2010/wordprocessingGroup" xmlns:wpi="http://schemas.microsoft.com/office/word/2010/wordprocessingInk" xmlns:wne="http://schemas.microsoft.com/office/word/2006/wordml" xmlns:wps="http://schemas.microsoft.com/office/word/2010/wordprocessingShape" mc:Ignorable="w14 w15 wp14">
+<w:document xmlns:wpc="http://schemas.microsoft.com/office/word/2010/wordprocessingCanvas" xmlns:cx="http://schemas.microsoft.com/office/drawing/2014/chartex" xmlns:cx1="http://schemas.microsoft.com/office/drawing/2015/9/8/chartex" xmlns:cx2="http://schemas.microsoft.com/office/drawing/2015/10/21/chartex" xmlns:cx3="http://schemas.microsoft.com/office/drawing/2016/5/9/chartex" xmlns:cx4="http://schemas.microsoft.com/office/drawing/2016/5/10/chartex" xmlns:cx5="http://schemas.microsoft.com/office/drawing/2016/5/11/chartex" xmlns:cx6="http://schemas.microsoft.com/office/drawing/2016/5/12/chartex" xmlns:cx7="http://schemas.microsoft.com/office/drawing/2016/5/13/chartex" xmlns:cx8="http://schemas.microsoft.com/office/drawing/2016/5/14/chartex" xmlns:mc="http://schemas.openxmlformats.org/markup-compatibility/2006" xmlns:aink="http://schemas.microsoft.com/office/drawing/2016/ink" xmlns:am3d="http://schemas.microsoft.com/office/drawing/2017/model3d" xmlns:o="urn:schemas-microsoft-com:office:office" xmlns:r="http://schemas.openxmlformats.org/officeDocument/2006/relationships" xmlns:m="http://schemas.openxmlformats.org/officeDocument/2006/math" xmlns:v="urn:schemas-microsoft-com:vml" xmlns:wp14="http://schemas.microsoft.com/office/word/2010/wordprocessingDrawing" xmlns:wp="http://schemas.openxmlformats.org/drawingml/2006/wordprocessingDrawing" xmlns:w10="urn:schemas-microsoft-com:office:word" xmlns:w="http://schemas.openxmlformats.org/wordprocessingml/2006/main" xmlns:w14="http://schemas.microsoft.com/office/word/2010/wordml" xmlns:w15="http://schemas.microsoft.com/office/word/2012/wordml" xmlns:w16cex="http://schemas.microsoft.com/office/word/2018/wordml/cex" xmlns:w16cid="http://schemas.microsoft.com/office/word/2016/wordml/cid" xmlns:w16="http://schemas.microsoft.com/office/word/2018/wordml" xmlns:w16sdtdh="http://schemas.microsoft.com/office/word/2020/wordml/sdtdatahash" xmlns:w16se="http://schemas.microsoft.com/office/word/2015/wordml/symex" xmlns:wpg="http://schemas.microsoft.com/office/word/2010/wordprocessingGroup" xmlns:wpi="http://schemas.microsoft.com/office/word/2010/wordprocessingInk" xmlns:wne="http://schemas.microsoft.com/office/word/2006/wordml" xmlns:wps="http://schemas.microsoft.com/office/word/2010/wordprocessingShape" mc:Ignorable="w14 w15 w16se w16cid w16 w16cex w16sdtdh wp14">
   <w:body>
     <w:p>
       <w:pPr>
@@ -221,7 +221,7 @@
       </w:pPr>
       <w:r>
         <w:pict w14:anchorId="1AF0F1BC">
-          <v:shape id="Image 2" o:spid="_x0000_i1025" type="#_x0000_t75" style="width:37.5pt;height:42pt;visibility:visible">
+          <v:shape id="Image 2" o:spid="_x0000_i1026" type="#_x0000_t75" style="width:37.5pt;height:42pt;visibility:visible">
             <v:imagedata r:id="rId9" o:title=""/>
           </v:shape>
         </w:pict>
@@ -331,7 +331,7 @@
             </w:rPr>
             <w:fldChar w:fldCharType="separate"/>
           </w:r>
-          <w:hyperlink w:anchor="_Toc93927805" w:history="1">
+          <w:hyperlink w:anchor="_Toc94103718" w:history="1">
             <w:r>
               <w:rPr>
                 <w:rStyle w:val="Lienhypertexte"/>
@@ -358,7 +358,7 @@
                 <w:noProof/>
                 <w:webHidden/>
               </w:rPr>
-              <w:instrText xml:space="preserve"> PAGEREF _Toc93927805 \h </w:instrText>
+              <w:instrText xml:space="preserve"> PAGEREF _Toc94103718 \h </w:instrText>
             </w:r>
             <w:r>
               <w:rPr>
@@ -402,7 +402,7 @@
               <w:lang w:eastAsia="fr-FR"/>
             </w:rPr>
           </w:pPr>
-          <w:hyperlink w:anchor="_Toc93927806" w:history="1">
+          <w:hyperlink w:anchor="_Toc94103719" w:history="1">
             <w:r>
               <w:rPr>
                 <w:rStyle w:val="Lienhypertexte"/>
@@ -429,7 +429,7 @@
                 <w:noProof/>
                 <w:webHidden/>
               </w:rPr>
-              <w:instrText xml:space="preserve"> PAGEREF _Toc93927806 \h </w:instrText>
+              <w:instrText xml:space="preserve"> PAGEREF _Toc94103719 \h </w:instrText>
             </w:r>
             <w:r>
               <w:rPr>
@@ -473,7 +473,7 @@
               <w:lang w:eastAsia="fr-FR"/>
             </w:rPr>
           </w:pPr>
-          <w:hyperlink w:anchor="_Toc93927807" w:history="1">
+          <w:hyperlink w:anchor="_Toc94103720" w:history="1">
             <w:r>
               <w:rPr>
                 <w:rStyle w:val="Lienhypertexte"/>
@@ -500,7 +500,7 @@
                 <w:noProof/>
                 <w:webHidden/>
               </w:rPr>
-              <w:instrText xml:space="preserve"> PAGEREF _Toc93927807 \h </w:instrText>
+              <w:instrText xml:space="preserve"> PAGEREF _Toc94103720 \h </w:instrText>
             </w:r>
             <w:r>
               <w:rPr>
@@ -544,7 +544,7 @@
               <w:lang w:eastAsia="fr-FR"/>
             </w:rPr>
           </w:pPr>
-          <w:hyperlink w:anchor="_Toc93927808" w:history="1">
+          <w:hyperlink w:anchor="_Toc94103721" w:history="1">
             <w:r>
               <w:rPr>
                 <w:rStyle w:val="Lienhypertexte"/>
@@ -572,7 +572,7 @@
                 <w:noProof/>
                 <w:webHidden/>
               </w:rPr>
-              <w:instrText xml:space="preserve"> PAGEREF _Toc93927808 \h </w:instrText>
+              <w:instrText xml:space="preserve"> PAGEREF _Toc94103721 \h </w:instrText>
             </w:r>
             <w:r>
               <w:rPr>
@@ -616,7 +616,7 @@
               <w:lang w:eastAsia="fr-FR"/>
             </w:rPr>
           </w:pPr>
-          <w:hyperlink w:anchor="_Toc93927809" w:history="1">
+          <w:hyperlink w:anchor="_Toc94103722" w:history="1">
             <w:r>
               <w:rPr>
                 <w:rStyle w:val="Lienhypertexte"/>
@@ -643,7 +643,7 @@
                 <w:noProof/>
                 <w:webHidden/>
               </w:rPr>
-              <w:instrText xml:space="preserve"> PAGEREF _Toc93927809 \h </w:instrText>
+              <w:instrText xml:space="preserve"> PAGEREF _Toc94103722 \h </w:instrText>
             </w:r>
             <w:r>
               <w:rPr>
@@ -687,7 +687,7 @@
               <w:lang w:eastAsia="fr-FR"/>
             </w:rPr>
           </w:pPr>
-          <w:hyperlink w:anchor="_Toc93927810" w:history="1">
+          <w:hyperlink w:anchor="_Toc94103723" w:history="1">
             <w:r>
               <w:rPr>
                 <w:rStyle w:val="Lienhypertexte"/>
@@ -714,7 +714,7 @@
                 <w:noProof/>
                 <w:webHidden/>
               </w:rPr>
-              <w:instrText xml:space="preserve"> PAGEREF _Toc93927810 \h </w:instrText>
+              <w:instrText xml:space="preserve"> PAGEREF _Toc94103723 \h </w:instrText>
             </w:r>
             <w:r>
               <w:rPr>
@@ -758,7 +758,7 @@
               <w:lang w:eastAsia="fr-FR"/>
             </w:rPr>
           </w:pPr>
-          <w:hyperlink w:anchor="_Toc93927811" w:history="1">
+          <w:hyperlink w:anchor="_Toc94103724" w:history="1">
             <w:r>
               <w:rPr>
                 <w:rStyle w:val="Lienhypertexte"/>
@@ -785,7 +785,7 @@
                 <w:noProof/>
                 <w:webHidden/>
               </w:rPr>
-              <w:instrText xml:space="preserve"> PAGEREF _Toc93927811 \h </w:instrText>
+              <w:instrText xml:space="preserve"> PAGEREF _Toc94103724 \h </w:instrText>
             </w:r>
             <w:r>
               <w:rPr>
@@ -829,7 +829,7 @@
               <w:lang w:eastAsia="fr-FR"/>
             </w:rPr>
           </w:pPr>
-          <w:hyperlink w:anchor="_Toc93927812" w:history="1">
+          <w:hyperlink w:anchor="_Toc94103725" w:history="1">
             <w:r>
               <w:rPr>
                 <w:rStyle w:val="Lienhypertexte"/>
@@ -856,7 +856,7 @@
                 <w:noProof/>
                 <w:webHidden/>
               </w:rPr>
-              <w:instrText xml:space="preserve"> PAGEREF _Toc93927812 \h </w:instrText>
+              <w:instrText xml:space="preserve"> PAGEREF _Toc94103725 \h </w:instrText>
             </w:r>
             <w:r>
               <w:rPr>
@@ -900,7 +900,7 @@
               <w:lang w:eastAsia="fr-FR"/>
             </w:rPr>
           </w:pPr>
-          <w:hyperlink w:anchor="_Toc93927813" w:history="1">
+          <w:hyperlink w:anchor="_Toc94103726" w:history="1">
             <w:r>
               <w:rPr>
                 <w:rStyle w:val="Lienhypertexte"/>
@@ -927,7 +927,7 @@
                 <w:noProof/>
                 <w:webHidden/>
               </w:rPr>
-              <w:instrText xml:space="preserve"> PAGEREF _Toc93927813 \h </w:instrText>
+              <w:instrText xml:space="preserve"> PAGEREF _Toc94103726 \h </w:instrText>
             </w:r>
             <w:r>
               <w:rPr>
@@ -971,7 +971,7 @@
               <w:lang w:eastAsia="fr-FR"/>
             </w:rPr>
           </w:pPr>
-          <w:hyperlink w:anchor="_Toc93927814" w:history="1">
+          <w:hyperlink w:anchor="_Toc94103727" w:history="1">
             <w:r>
               <w:rPr>
                 <w:rStyle w:val="Lienhypertexte"/>
@@ -998,7 +998,7 @@
                 <w:noProof/>
                 <w:webHidden/>
               </w:rPr>
-              <w:instrText xml:space="preserve"> PAGEREF _Toc93927814 \h </w:instrText>
+              <w:instrText xml:space="preserve"> PAGEREF _Toc94103727 \h </w:instrText>
             </w:r>
             <w:r>
               <w:rPr>
@@ -1042,7 +1042,7 @@
               <w:lang w:eastAsia="fr-FR"/>
             </w:rPr>
           </w:pPr>
-          <w:hyperlink w:anchor="_Toc93927815" w:history="1">
+          <w:hyperlink w:anchor="_Toc94103728" w:history="1">
             <w:r>
               <w:rPr>
                 <w:rStyle w:val="Lienhypertexte"/>
@@ -1069,7 +1069,7 @@
                 <w:noProof/>
                 <w:webHidden/>
               </w:rPr>
-              <w:instrText xml:space="preserve"> PAGEREF _Toc93927815 \h </w:instrText>
+              <w:instrText xml:space="preserve"> PAGEREF _Toc94103728 \h </w:instrText>
             </w:r>
             <w:r>
               <w:rPr>
@@ -1113,7 +1113,7 @@
               <w:lang w:eastAsia="fr-FR"/>
             </w:rPr>
           </w:pPr>
-          <w:hyperlink w:anchor="_Toc93927816" w:history="1">
+          <w:hyperlink w:anchor="_Toc94103729" w:history="1">
             <w:r>
               <w:rPr>
                 <w:rStyle w:val="Lienhypertexte"/>
@@ -1140,7 +1140,7 @@
                 <w:noProof/>
                 <w:webHidden/>
               </w:rPr>
-              <w:instrText xml:space="preserve"> PAGEREF _Toc93927816 \h </w:instrText>
+              <w:instrText xml:space="preserve"> PAGEREF _Toc94103729 \h </w:instrText>
             </w:r>
             <w:r>
               <w:rPr>
@@ -1184,7 +1184,7 @@
               <w:lang w:eastAsia="fr-FR"/>
             </w:rPr>
           </w:pPr>
-          <w:hyperlink w:anchor="_Toc93927817" w:history="1">
+          <w:hyperlink w:anchor="_Toc94103730" w:history="1">
             <w:r>
               <w:rPr>
                 <w:rStyle w:val="Lienhypertexte"/>
@@ -1211,7 +1211,7 @@
                 <w:noProof/>
                 <w:webHidden/>
               </w:rPr>
-              <w:instrText xml:space="preserve"> PAGEREF _Toc93927817 \h </w:instrText>
+              <w:instrText xml:space="preserve"> PAGEREF _Toc94103730 \h </w:instrText>
             </w:r>
             <w:r>
               <w:rPr>
@@ -1255,7 +1255,7 @@
               <w:lang w:eastAsia="fr-FR"/>
             </w:rPr>
           </w:pPr>
-          <w:hyperlink w:anchor="_Toc93927818" w:history="1">
+          <w:hyperlink w:anchor="_Toc94103731" w:history="1">
             <w:r>
               <w:rPr>
                 <w:rStyle w:val="Lienhypertexte"/>
@@ -1282,7 +1282,7 @@
                 <w:noProof/>
                 <w:webHidden/>
               </w:rPr>
-              <w:instrText xml:space="preserve"> PAGEREF _Toc93927818 \h </w:instrText>
+              <w:instrText xml:space="preserve"> PAGEREF _Toc94103731 \h </w:instrText>
             </w:r>
             <w:r>
               <w:rPr>
@@ -1326,7 +1326,7 @@
               <w:lang w:eastAsia="fr-FR"/>
             </w:rPr>
           </w:pPr>
-          <w:hyperlink w:anchor="_Toc93927819" w:history="1">
+          <w:hyperlink w:anchor="_Toc94103732" w:history="1">
             <w:r>
               <w:rPr>
                 <w:rStyle w:val="Lienhypertexte"/>
@@ -1353,7 +1353,7 @@
                 <w:noProof/>
                 <w:webHidden/>
               </w:rPr>
-              <w:instrText xml:space="preserve"> PAGEREF _Toc93927819 \h </w:instrText>
+              <w:instrText xml:space="preserve"> PAGEREF _Toc94103732 \h </w:instrText>
             </w:r>
             <w:r>
               <w:rPr>
@@ -1397,7 +1397,7 @@
               <w:lang w:eastAsia="fr-FR"/>
             </w:rPr>
           </w:pPr>
-          <w:hyperlink w:anchor="_Toc93927820" w:history="1">
+          <w:hyperlink w:anchor="_Toc94103733" w:history="1">
             <w:r>
               <w:rPr>
                 <w:rStyle w:val="Lienhypertexte"/>
@@ -1424,7 +1424,7 @@
                 <w:noProof/>
                 <w:webHidden/>
               </w:rPr>
-              <w:instrText xml:space="preserve"> PAGEREF _Toc93927820 \h </w:instrText>
+              <w:instrText xml:space="preserve"> PAGEREF _Toc94103733 \h </w:instrText>
             </w:r>
             <w:r>
               <w:rPr>
@@ -1468,7 +1468,7 @@
               <w:lang w:eastAsia="fr-FR"/>
             </w:rPr>
           </w:pPr>
-          <w:hyperlink w:anchor="_Toc93927821" w:history="1">
+          <w:hyperlink w:anchor="_Toc94103734" w:history="1">
             <w:r>
               <w:rPr>
                 <w:rStyle w:val="Lienhypertexte"/>
@@ -1495,7 +1495,7 @@
                 <w:noProof/>
                 <w:webHidden/>
               </w:rPr>
-              <w:instrText xml:space="preserve"> PAGEREF _Toc93927821 \h </w:instrText>
+              <w:instrText xml:space="preserve"> PAGEREF _Toc94103734 \h </w:instrText>
             </w:r>
             <w:r>
               <w:rPr>
@@ -1539,7 +1539,7 @@
               <w:lang w:eastAsia="fr-FR"/>
             </w:rPr>
           </w:pPr>
-          <w:hyperlink w:anchor="_Toc93927822" w:history="1">
+          <w:hyperlink w:anchor="_Toc94103735" w:history="1">
             <w:r>
               <w:rPr>
                 <w:rStyle w:val="Lienhypertexte"/>
@@ -1566,7 +1566,7 @@
                 <w:noProof/>
                 <w:webHidden/>
               </w:rPr>
-              <w:instrText xml:space="preserve"> PAGEREF _Toc93927822 \h </w:instrText>
+              <w:instrText xml:space="preserve"> PAGEREF _Toc94103735 \h </w:instrText>
             </w:r>
             <w:r>
               <w:rPr>
@@ -1610,7 +1610,7 @@
               <w:lang w:eastAsia="fr-FR"/>
             </w:rPr>
           </w:pPr>
-          <w:hyperlink w:anchor="_Toc93927823" w:history="1">
+          <w:hyperlink w:anchor="_Toc94103736" w:history="1">
             <w:r>
               <w:rPr>
                 <w:rStyle w:val="Lienhypertexte"/>
@@ -1637,7 +1637,7 @@
                 <w:noProof/>
                 <w:webHidden/>
               </w:rPr>
-              <w:instrText xml:space="preserve"> PAGEREF _Toc93927823 \h </w:instrText>
+              <w:instrText xml:space="preserve"> PAGEREF _Toc94103736 \h </w:instrText>
             </w:r>
             <w:r>
               <w:rPr>
@@ -1681,7 +1681,7 @@
               <w:lang w:eastAsia="fr-FR"/>
             </w:rPr>
           </w:pPr>
-          <w:hyperlink w:anchor="_Toc93927824" w:history="1">
+          <w:hyperlink w:anchor="_Toc94103737" w:history="1">
             <w:r>
               <w:rPr>
                 <w:rStyle w:val="Lienhypertexte"/>
@@ -1708,7 +1708,7 @@
                 <w:noProof/>
                 <w:webHidden/>
               </w:rPr>
-              <w:instrText xml:space="preserve"> PAGEREF _Toc93927824 \h </w:instrText>
+              <w:instrText xml:space="preserve"> PAGEREF _Toc94103737 \h </w:instrText>
             </w:r>
             <w:r>
               <w:rPr>
@@ -1752,7 +1752,7 @@
               <w:lang w:eastAsia="fr-FR"/>
             </w:rPr>
           </w:pPr>
-          <w:hyperlink w:anchor="_Toc93927825" w:history="1">
+          <w:hyperlink w:anchor="_Toc94103738" w:history="1">
             <w:r>
               <w:rPr>
                 <w:rStyle w:val="Lienhypertexte"/>
@@ -1779,7 +1779,7 @@
                 <w:noProof/>
                 <w:webHidden/>
               </w:rPr>
-              <w:instrText xml:space="preserve"> PAGEREF _Toc93927825 \h </w:instrText>
+              <w:instrText xml:space="preserve"> PAGEREF _Toc94103738 \h </w:instrText>
             </w:r>
             <w:r>
               <w:rPr>
@@ -1823,7 +1823,7 @@
               <w:lang w:eastAsia="fr-FR"/>
             </w:rPr>
           </w:pPr>
-          <w:hyperlink w:anchor="_Toc93927826" w:history="1">
+          <w:hyperlink w:anchor="_Toc94103739" w:history="1">
             <w:r>
               <w:rPr>
                 <w:rStyle w:val="Lienhypertexte"/>
@@ -1850,7 +1850,7 @@
                 <w:noProof/>
                 <w:webHidden/>
               </w:rPr>
-              <w:instrText xml:space="preserve"> PAGEREF _Toc93927826 \h </w:instrText>
+              <w:instrText xml:space="preserve"> PAGEREF _Toc94103739 \h </w:instrText>
             </w:r>
             <w:r>
               <w:rPr>
@@ -1894,7 +1894,7 @@
               <w:lang w:eastAsia="fr-FR"/>
             </w:rPr>
           </w:pPr>
-          <w:hyperlink w:anchor="_Toc93927827" w:history="1">
+          <w:hyperlink w:anchor="_Toc94103740" w:history="1">
             <w:r>
               <w:rPr>
                 <w:rStyle w:val="Lienhypertexte"/>
@@ -1921,7 +1921,7 @@
                 <w:noProof/>
                 <w:webHidden/>
               </w:rPr>
-              <w:instrText xml:space="preserve"> PAGEREF _Toc93927827 \h </w:instrText>
+              <w:instrText xml:space="preserve"> PAGEREF _Toc94103740 \h </w:instrText>
             </w:r>
             <w:r>
               <w:rPr>
@@ -1965,7 +1965,7 @@
               <w:lang w:eastAsia="fr-FR"/>
             </w:rPr>
           </w:pPr>
-          <w:hyperlink w:anchor="_Toc93927828" w:history="1">
+          <w:hyperlink w:anchor="_Toc94103741" w:history="1">
             <w:r>
               <w:rPr>
                 <w:rStyle w:val="Lienhypertexte"/>
@@ -1992,7 +1992,7 @@
                 <w:noProof/>
                 <w:webHidden/>
               </w:rPr>
-              <w:instrText xml:space="preserve"> PAGEREF _Toc93927828 \h </w:instrText>
+              <w:instrText xml:space="preserve"> PAGEREF _Toc94103741 \h </w:instrText>
             </w:r>
             <w:r>
               <w:rPr>
@@ -2012,7 +2012,78 @@
                 <w:noProof/>
                 <w:webHidden/>
               </w:rPr>
-              <w:t>29</w:t>
+              <w:t>30</w:t>
+            </w:r>
+            <w:r>
+              <w:rPr>
+                <w:noProof/>
+                <w:webHidden/>
+              </w:rPr>
+              <w:fldChar w:fldCharType="end"/>
+            </w:r>
+          </w:hyperlink>
+        </w:p>
+        <w:p>
+          <w:pPr>
+            <w:pStyle w:val="TM2"/>
+            <w:tabs>
+              <w:tab w:val="right" w:leader="dot" w:pos="9062"/>
+            </w:tabs>
+            <w:rPr>
+              <w:rFonts w:asciiTheme="minorHAnsi" w:eastAsiaTheme="minorEastAsia" w:hAnsiTheme="minorHAnsi"/>
+              <w:noProof/>
+              <w:sz w:val="22"/>
+              <w:lang w:eastAsia="fr-FR"/>
+            </w:rPr>
+          </w:pPr>
+          <w:hyperlink w:anchor="_Toc94103742" w:history="1">
+            <w:r>
+              <w:rPr>
+                <w:rStyle w:val="Lienhypertexte"/>
+                <w:noProof/>
+              </w:rPr>
+              <w:t>8.3– Intégration Twitch et Responsive</w:t>
+            </w:r>
+            <w:r>
+              <w:rPr>
+                <w:noProof/>
+                <w:webHidden/>
+              </w:rPr>
+              <w:tab/>
+            </w:r>
+            <w:r>
+              <w:rPr>
+                <w:noProof/>
+                <w:webHidden/>
+              </w:rPr>
+              <w:fldChar w:fldCharType="begin"/>
+            </w:r>
+            <w:r>
+              <w:rPr>
+                <w:noProof/>
+                <w:webHidden/>
+              </w:rPr>
+              <w:instrText xml:space="preserve"> PAGEREF _Toc94103742 \h </w:instrText>
+            </w:r>
+            <w:r>
+              <w:rPr>
+                <w:noProof/>
+                <w:webHidden/>
+              </w:rPr>
+            </w:r>
+            <w:r>
+              <w:rPr>
+                <w:noProof/>
+                <w:webHidden/>
+              </w:rPr>
+              <w:fldChar w:fldCharType="separate"/>
+            </w:r>
+            <w:r>
+              <w:rPr>
+                <w:noProof/>
+                <w:webHidden/>
+              </w:rPr>
+              <w:t>35</w:t>
             </w:r>
             <w:r>
               <w:rPr>
@@ -2053,7 +2124,7 @@
       <w:pPr>
         <w:pStyle w:val="Titre1"/>
       </w:pPr>
-      <w:bookmarkStart w:id="0" w:name="_Toc93927805"/>
+      <w:bookmarkStart w:id="0" w:name="_Toc94103718"/>
       <w:r>
         <w:lastRenderedPageBreak/>
         <w:t>1 – I</w:t>
@@ -2067,7 +2138,7 @@
       <w:pPr>
         <w:pStyle w:val="Titre2"/>
       </w:pPr>
-      <w:bookmarkStart w:id="1" w:name="_Toc93927806"/>
+      <w:bookmarkStart w:id="1" w:name="_Toc94103719"/>
       <w:r>
         <w:t>1.1</w:t>
       </w:r>
@@ -2174,7 +2245,7 @@
       <w:pPr>
         <w:pStyle w:val="Titre2"/>
       </w:pPr>
-      <w:bookmarkStart w:id="2" w:name="_Toc93927807"/>
+      <w:bookmarkStart w:id="2" w:name="_Toc94103720"/>
       <w:r>
         <w:t>1.2– Introduction professionnelle</w:t>
       </w:r>
@@ -2509,7 +2580,7 @@
           <w:lang w:val="en-US"/>
         </w:rPr>
       </w:pPr>
-      <w:bookmarkStart w:id="3" w:name="_Toc93927808"/>
+      <w:bookmarkStart w:id="3" w:name="_Toc94103721"/>
       <w:r>
         <w:rPr>
           <w:lang w:val="en-US"/>
@@ -2715,7 +2786,7 @@
       <w:pPr>
         <w:pStyle w:val="Titre1"/>
       </w:pPr>
-      <w:bookmarkStart w:id="4" w:name="_Toc93927809"/>
+      <w:bookmarkStart w:id="4" w:name="_Toc94103722"/>
       <w:r>
         <w:lastRenderedPageBreak/>
         <w:t>2</w:t>
@@ -2735,7 +2806,7 @@
       <w:pPr>
         <w:pStyle w:val="Titre2"/>
       </w:pPr>
-      <w:bookmarkStart w:id="5" w:name="_Toc93927810"/>
+      <w:bookmarkStart w:id="5" w:name="_Toc94103723"/>
       <w:r>
         <w:t>2.1– Compétences Front-end</w:t>
       </w:r>
@@ -2783,7 +2854,7 @@
       <w:pPr>
         <w:pStyle w:val="Titre2"/>
       </w:pPr>
-      <w:bookmarkStart w:id="6" w:name="_Toc93927811"/>
+      <w:bookmarkStart w:id="6" w:name="_Toc94103724"/>
       <w:r>
         <w:t>2.2– Compétences Back-end</w:t>
       </w:r>
@@ -2898,7 +2969,7 @@
       <w:pPr>
         <w:pStyle w:val="Titre1"/>
       </w:pPr>
-      <w:bookmarkStart w:id="7" w:name="_Toc93927812"/>
+      <w:bookmarkStart w:id="7" w:name="_Toc94103725"/>
       <w:r>
         <w:lastRenderedPageBreak/>
         <w:t>3</w:t>
@@ -2915,7 +2986,7 @@
       <w:pPr>
         <w:pStyle w:val="Titre2"/>
       </w:pPr>
-      <w:bookmarkStart w:id="8" w:name="_Toc93927813"/>
+      <w:bookmarkStart w:id="8" w:name="_Toc94103726"/>
       <w:r>
         <w:t>3.1– Présentation de l’entreprise</w:t>
       </w:r>
@@ -3007,7 +3078,7 @@
       <w:pPr>
         <w:pStyle w:val="Titre2"/>
       </w:pPr>
-      <w:bookmarkStart w:id="9" w:name="_Toc93927814"/>
+      <w:bookmarkStart w:id="9" w:name="_Toc94103727"/>
       <w:r>
         <w:t xml:space="preserve">3.2– </w:t>
       </w:r>
@@ -3068,7 +3139,7 @@
       <w:pPr>
         <w:pStyle w:val="Titre2"/>
       </w:pPr>
-      <w:bookmarkStart w:id="10" w:name="_Toc93927815"/>
+      <w:bookmarkStart w:id="10" w:name="_Toc94103728"/>
       <w:r>
         <w:t>3.3– Les fonctions du produit</w:t>
       </w:r>
@@ -3369,7 +3440,7 @@
       <w:pPr>
         <w:pStyle w:val="Titre1"/>
       </w:pPr>
-      <w:bookmarkStart w:id="11" w:name="_Toc93927816"/>
+      <w:bookmarkStart w:id="11" w:name="_Toc94103729"/>
       <w:r>
         <w:lastRenderedPageBreak/>
         <w:t>4</w:t>
@@ -3386,7 +3457,7 @@
       <w:pPr>
         <w:pStyle w:val="Titre2"/>
       </w:pPr>
-      <w:bookmarkStart w:id="12" w:name="_Toc93927817"/>
+      <w:bookmarkStart w:id="12" w:name="_Toc94103730"/>
       <w:r>
         <w:t>4.1– Use Case</w:t>
       </w:r>
@@ -3466,7 +3537,7 @@
       <w:pPr>
         <w:pStyle w:val="Titre2"/>
       </w:pPr>
-      <w:bookmarkStart w:id="13" w:name="_Toc93927818"/>
+      <w:bookmarkStart w:id="13" w:name="_Toc94103731"/>
       <w:r>
         <w:lastRenderedPageBreak/>
         <w:t>4.2– Diagramme d’activité</w:t>
@@ -3551,7 +3622,7 @@
       <w:pPr>
         <w:pStyle w:val="Titre2"/>
       </w:pPr>
-      <w:bookmarkStart w:id="14" w:name="_Toc93927819"/>
+      <w:bookmarkStart w:id="14" w:name="_Toc94103732"/>
       <w:r>
         <w:lastRenderedPageBreak/>
         <w:t>4.3– Diagramme de séquence</w:t>
@@ -3636,7 +3707,7 @@
       <w:pPr>
         <w:pStyle w:val="Titre2"/>
       </w:pPr>
-      <w:bookmarkStart w:id="15" w:name="_Toc93927820"/>
+      <w:bookmarkStart w:id="15" w:name="_Toc94103733"/>
       <w:r>
         <w:lastRenderedPageBreak/>
         <w:t>4.4– Maquettage</w:t>
@@ -4193,7 +4264,7 @@
       <w:pPr>
         <w:pStyle w:val="Titre1"/>
       </w:pPr>
-      <w:bookmarkStart w:id="16" w:name="_Toc93927821"/>
+      <w:bookmarkStart w:id="16" w:name="_Toc94103734"/>
       <w:r>
         <w:lastRenderedPageBreak/>
         <w:t>5</w:t>
@@ -4213,7 +4284,7 @@
       <w:pPr>
         <w:pStyle w:val="Titre2"/>
       </w:pPr>
-      <w:bookmarkStart w:id="17" w:name="_Toc93927822"/>
+      <w:bookmarkStart w:id="17" w:name="_Toc94103735"/>
       <w:r>
         <w:t>5.1</w:t>
       </w:r>
@@ -4429,15 +4500,7 @@
         <w:t>ère</w:t>
       </w:r>
       <w:r>
-        <w:t xml:space="preserve"> version de la conception il était question de créer une table « rôle » afin d’attribuer aux utilisateurs la possibilité ou non de se connecter à l’espace administrateur. Mais finalement je n’ai pas prévu d’espace de connexion pour les utilisateurs basiques car ils n’ont aucune interaction possible avec le site, seulement les </w:t>
-      </w:r>
-      <w:proofErr w:type="spellStart"/>
-      <w:r>
-        <w:t>admins</w:t>
-      </w:r>
-      <w:proofErr w:type="spellEnd"/>
-      <w:r>
-        <w:t xml:space="preserve"> ont des accès de connexion. De ce fait la table « rôle » n’avait plus aucun intérêt et j’en ai fait un attribut dans la table « utilisateur ».</w:t>
+        <w:t xml:space="preserve"> version de la conception il était question de créer une table « rôle » afin d’attribuer aux utilisateurs la possibilité ou non de se connecter à l’espace administrateur. Mais finalement je n’ai pas prévu d’espace de connexion pour les utilisateurs basiques car ils n’ont aucune interaction possible avec le site, seulement les admins ont des accès de connexion. De ce fait la table « rôle » n’avait plus aucun intérêt et j’en ai fait un attribut dans la table « utilisateur ».</w:t>
       </w:r>
     </w:p>
     <w:p>
@@ -4604,7 +4667,7 @@
       <w:pPr>
         <w:pStyle w:val="Titre2"/>
       </w:pPr>
-      <w:bookmarkStart w:id="18" w:name="_Toc93927823"/>
+      <w:bookmarkStart w:id="18" w:name="_Toc94103736"/>
       <w:r>
         <w:lastRenderedPageBreak/>
         <w:t>5.2– Création de la base de données</w:t>
@@ -4783,7 +4846,7 @@
       <w:r>
         <w:br w:type="page"/>
       </w:r>
-      <w:bookmarkStart w:id="19" w:name="_Toc93927824"/>
+      <w:bookmarkStart w:id="19" w:name="_Toc94103737"/>
       <w:r>
         <w:lastRenderedPageBreak/>
         <w:t>6</w:t>
@@ -4903,7 +4966,7 @@
       <w:pPr>
         <w:pStyle w:val="Titre1"/>
       </w:pPr>
-      <w:bookmarkStart w:id="20" w:name="_Toc93927825"/>
+      <w:bookmarkStart w:id="20" w:name="_Toc94103738"/>
       <w:r>
         <w:lastRenderedPageBreak/>
         <w:t>7</w:t>
@@ -6230,7 +6293,7 @@
       <w:r>
         <w:br w:type="page"/>
       </w:r>
-      <w:bookmarkStart w:id="21" w:name="_Toc93927826"/>
+      <w:bookmarkStart w:id="21" w:name="_Toc94103739"/>
       <w:r>
         <w:lastRenderedPageBreak/>
         <w:t>8</w:t>
@@ -6247,7 +6310,7 @@
       <w:pPr>
         <w:pStyle w:val="Titre2"/>
       </w:pPr>
-      <w:bookmarkStart w:id="22" w:name="_Toc93927827"/>
+      <w:bookmarkStart w:id="22" w:name="_Toc94103740"/>
       <w:r>
         <w:t xml:space="preserve">8.1– </w:t>
       </w:r>
@@ -6427,26 +6490,10 @@
         <w:t>selon certaines conditions.</w:t>
       </w:r>
       <w:r>
-        <w:t xml:space="preserve"> Il va en premier lieu vérifier s’il y a un autre $_</w:t>
-      </w:r>
-      <w:proofErr w:type="gramStart"/>
-      <w:r>
-        <w:t>GET[</w:t>
-      </w:r>
-      <w:proofErr w:type="gramEnd"/>
-      <w:r>
-        <w:t>‘page’]</w:t>
-      </w:r>
-      <w:r>
-        <w:t xml:space="preserve"> dans l’adresse derrière le « admin » et si c’est le cas il va vérifier que les cookies de session existent bien (afin d’éviter que des personnes non connectées puissent accéder au panneau d’administration). Enfin si la personne est déjà connectée et possède des cookies, le router va vérifier s’il existe un deuxième $_</w:t>
-      </w:r>
-      <w:proofErr w:type="gramStart"/>
-      <w:r>
-        <w:t>GET[</w:t>
-      </w:r>
-      <w:proofErr w:type="gramEnd"/>
-      <w:r>
-        <w:t>‘page’] derrière le premier, ce dernier étant le chemin le plus long possible dans la partie admin.</w:t>
+        <w:t xml:space="preserve"> Il va en premier lieu vérifier s’il y a un autre $_GET[‘page’]</w:t>
+      </w:r>
+      <w:r>
+        <w:t xml:space="preserve"> dans l’adresse derrière le « admin » et si c’est le cas il va vérifier que les cookies de session existent bien (afin d’éviter que des personnes non connectées puissent accéder au panneau d’administration). Enfin si la personne est déjà connectée et possède des cookies, le router va vérifier s’il existe un deuxième $_GET[‘page’] derrière le premier, ce dernier étant le chemin le plus long possible dans la partie admin.</w:t>
       </w:r>
     </w:p>
     <w:p>
@@ -7133,13 +7180,7 @@
         <w:t>A partir de là nous allons vérifier pour chaque itération de la table « utilisateur » si le login transmis via le POST[‘login’] correspond au pseudo enregistré dans la base de données. Une fois que le POST[‘login’] et la valeur de la BDD sont identiques n</w:t>
       </w:r>
       <w:r>
-        <w:t>ous utilisons la fonction native de</w:t>
-      </w:r>
-      <w:r>
-        <w:t xml:space="preserve"> PHP </w:t>
-      </w:r>
-      <w:r>
-        <w:t>password_verify() qui permet de comparer un mot de passe crypté avec un mot de passe non crypté (dans le cas présent vérifier le POST[‘password’] avec celui de la table « utilisateur »). Si le mot de passe correspond on ajoute le message « OK » dans la variable $result_message et sinon on y ajoute le message « mdp », dans les deux cas un break est fait ensuite afin de ne pas continuer à chercher un login identique. Si jamais aucune itération ne match le login du POST, un autre message est ajouté au $result_message. Enfin si tout s’est bien passé et que le message dans la variable correspond à « OK » la fonction créer un cookie de connexion, une session puis retourne le message présent dans la variable.</w:t>
+        <w:t>ous utilisons la fonction native de PHP password_verify() qui permet de comparer un mot de passe crypté avec un mot de passe non crypté (dans le cas présent vérifier le POST[‘password’] avec celui de la table « utilisateur »). Si le mot de passe correspond on ajoute le message « OK » dans la variable $result_message et sinon on y ajoute le message « mdp », dans les deux cas un break est fait ensuite afin de ne pas continuer à chercher un login identique. Si jamais aucune itération ne match le login du POST, un autre message est ajouté au $result_message. Enfin si tout s’est bien passé et que le message dans la variable correspond à « OK » la fonction créer un cookie de connexion, une session puis retourne le message présent dans la variable.</w:t>
       </w:r>
       <w:r>
         <w:t xml:space="preserve"> </w:t>
@@ -7232,8 +7273,6 @@
     <w:p>
       <w:r>
         <w:tab/>
-      </w:r>
-      <w:r>
         <w:t>Après s’être connecté il fallait ensuite faire en sorte que l’admin puisse se déconnecter à tout moment. J’ai donc ajouté dans le html une condition afin que si des cookies de session existent, un message de bienvenu avec le pseudo ainsi qu’un lien de déconnexion apparaissent.</w:t>
       </w:r>
     </w:p>
@@ -7519,7 +7558,15 @@
       </w:r>
       <w:proofErr w:type="gramEnd"/>
       <w:r>
-        <w:t>) du UserManager qui va détruire le cookie de session. Une fois ceci fait, le router renvoie l’utilisateur sur la page de connexion administrateur.</w:t>
+        <w:t xml:space="preserve">) du </w:t>
+      </w:r>
+      <w:proofErr w:type="spellStart"/>
+      <w:r>
+        <w:t>UserManager</w:t>
+      </w:r>
+      <w:proofErr w:type="spellEnd"/>
+      <w:r>
+        <w:t xml:space="preserve"> qui va détruire le cookie de session. Une fois ceci fait, le router renvoie l’utilisateur sur la page de connexion administrateur.</w:t>
       </w:r>
     </w:p>
     <w:p/>
@@ -7532,16 +7579,10 @@
       <w:pPr>
         <w:pStyle w:val="Titre2"/>
       </w:pPr>
-      <w:bookmarkStart w:id="23" w:name="_Toc93927828"/>
+      <w:bookmarkStart w:id="23" w:name="_Toc94103741"/>
       <w:r>
         <w:lastRenderedPageBreak/>
-        <w:t>8.2</w:t>
-      </w:r>
-      <w:r>
-        <w:t xml:space="preserve">– </w:t>
-      </w:r>
-      <w:r>
-        <w:t>Ajout d’un support</w:t>
+        <w:t>8.2– Ajout d’un support</w:t>
       </w:r>
       <w:bookmarkEnd w:id="23"/>
     </w:p>
@@ -7692,19 +7733,1083 @@
         <w:tab/>
         <w:t>Une fois sur la page l’admin va devoir renseigner plusieurs champs afin de créer le support puis qu’il soit ajouté dans la base de données.</w:t>
       </w:r>
+      <w:r>
+        <w:t xml:space="preserve"> Le formulaire comprend 5 champs :</w:t>
+      </w:r>
+    </w:p>
+    <w:p>
+      <w:pPr>
+        <w:pStyle w:val="Paragraphedeliste"/>
+        <w:numPr>
+          <w:ilvl w:val="0"/>
+          <w:numId w:val="16"/>
+        </w:numPr>
+      </w:pPr>
+      <w:r>
+        <w:t>Le nom du support</w:t>
+      </w:r>
+    </w:p>
+    <w:p>
+      <w:pPr>
+        <w:pStyle w:val="Paragraphedeliste"/>
+        <w:numPr>
+          <w:ilvl w:val="0"/>
+          <w:numId w:val="16"/>
+        </w:numPr>
+      </w:pPr>
+      <w:r>
+        <w:lastRenderedPageBreak/>
+        <w:t>La photo du support en format png avec fond transparent (qui sera ensuite utilisé dans la bibliothèque</w:t>
+      </w:r>
+      <w:r>
+        <w:t>)</w:t>
+      </w:r>
+    </w:p>
+    <w:p>
+      <w:pPr>
+        <w:pStyle w:val="Paragraphedeliste"/>
+        <w:numPr>
+          <w:ilvl w:val="0"/>
+          <w:numId w:val="16"/>
+        </w:numPr>
+      </w:pPr>
+      <w:r>
+        <w:t>Le nom du constructeur du support</w:t>
+      </w:r>
+    </w:p>
+    <w:p>
+      <w:pPr>
+        <w:pStyle w:val="Paragraphedeliste"/>
+        <w:numPr>
+          <w:ilvl w:val="0"/>
+          <w:numId w:val="16"/>
+        </w:numPr>
+      </w:pPr>
+      <w:r>
+        <w:t xml:space="preserve">Une photo de moi </w:t>
+      </w:r>
+      <w:r>
+        <w:t>représentant l’époque où j’ai eu cette console (qui sera également utilisé dans la bibliothèque par la suite)</w:t>
+      </w:r>
+    </w:p>
+    <w:p>
+      <w:pPr>
+        <w:pStyle w:val="Paragraphedeliste"/>
+        <w:numPr>
+          <w:ilvl w:val="0"/>
+          <w:numId w:val="16"/>
+        </w:numPr>
+      </w:pPr>
+      <w:r>
+        <w:t>Le texte expliquant mon ressenti concernant cette console (lui aussi utilisé dans la bibliothèque)</w:t>
+      </w:r>
+    </w:p>
+    <w:p>
+      <w:r>
+        <w:rPr>
+          <w:noProof/>
+        </w:rPr>
+        <w:drawing>
+          <wp:anchor distT="0" distB="0" distL="114300" distR="114300" simplePos="0" relativeHeight="251714560" behindDoc="0" locked="0" layoutInCell="1" allowOverlap="1" wp14:anchorId="2665F228" wp14:editId="7F8D6C12">
+            <wp:simplePos x="0" y="0"/>
+            <wp:positionH relativeFrom="margin">
+              <wp:align>right</wp:align>
+            </wp:positionH>
+            <wp:positionV relativeFrom="paragraph">
+              <wp:posOffset>735965</wp:posOffset>
+            </wp:positionV>
+            <wp:extent cx="5760720" cy="3124835"/>
+            <wp:effectExtent l="0" t="0" r="0" b="0"/>
+            <wp:wrapThrough wrapText="bothSides">
+              <wp:wrapPolygon edited="0">
+                <wp:start x="0" y="0"/>
+                <wp:lineTo x="0" y="21464"/>
+                <wp:lineTo x="21500" y="21464"/>
+                <wp:lineTo x="21500" y="0"/>
+                <wp:lineTo x="0" y="0"/>
+              </wp:wrapPolygon>
+            </wp:wrapThrough>
+            <wp:docPr id="8" name="Image 8"/>
+            <wp:cNvGraphicFramePr>
+              <a:graphicFrameLocks xmlns:a="http://schemas.openxmlformats.org/drawingml/2006/main" noChangeAspect="1"/>
+            </wp:cNvGraphicFramePr>
+            <a:graphic xmlns:a="http://schemas.openxmlformats.org/drawingml/2006/main">
+              <a:graphicData uri="http://schemas.openxmlformats.org/drawingml/2006/picture">
+                <pic:pic xmlns:pic="http://schemas.openxmlformats.org/drawingml/2006/picture">
+                  <pic:nvPicPr>
+                    <pic:cNvPr id="8" name="Image 8"/>
+                    <pic:cNvPicPr/>
+                  </pic:nvPicPr>
+                  <pic:blipFill>
+                    <a:blip r:embed="rId62">
+                      <a:extLst>
+                        <a:ext uri="{28A0092B-C50C-407E-A947-70E740481C1C}">
+                          <a14:useLocalDpi xmlns:a14="http://schemas.microsoft.com/office/drawing/2010/main" val="0"/>
+                        </a:ext>
+                      </a:extLst>
+                    </a:blip>
+                    <a:stretch>
+                      <a:fillRect/>
+                    </a:stretch>
+                  </pic:blipFill>
+                  <pic:spPr>
+                    <a:xfrm>
+                      <a:off x="0" y="0"/>
+                      <a:ext cx="5760720" cy="3124835"/>
+                    </a:xfrm>
+                    <a:prstGeom prst="rect">
+                      <a:avLst/>
+                    </a:prstGeom>
+                  </pic:spPr>
+                </pic:pic>
+              </a:graphicData>
+            </a:graphic>
+          </wp:anchor>
+        </w:drawing>
+      </w:r>
+      <w:r>
+        <w:t>En ce qui concerne les champs où une photo est ajoutée, ce sont des input type files qui ont été utilisé et dans ce cas l’ajout de l’attribut « </w:t>
+      </w:r>
+      <w:proofErr w:type="spellStart"/>
+      <w:r>
+        <w:t>enctype</w:t>
+      </w:r>
+      <w:proofErr w:type="spellEnd"/>
+      <w:r>
+        <w:t>=’</w:t>
+      </w:r>
+      <w:proofErr w:type="spellStart"/>
+      <w:r>
+        <w:t>multipart</w:t>
+      </w:r>
+      <w:proofErr w:type="spellEnd"/>
+      <w:r>
+        <w:t>/</w:t>
+      </w:r>
+      <w:proofErr w:type="spellStart"/>
+      <w:r>
+        <w:t>form</w:t>
+      </w:r>
+      <w:proofErr w:type="spellEnd"/>
+      <w:r>
+        <w:t>-data’ » est nécessaire afin de pouvoir gérer le transfert de fichiers via le formulaire.</w:t>
+      </w:r>
+    </w:p>
+    <w:p>
+      <w:r>
+        <w:t>Ces inputs sont également accompagnés d’attribut « aria-</w:t>
+      </w:r>
+      <w:proofErr w:type="spellStart"/>
+      <w:r>
+        <w:t>describedby</w:t>
+      </w:r>
+      <w:proofErr w:type="spellEnd"/>
+      <w:r>
+        <w:t> » ainsi que de balises &lt;</w:t>
+      </w:r>
+      <w:proofErr w:type="spellStart"/>
+      <w:r>
+        <w:t>small</w:t>
+      </w:r>
+      <w:proofErr w:type="spellEnd"/>
+      <w:r>
+        <w:t>&gt; afin de faire parvenir les restrictions d’envoi de fichier à l’utilisateur.</w:t>
+      </w:r>
+    </w:p>
+    <w:p>
+      <w:r>
+        <w:rPr>
+          <w:noProof/>
+        </w:rPr>
+        <w:drawing>
+          <wp:anchor distT="0" distB="0" distL="114300" distR="114300" simplePos="0" relativeHeight="251715584" behindDoc="0" locked="0" layoutInCell="1" allowOverlap="1" wp14:anchorId="593B4E33" wp14:editId="1CFC74F4">
+            <wp:simplePos x="0" y="0"/>
+            <wp:positionH relativeFrom="margin">
+              <wp:align>right</wp:align>
+            </wp:positionH>
+            <wp:positionV relativeFrom="paragraph">
+              <wp:posOffset>829945</wp:posOffset>
+            </wp:positionV>
+            <wp:extent cx="5760720" cy="664845"/>
+            <wp:effectExtent l="0" t="0" r="0" b="1905"/>
+            <wp:wrapThrough wrapText="bothSides">
+              <wp:wrapPolygon edited="0">
+                <wp:start x="0" y="0"/>
+                <wp:lineTo x="0" y="21043"/>
+                <wp:lineTo x="21500" y="21043"/>
+                <wp:lineTo x="21500" y="0"/>
+                <wp:lineTo x="0" y="0"/>
+              </wp:wrapPolygon>
+            </wp:wrapThrough>
+            <wp:docPr id="9" name="Image 9"/>
+            <wp:cNvGraphicFramePr>
+              <a:graphicFrameLocks xmlns:a="http://schemas.openxmlformats.org/drawingml/2006/main" noChangeAspect="1"/>
+            </wp:cNvGraphicFramePr>
+            <a:graphic xmlns:a="http://schemas.openxmlformats.org/drawingml/2006/main">
+              <a:graphicData uri="http://schemas.openxmlformats.org/drawingml/2006/picture">
+                <pic:pic xmlns:pic="http://schemas.openxmlformats.org/drawingml/2006/picture">
+                  <pic:nvPicPr>
+                    <pic:cNvPr id="9" name="Image 9"/>
+                    <pic:cNvPicPr/>
+                  </pic:nvPicPr>
+                  <pic:blipFill>
+                    <a:blip r:embed="rId63">
+                      <a:extLst>
+                        <a:ext uri="{28A0092B-C50C-407E-A947-70E740481C1C}">
+                          <a14:useLocalDpi xmlns:a14="http://schemas.microsoft.com/office/drawing/2010/main" val="0"/>
+                        </a:ext>
+                      </a:extLst>
+                    </a:blip>
+                    <a:stretch>
+                      <a:fillRect/>
+                    </a:stretch>
+                  </pic:blipFill>
+                  <pic:spPr>
+                    <a:xfrm>
+                      <a:off x="0" y="0"/>
+                      <a:ext cx="5760720" cy="664845"/>
+                    </a:xfrm>
+                    <a:prstGeom prst="rect">
+                      <a:avLst/>
+                    </a:prstGeom>
+                  </pic:spPr>
+                </pic:pic>
+              </a:graphicData>
+            </a:graphic>
+          </wp:anchor>
+        </w:drawing>
+      </w:r>
+      <w:r>
+        <w:tab/>
+        <w:t>Enfin le champ « constructeur »</w:t>
+      </w:r>
+      <w:r>
+        <w:t xml:space="preserve"> va récupérer les constructeurs présents dans la base de données pour les afficher sous forme d’option de la balise &lt;select&gt;. La récupération des données de la BDD se fait au préalable via le router qui lance la fonction </w:t>
+      </w:r>
+      <w:proofErr w:type="spellStart"/>
+      <w:proofErr w:type="gramStart"/>
+      <w:r>
+        <w:t>getConstructeurs</w:t>
+      </w:r>
+      <w:proofErr w:type="spellEnd"/>
+      <w:r>
+        <w:t>(</w:t>
+      </w:r>
+      <w:proofErr w:type="gramEnd"/>
+      <w:r>
+        <w:t xml:space="preserve">) du </w:t>
+      </w:r>
+      <w:proofErr w:type="spellStart"/>
+      <w:r>
+        <w:t>ConstructeurController</w:t>
+      </w:r>
+      <w:proofErr w:type="spellEnd"/>
+      <w:r>
+        <w:t>.</w:t>
+      </w:r>
+    </w:p>
+    <w:p>
+      <w:r>
+        <w:rPr>
+          <w:noProof/>
+        </w:rPr>
+        <w:lastRenderedPageBreak/>
+        <w:drawing>
+          <wp:anchor distT="0" distB="0" distL="114300" distR="114300" simplePos="0" relativeHeight="251716608" behindDoc="0" locked="0" layoutInCell="1" allowOverlap="1" wp14:anchorId="3C3A2502" wp14:editId="1908AD3F">
+            <wp:simplePos x="0" y="0"/>
+            <wp:positionH relativeFrom="column">
+              <wp:posOffset>-4445</wp:posOffset>
+            </wp:positionH>
+            <wp:positionV relativeFrom="paragraph">
+              <wp:posOffset>0</wp:posOffset>
+            </wp:positionV>
+            <wp:extent cx="5760720" cy="2506980"/>
+            <wp:effectExtent l="0" t="0" r="0" b="7620"/>
+            <wp:wrapThrough wrapText="bothSides">
+              <wp:wrapPolygon edited="0">
+                <wp:start x="0" y="0"/>
+                <wp:lineTo x="0" y="21502"/>
+                <wp:lineTo x="21500" y="21502"/>
+                <wp:lineTo x="21500" y="0"/>
+                <wp:lineTo x="0" y="0"/>
+              </wp:wrapPolygon>
+            </wp:wrapThrough>
+            <wp:docPr id="10" name="Image 10"/>
+            <wp:cNvGraphicFramePr>
+              <a:graphicFrameLocks xmlns:a="http://schemas.openxmlformats.org/drawingml/2006/main" noChangeAspect="1"/>
+            </wp:cNvGraphicFramePr>
+            <a:graphic xmlns:a="http://schemas.openxmlformats.org/drawingml/2006/main">
+              <a:graphicData uri="http://schemas.openxmlformats.org/drawingml/2006/picture">
+                <pic:pic xmlns:pic="http://schemas.openxmlformats.org/drawingml/2006/picture">
+                  <pic:nvPicPr>
+                    <pic:cNvPr id="10" name="Image 10"/>
+                    <pic:cNvPicPr/>
+                  </pic:nvPicPr>
+                  <pic:blipFill>
+                    <a:blip r:embed="rId64">
+                      <a:extLst>
+                        <a:ext uri="{28A0092B-C50C-407E-A947-70E740481C1C}">
+                          <a14:useLocalDpi xmlns:a14="http://schemas.microsoft.com/office/drawing/2010/main" val="0"/>
+                        </a:ext>
+                      </a:extLst>
+                    </a:blip>
+                    <a:stretch>
+                      <a:fillRect/>
+                    </a:stretch>
+                  </pic:blipFill>
+                  <pic:spPr>
+                    <a:xfrm>
+                      <a:off x="0" y="0"/>
+                      <a:ext cx="5760720" cy="2506980"/>
+                    </a:xfrm>
+                    <a:prstGeom prst="rect">
+                      <a:avLst/>
+                    </a:prstGeom>
+                  </pic:spPr>
+                </pic:pic>
+              </a:graphicData>
+            </a:graphic>
+          </wp:anchor>
+        </w:drawing>
+      </w:r>
+      <w:r>
+        <w:t xml:space="preserve">Puis la fonction va lancer celle du </w:t>
+      </w:r>
+      <w:proofErr w:type="spellStart"/>
+      <w:r>
+        <w:t>ConstructeurManager</w:t>
+      </w:r>
+      <w:proofErr w:type="spellEnd"/>
+      <w:r>
+        <w:t xml:space="preserve"> prénommée </w:t>
+      </w:r>
+      <w:proofErr w:type="spellStart"/>
+      <w:proofErr w:type="gramStart"/>
+      <w:r>
+        <w:t>getTable</w:t>
+      </w:r>
+      <w:proofErr w:type="spellEnd"/>
+      <w:r>
+        <w:t>(</w:t>
+      </w:r>
+      <w:proofErr w:type="gramEnd"/>
+      <w:r>
+        <w:t>) qui va simplement récupérer les informations de la base de données et les retourner.</w:t>
+      </w:r>
+    </w:p>
+    <w:p>
+      <w:r>
+        <w:rPr>
+          <w:noProof/>
+        </w:rPr>
+        <w:drawing>
+          <wp:anchor distT="0" distB="0" distL="114300" distR="114300" simplePos="0" relativeHeight="251717632" behindDoc="0" locked="0" layoutInCell="1" allowOverlap="1" wp14:anchorId="19AD52A6" wp14:editId="3BFEF4E9">
+            <wp:simplePos x="0" y="0"/>
+            <wp:positionH relativeFrom="margin">
+              <wp:align>center</wp:align>
+            </wp:positionH>
+            <wp:positionV relativeFrom="paragraph">
+              <wp:posOffset>20955</wp:posOffset>
+            </wp:positionV>
+            <wp:extent cx="4467849" cy="1838582"/>
+            <wp:effectExtent l="0" t="0" r="0" b="9525"/>
+            <wp:wrapThrough wrapText="bothSides">
+              <wp:wrapPolygon edited="0">
+                <wp:start x="0" y="0"/>
+                <wp:lineTo x="0" y="21488"/>
+                <wp:lineTo x="21462" y="21488"/>
+                <wp:lineTo x="21462" y="0"/>
+                <wp:lineTo x="0" y="0"/>
+              </wp:wrapPolygon>
+            </wp:wrapThrough>
+            <wp:docPr id="11" name="Image 11"/>
+            <wp:cNvGraphicFramePr>
+              <a:graphicFrameLocks xmlns:a="http://schemas.openxmlformats.org/drawingml/2006/main" noChangeAspect="1"/>
+            </wp:cNvGraphicFramePr>
+            <a:graphic xmlns:a="http://schemas.openxmlformats.org/drawingml/2006/main">
+              <a:graphicData uri="http://schemas.openxmlformats.org/drawingml/2006/picture">
+                <pic:pic xmlns:pic="http://schemas.openxmlformats.org/drawingml/2006/picture">
+                  <pic:nvPicPr>
+                    <pic:cNvPr id="11" name="Image 11"/>
+                    <pic:cNvPicPr/>
+                  </pic:nvPicPr>
+                  <pic:blipFill>
+                    <a:blip r:embed="rId65">
+                      <a:extLst>
+                        <a:ext uri="{28A0092B-C50C-407E-A947-70E740481C1C}">
+                          <a14:useLocalDpi xmlns:a14="http://schemas.microsoft.com/office/drawing/2010/main" val="0"/>
+                        </a:ext>
+                      </a:extLst>
+                    </a:blip>
+                    <a:stretch>
+                      <a:fillRect/>
+                    </a:stretch>
+                  </pic:blipFill>
+                  <pic:spPr>
+                    <a:xfrm>
+                      <a:off x="0" y="0"/>
+                      <a:ext cx="4467849" cy="1838582"/>
+                    </a:xfrm>
+                    <a:prstGeom prst="rect">
+                      <a:avLst/>
+                    </a:prstGeom>
+                  </pic:spPr>
+                </pic:pic>
+              </a:graphicData>
+            </a:graphic>
+          </wp:anchor>
+        </w:drawing>
+      </w:r>
+    </w:p>
+    <w:p>
+      <w:pPr>
+        <w:tabs>
+          <w:tab w:val="left" w:pos="2400"/>
+        </w:tabs>
+      </w:pPr>
     </w:p>
     <w:p/>
     <w:p/>
-    <w:p>
-      <w:r>
+    <w:p/>
+    <w:p/>
+    <w:p/>
+    <w:p>
+      <w:pPr>
+        <w:ind w:firstLine="708"/>
+      </w:pPr>
+      <w:r>
+        <w:rPr>
+          <w:noProof/>
+        </w:rPr>
+        <w:drawing>
+          <wp:anchor distT="0" distB="0" distL="114300" distR="114300" simplePos="0" relativeHeight="251718656" behindDoc="0" locked="0" layoutInCell="1" allowOverlap="1" wp14:anchorId="56195317" wp14:editId="5B89301F">
+            <wp:simplePos x="0" y="0"/>
+            <wp:positionH relativeFrom="margin">
+              <wp:align>right</wp:align>
+            </wp:positionH>
+            <wp:positionV relativeFrom="paragraph">
+              <wp:posOffset>671830</wp:posOffset>
+            </wp:positionV>
+            <wp:extent cx="5760720" cy="508635"/>
+            <wp:effectExtent l="0" t="0" r="0" b="5715"/>
+            <wp:wrapThrough wrapText="bothSides">
+              <wp:wrapPolygon edited="0">
+                <wp:start x="0" y="0"/>
+                <wp:lineTo x="0" y="21034"/>
+                <wp:lineTo x="21500" y="21034"/>
+                <wp:lineTo x="21500" y="0"/>
+                <wp:lineTo x="0" y="0"/>
+              </wp:wrapPolygon>
+            </wp:wrapThrough>
+            <wp:docPr id="39" name="Image 39"/>
+            <wp:cNvGraphicFramePr>
+              <a:graphicFrameLocks xmlns:a="http://schemas.openxmlformats.org/drawingml/2006/main" noChangeAspect="1"/>
+            </wp:cNvGraphicFramePr>
+            <a:graphic xmlns:a="http://schemas.openxmlformats.org/drawingml/2006/main">
+              <a:graphicData uri="http://schemas.openxmlformats.org/drawingml/2006/picture">
+                <pic:pic xmlns:pic="http://schemas.openxmlformats.org/drawingml/2006/picture">
+                  <pic:nvPicPr>
+                    <pic:cNvPr id="39" name="Image 39"/>
+                    <pic:cNvPicPr/>
+                  </pic:nvPicPr>
+                  <pic:blipFill>
+                    <a:blip r:embed="rId66">
+                      <a:extLst>
+                        <a:ext uri="{28A0092B-C50C-407E-A947-70E740481C1C}">
+                          <a14:useLocalDpi xmlns:a14="http://schemas.microsoft.com/office/drawing/2010/main" val="0"/>
+                        </a:ext>
+                      </a:extLst>
+                    </a:blip>
+                    <a:stretch>
+                      <a:fillRect/>
+                    </a:stretch>
+                  </pic:blipFill>
+                  <pic:spPr>
+                    <a:xfrm>
+                      <a:off x="0" y="0"/>
+                      <a:ext cx="5760720" cy="508635"/>
+                    </a:xfrm>
+                    <a:prstGeom prst="rect">
+                      <a:avLst/>
+                    </a:prstGeom>
+                  </pic:spPr>
+                </pic:pic>
+              </a:graphicData>
+            </a:graphic>
+          </wp:anchor>
+        </w:drawing>
+      </w:r>
+      <w:r>
+        <w:t>Une fois le formulaire complété et l’envoi des informations, ces dernières vont être transmises au router via l’action « &lt;</w:t>
+      </w:r>
+      <w:proofErr w:type="gramStart"/>
+      <w:r>
+        <w:t> ?=</w:t>
+      </w:r>
+      <w:proofErr w:type="gramEnd"/>
+      <w:r>
+        <w:t>URL ?&gt;admin/validate2 » qui va ensuite lancer le processus d’ajout à la base de données.</w:t>
+      </w:r>
+    </w:p>
+    <w:p>
+      <w:r>
+        <w:t xml:space="preserve">Le router va tout d’abord lancer la fonction </w:t>
+      </w:r>
+      <w:proofErr w:type="spellStart"/>
+      <w:proofErr w:type="gramStart"/>
+      <w:r>
+        <w:t>addImage</w:t>
+      </w:r>
+      <w:proofErr w:type="spellEnd"/>
+      <w:r>
+        <w:t>(</w:t>
+      </w:r>
+      <w:proofErr w:type="gramEnd"/>
+      <w:r>
+        <w:t xml:space="preserve">) du </w:t>
+      </w:r>
+      <w:proofErr w:type="spellStart"/>
+      <w:r>
+        <w:t>GlobalController</w:t>
+      </w:r>
+      <w:proofErr w:type="spellEnd"/>
+      <w:r>
+        <w:t xml:space="preserve"> qui permet l’ajout des fichiers d’image dans les dossiers du projet.</w:t>
+      </w:r>
+    </w:p>
+    <w:p>
+      <w:pPr>
+        <w:rPr>
+          <w:noProof/>
+        </w:rPr>
+      </w:pPr>
+      <w:r>
+        <w:rPr>
+          <w:noProof/>
+        </w:rPr>
         <w:lastRenderedPageBreak/>
+        <w:drawing>
+          <wp:inline distT="0" distB="0" distL="0" distR="0" wp14:anchorId="7DD5D603" wp14:editId="38AB0664">
+            <wp:extent cx="5686029" cy="3689985"/>
+            <wp:effectExtent l="0" t="0" r="0" b="5715"/>
+            <wp:docPr id="40" name="Image 40"/>
+            <wp:cNvGraphicFramePr>
+              <a:graphicFrameLocks xmlns:a="http://schemas.openxmlformats.org/drawingml/2006/main" noChangeAspect="1"/>
+            </wp:cNvGraphicFramePr>
+            <a:graphic xmlns:a="http://schemas.openxmlformats.org/drawingml/2006/main">
+              <a:graphicData uri="http://schemas.openxmlformats.org/drawingml/2006/picture">
+                <pic:pic xmlns:pic="http://schemas.openxmlformats.org/drawingml/2006/picture">
+                  <pic:nvPicPr>
+                    <pic:cNvPr id="40" name="Image 40"/>
+                    <pic:cNvPicPr/>
+                  </pic:nvPicPr>
+                  <pic:blipFill>
+                    <a:blip r:embed="rId67">
+                      <a:extLst>
+                        <a:ext uri="{28A0092B-C50C-407E-A947-70E740481C1C}">
+                          <a14:useLocalDpi xmlns:a14="http://schemas.microsoft.com/office/drawing/2010/main" val="0"/>
+                        </a:ext>
+                      </a:extLst>
+                    </a:blip>
+                    <a:stretch>
+                      <a:fillRect/>
+                    </a:stretch>
+                  </pic:blipFill>
+                  <pic:spPr>
+                    <a:xfrm>
+                      <a:off x="0" y="0"/>
+                      <a:ext cx="5686029" cy="3689985"/>
+                    </a:xfrm>
+                    <a:prstGeom prst="rect">
+                      <a:avLst/>
+                    </a:prstGeom>
+                  </pic:spPr>
+                </pic:pic>
+              </a:graphicData>
+            </a:graphic>
+          </wp:inline>
+        </w:drawing>
+      </w:r>
+    </w:p>
+    <w:p>
+      <w:r>
+        <w:t xml:space="preserve">Cette fonction va tout d’abord vérifier </w:t>
+      </w:r>
+      <w:r>
+        <w:t>si les champs des inputs « </w:t>
+      </w:r>
+      <w:proofErr w:type="spellStart"/>
+      <w:r>
+        <w:t>pictureIRL</w:t>
+      </w:r>
+      <w:proofErr w:type="spellEnd"/>
+      <w:r>
+        <w:t> » et « </w:t>
+      </w:r>
+      <w:proofErr w:type="spellStart"/>
+      <w:r>
+        <w:t>pictureConsole</w:t>
+      </w:r>
+      <w:proofErr w:type="spellEnd"/>
+      <w:r>
+        <w:t> » ne sont pas vides. Si tel est le cas la fonction renverra une exception qui stoppera tout le processus d’ajout</w:t>
+      </w:r>
+      <w:r>
+        <w:t xml:space="preserve">, le router étant dans un </w:t>
+      </w:r>
+      <w:proofErr w:type="spellStart"/>
+      <w:r>
+        <w:t>try</w:t>
+      </w:r>
+      <w:proofErr w:type="spellEnd"/>
+      <w:r>
+        <w:t xml:space="preserve"> qui est suivi par un catch permettant de réceptionner les erreurs.</w:t>
+      </w:r>
+    </w:p>
+    <w:p>
+      <w:r>
         <w:tab/>
-      </w:r>
-      <w:bookmarkStart w:id="24" w:name="_GoBack"/>
+        <w:t xml:space="preserve">Dans le cas où </w:t>
+      </w:r>
+      <w:r>
+        <w:t>les deux champs sont bien remplis</w:t>
+      </w:r>
+      <w:r>
+        <w:t>, la fonction va stocker le nom de la 1</w:t>
+      </w:r>
+      <w:r>
+        <w:rPr>
+          <w:vertAlign w:val="superscript"/>
+        </w:rPr>
+        <w:t>ère</w:t>
+      </w:r>
+      <w:r>
+        <w:t xml:space="preserve"> photo dans une variable via la fonction native </w:t>
+      </w:r>
+      <w:proofErr w:type="spellStart"/>
+      <w:proofErr w:type="gramStart"/>
+      <w:r>
+        <w:t>pathinfo</w:t>
+      </w:r>
+      <w:proofErr w:type="spellEnd"/>
+      <w:r>
+        <w:t>(</w:t>
+      </w:r>
+      <w:proofErr w:type="gramEnd"/>
+      <w:r>
+        <w:t>) afin que par la suite nous puissions vérifier si l’extension du fichier correspond. Avant nous allons également vérifier si la taille du fichier ne dépasse pas 1Mo, dans le cas contraire nous attribuerons un string correspondant à l’erreur dans la va</w:t>
+      </w:r>
+      <w:r>
+        <w:t>riable</w:t>
+      </w:r>
+      <w:r>
+        <w:t xml:space="preserve"> $</w:t>
+      </w:r>
+      <w:proofErr w:type="spellStart"/>
+      <w:r>
+        <w:t>error_message</w:t>
+      </w:r>
+      <w:proofErr w:type="spellEnd"/>
+      <w:r>
+        <w:t>.</w:t>
+      </w:r>
+    </w:p>
+    <w:p>
+      <w:r>
+        <w:tab/>
+        <w:t xml:space="preserve">Si aucune erreur n’est à déplorer pendant les vérifications, la fonction va ensuite utiliser </w:t>
+      </w:r>
+      <w:proofErr w:type="spellStart"/>
+      <w:r>
+        <w:t>move_upload_</w:t>
+      </w:r>
+      <w:proofErr w:type="gramStart"/>
+      <w:r>
+        <w:t>file</w:t>
+      </w:r>
+      <w:proofErr w:type="spellEnd"/>
+      <w:r>
+        <w:t>(</w:t>
+      </w:r>
+      <w:proofErr w:type="gramEnd"/>
+      <w:r>
+        <w:t>) qui est également une fonction native de PHP qui permet de sauvegarder le fichier envoyé dans les dossiers du projet (en précisant le nom du fichier en 1</w:t>
+      </w:r>
+      <w:r>
+        <w:rPr>
+          <w:vertAlign w:val="superscript"/>
+        </w:rPr>
+        <w:t>ère</w:t>
+      </w:r>
+      <w:r>
+        <w:t xml:space="preserve"> variable et le chemin du dossier dans le 2</w:t>
+      </w:r>
+      <w:r>
+        <w:rPr>
+          <w:vertAlign w:val="superscript"/>
+        </w:rPr>
+        <w:t>nd</w:t>
+      </w:r>
+      <w:r>
+        <w:t>). Après cet ajout de fichier la fonction va de nouveau refaire toutes les vérifications précédentes pour le 2</w:t>
+      </w:r>
+      <w:r>
+        <w:rPr>
+          <w:vertAlign w:val="superscript"/>
+        </w:rPr>
+        <w:t>nd</w:t>
+      </w:r>
+      <w:r>
+        <w:t xml:space="preserve"> fichier envoyé et l’ajouter également aux dossiers du projet s’il correspond aux restrictions. Enfin la fonction retourne la variable $</w:t>
+      </w:r>
+      <w:proofErr w:type="spellStart"/>
+      <w:r>
+        <w:t>error_message</w:t>
+      </w:r>
+      <w:proofErr w:type="spellEnd"/>
+      <w:r>
+        <w:t xml:space="preserve"> afin de la traiter </w:t>
+      </w:r>
+      <w:r>
+        <w:t>plus tard.</w:t>
+      </w:r>
+    </w:p>
+    <w:p>
+      <w:r>
+        <w:tab/>
+        <w:t xml:space="preserve">De retour au router désormais c’est la fonction </w:t>
+      </w:r>
+      <w:proofErr w:type="spellStart"/>
+      <w:proofErr w:type="gramStart"/>
+      <w:r>
+        <w:t>addSupport</w:t>
+      </w:r>
+      <w:proofErr w:type="spellEnd"/>
+      <w:r>
+        <w:t>(</w:t>
+      </w:r>
+      <w:proofErr w:type="gramEnd"/>
+      <w:r>
+        <w:t xml:space="preserve">) du </w:t>
+      </w:r>
+      <w:proofErr w:type="spellStart"/>
+      <w:r>
+        <w:t>SupportController</w:t>
+      </w:r>
+      <w:proofErr w:type="spellEnd"/>
+      <w:r>
+        <w:t xml:space="preserve"> qui va être lancée afin de cette fois ajouter toutes les informations transmises dans la base de données (jusque là les ajouts n’étaient que locaux).</w:t>
+      </w:r>
+    </w:p>
+    <w:p>
+      <w:r>
+        <w:rPr>
+          <w:noProof/>
+        </w:rPr>
+        <w:lastRenderedPageBreak/>
+        <w:drawing>
+          <wp:anchor distT="0" distB="0" distL="114300" distR="114300" simplePos="0" relativeHeight="251720704" behindDoc="0" locked="0" layoutInCell="1" allowOverlap="1" wp14:anchorId="6BEE8508" wp14:editId="31761AEB">
+            <wp:simplePos x="0" y="0"/>
+            <wp:positionH relativeFrom="column">
+              <wp:posOffset>-4445</wp:posOffset>
+            </wp:positionH>
+            <wp:positionV relativeFrom="paragraph">
+              <wp:posOffset>1770380</wp:posOffset>
+            </wp:positionV>
+            <wp:extent cx="5760720" cy="579755"/>
+            <wp:effectExtent l="0" t="0" r="0" b="0"/>
+            <wp:wrapThrough wrapText="bothSides">
+              <wp:wrapPolygon edited="0">
+                <wp:start x="0" y="0"/>
+                <wp:lineTo x="0" y="20583"/>
+                <wp:lineTo x="21500" y="20583"/>
+                <wp:lineTo x="21500" y="0"/>
+                <wp:lineTo x="0" y="0"/>
+              </wp:wrapPolygon>
+            </wp:wrapThrough>
+            <wp:docPr id="60" name="Image 60"/>
+            <wp:cNvGraphicFramePr>
+              <a:graphicFrameLocks xmlns:a="http://schemas.openxmlformats.org/drawingml/2006/main" noChangeAspect="1"/>
+            </wp:cNvGraphicFramePr>
+            <a:graphic xmlns:a="http://schemas.openxmlformats.org/drawingml/2006/main">
+              <a:graphicData uri="http://schemas.openxmlformats.org/drawingml/2006/picture">
+                <pic:pic xmlns:pic="http://schemas.openxmlformats.org/drawingml/2006/picture">
+                  <pic:nvPicPr>
+                    <pic:cNvPr id="60" name="Image 60"/>
+                    <pic:cNvPicPr/>
+                  </pic:nvPicPr>
+                  <pic:blipFill>
+                    <a:blip r:embed="rId68">
+                      <a:extLst>
+                        <a:ext uri="{28A0092B-C50C-407E-A947-70E740481C1C}">
+                          <a14:useLocalDpi xmlns:a14="http://schemas.microsoft.com/office/drawing/2010/main" val="0"/>
+                        </a:ext>
+                      </a:extLst>
+                    </a:blip>
+                    <a:stretch>
+                      <a:fillRect/>
+                    </a:stretch>
+                  </pic:blipFill>
+                  <pic:spPr>
+                    <a:xfrm>
+                      <a:off x="0" y="0"/>
+                      <a:ext cx="5760720" cy="579755"/>
+                    </a:xfrm>
+                    <a:prstGeom prst="rect">
+                      <a:avLst/>
+                    </a:prstGeom>
+                  </pic:spPr>
+                </pic:pic>
+              </a:graphicData>
+            </a:graphic>
+            <wp14:sizeRelV relativeFrom="margin">
+              <wp14:pctHeight>0</wp14:pctHeight>
+            </wp14:sizeRelV>
+          </wp:anchor>
+        </w:drawing>
+      </w:r>
+      <w:r>
+        <w:rPr>
+          <w:noProof/>
+        </w:rPr>
+        <w:drawing>
+          <wp:anchor distT="0" distB="0" distL="114300" distR="114300" simplePos="0" relativeHeight="251719680" behindDoc="0" locked="0" layoutInCell="1" allowOverlap="1" wp14:anchorId="4558AB2E" wp14:editId="40557D5E">
+            <wp:simplePos x="0" y="0"/>
+            <wp:positionH relativeFrom="margin">
+              <wp:align>right</wp:align>
+            </wp:positionH>
+            <wp:positionV relativeFrom="paragraph">
+              <wp:posOffset>0</wp:posOffset>
+            </wp:positionV>
+            <wp:extent cx="5760720" cy="1399540"/>
+            <wp:effectExtent l="0" t="0" r="0" b="0"/>
+            <wp:wrapThrough wrapText="bothSides">
+              <wp:wrapPolygon edited="0">
+                <wp:start x="0" y="0"/>
+                <wp:lineTo x="0" y="21169"/>
+                <wp:lineTo x="21500" y="21169"/>
+                <wp:lineTo x="21500" y="0"/>
+                <wp:lineTo x="0" y="0"/>
+              </wp:wrapPolygon>
+            </wp:wrapThrough>
+            <wp:docPr id="45" name="Image 45"/>
+            <wp:cNvGraphicFramePr>
+              <a:graphicFrameLocks xmlns:a="http://schemas.openxmlformats.org/drawingml/2006/main" noChangeAspect="1"/>
+            </wp:cNvGraphicFramePr>
+            <a:graphic xmlns:a="http://schemas.openxmlformats.org/drawingml/2006/main">
+              <a:graphicData uri="http://schemas.openxmlformats.org/drawingml/2006/picture">
+                <pic:pic xmlns:pic="http://schemas.openxmlformats.org/drawingml/2006/picture">
+                  <pic:nvPicPr>
+                    <pic:cNvPr id="45" name="Image 45"/>
+                    <pic:cNvPicPr/>
+                  </pic:nvPicPr>
+                  <pic:blipFill>
+                    <a:blip r:embed="rId69">
+                      <a:extLst>
+                        <a:ext uri="{28A0092B-C50C-407E-A947-70E740481C1C}">
+                          <a14:useLocalDpi xmlns:a14="http://schemas.microsoft.com/office/drawing/2010/main" val="0"/>
+                        </a:ext>
+                      </a:extLst>
+                    </a:blip>
+                    <a:stretch>
+                      <a:fillRect/>
+                    </a:stretch>
+                  </pic:blipFill>
+                  <pic:spPr>
+                    <a:xfrm>
+                      <a:off x="0" y="0"/>
+                      <a:ext cx="5760720" cy="1399540"/>
+                    </a:xfrm>
+                    <a:prstGeom prst="rect">
+                      <a:avLst/>
+                    </a:prstGeom>
+                  </pic:spPr>
+                </pic:pic>
+              </a:graphicData>
+            </a:graphic>
+          </wp:anchor>
+        </w:drawing>
+      </w:r>
+      <w:r>
+        <w:t xml:space="preserve">La fonction va directement lancer la fonction </w:t>
+      </w:r>
+      <w:proofErr w:type="spellStart"/>
+      <w:proofErr w:type="gramStart"/>
+      <w:r>
+        <w:t>addSupportDB</w:t>
+      </w:r>
+      <w:proofErr w:type="spellEnd"/>
+      <w:r>
+        <w:t>(</w:t>
+      </w:r>
+      <w:proofErr w:type="gramEnd"/>
+      <w:r>
+        <w:t xml:space="preserve">) du </w:t>
+      </w:r>
+      <w:proofErr w:type="spellStart"/>
+      <w:r>
+        <w:t>SupportManager</w:t>
+      </w:r>
+      <w:proofErr w:type="spellEnd"/>
+      <w:r>
+        <w:t>.</w:t>
+      </w:r>
+    </w:p>
+    <w:p>
+      <w:r>
+        <w:t>La 1</w:t>
+      </w:r>
+      <w:r>
+        <w:rPr>
+          <w:vertAlign w:val="superscript"/>
+        </w:rPr>
+        <w:t>ère</w:t>
+      </w:r>
+      <w:r>
+        <w:t xml:space="preserve"> ligne exécutée va être l’attribution de la commande SQL qui va être envoyée à la BDD à un variable nommée $</w:t>
+      </w:r>
+      <w:proofErr w:type="spellStart"/>
+      <w:r>
+        <w:t>sql</w:t>
+      </w:r>
+      <w:proofErr w:type="spellEnd"/>
+      <w:r>
+        <w:t xml:space="preserve">. L’attribution à cette variable va permettre par la suite d’utiliser la fonction </w:t>
+      </w:r>
+      <w:proofErr w:type="spellStart"/>
+      <w:r>
+        <w:t>getDB</w:t>
+      </w:r>
+      <w:proofErr w:type="spellEnd"/>
+      <w:proofErr w:type="gramStart"/>
+      <w:r>
+        <w:t>()-</w:t>
+      </w:r>
+      <w:proofErr w:type="gramEnd"/>
+      <w:r>
+        <w:t>&gt;</w:t>
+      </w:r>
+      <w:proofErr w:type="spellStart"/>
+      <w:r>
+        <w:t>prepare</w:t>
+      </w:r>
+      <w:proofErr w:type="spellEnd"/>
+      <w:r>
+        <w:t xml:space="preserve">() qui est héritée du Model dont le </w:t>
+      </w:r>
+      <w:proofErr w:type="spellStart"/>
+      <w:r>
+        <w:t>SupportManager</w:t>
+      </w:r>
+      <w:proofErr w:type="spellEnd"/>
+      <w:r>
+        <w:t xml:space="preserve"> est l’extension, cette fonction étant nécessaire pour éviter toute injection SQL</w:t>
+      </w:r>
+      <w:r>
+        <w:t xml:space="preserve"> dans la base de données via les inputs. Une fois la préparation de la requête effectuée, l’exécution de la requête peut être faite et ainsi les informations sont insérées dans la table « support ».</w:t>
+      </w:r>
+    </w:p>
+    <w:p>
+      <w:r>
+        <w:rPr>
+          <w:noProof/>
+        </w:rPr>
+        <w:drawing>
+          <wp:anchor distT="0" distB="0" distL="114300" distR="114300" simplePos="0" relativeHeight="251721728" behindDoc="0" locked="0" layoutInCell="1" allowOverlap="1" wp14:anchorId="43FBC11F" wp14:editId="224B4F79">
+            <wp:simplePos x="0" y="0"/>
+            <wp:positionH relativeFrom="column">
+              <wp:posOffset>-4445</wp:posOffset>
+            </wp:positionH>
+            <wp:positionV relativeFrom="paragraph">
+              <wp:posOffset>3810</wp:posOffset>
+            </wp:positionV>
+            <wp:extent cx="5760720" cy="662305"/>
+            <wp:effectExtent l="0" t="0" r="0" b="4445"/>
+            <wp:wrapThrough wrapText="bothSides">
+              <wp:wrapPolygon edited="0">
+                <wp:start x="0" y="0"/>
+                <wp:lineTo x="0" y="21124"/>
+                <wp:lineTo x="21500" y="21124"/>
+                <wp:lineTo x="21500" y="0"/>
+                <wp:lineTo x="0" y="0"/>
+              </wp:wrapPolygon>
+            </wp:wrapThrough>
+            <wp:docPr id="61" name="Image 61"/>
+            <wp:cNvGraphicFramePr>
+              <a:graphicFrameLocks xmlns:a="http://schemas.openxmlformats.org/drawingml/2006/main" noChangeAspect="1"/>
+            </wp:cNvGraphicFramePr>
+            <a:graphic xmlns:a="http://schemas.openxmlformats.org/drawingml/2006/main">
+              <a:graphicData uri="http://schemas.openxmlformats.org/drawingml/2006/picture">
+                <pic:pic xmlns:pic="http://schemas.openxmlformats.org/drawingml/2006/picture">
+                  <pic:nvPicPr>
+                    <pic:cNvPr id="61" name="Image 61"/>
+                    <pic:cNvPicPr/>
+                  </pic:nvPicPr>
+                  <pic:blipFill>
+                    <a:blip r:embed="rId70">
+                      <a:extLst>
+                        <a:ext uri="{28A0092B-C50C-407E-A947-70E740481C1C}">
+                          <a14:useLocalDpi xmlns:a14="http://schemas.microsoft.com/office/drawing/2010/main" val="0"/>
+                        </a:ext>
+                      </a:extLst>
+                    </a:blip>
+                    <a:stretch>
+                      <a:fillRect/>
+                    </a:stretch>
+                  </pic:blipFill>
+                  <pic:spPr>
+                    <a:xfrm>
+                      <a:off x="0" y="0"/>
+                      <a:ext cx="5760720" cy="662305"/>
+                    </a:xfrm>
+                    <a:prstGeom prst="rect">
+                      <a:avLst/>
+                    </a:prstGeom>
+                  </pic:spPr>
+                </pic:pic>
+              </a:graphicData>
+            </a:graphic>
+          </wp:anchor>
+        </w:drawing>
+      </w:r>
+      <w:r>
+        <w:tab/>
+        <w:t xml:space="preserve">Une fois l’ajout du support terminé, l’utilisateur est ensuite redirigé vers le panneau d’administration </w:t>
+      </w:r>
+      <w:r>
+        <w:t>où il pourra continuer les ajouts nécessaires ou faire des modifications sur ceux existant.</w:t>
+      </w:r>
+    </w:p>
+    <w:p>
+      <w:r>
+        <w:br w:type="page"/>
+      </w:r>
+    </w:p>
+    <w:p>
+      <w:pPr>
+        <w:pStyle w:val="Titre2"/>
+      </w:pPr>
+      <w:bookmarkStart w:id="24" w:name="_Toc94103742"/>
+      <w:r>
+        <w:lastRenderedPageBreak/>
+        <w:t>8.</w:t>
+      </w:r>
+      <w:r>
+        <w:t>3</w:t>
+      </w:r>
+      <w:r>
+        <w:t xml:space="preserve">– </w:t>
+      </w:r>
+      <w:r>
+        <w:t>Intégration Twitch et Responsive</w:t>
+      </w:r>
       <w:bookmarkEnd w:id="24"/>
     </w:p>
+    <w:p/>
+    <w:p/>
+    <w:p/>
     <w:sectPr>
-      <w:footerReference w:type="default" r:id="rId62"/>
+      <w:footerReference w:type="default" r:id="rId71"/>
       <w:pgSz w:w="11906" w:h="16838"/>
       <w:pgMar w:top="1417" w:right="1417" w:bottom="1417" w:left="1417" w:header="708" w:footer="708" w:gutter="0"/>
       <w:cols w:space="708"/>
@@ -7716,7 +8821,7 @@
 </file>
 
 <file path=word/endnotes.xml><?xml version="1.0" encoding="utf-8"?>
-<w:endnotes xmlns:wpc="http://schemas.microsoft.com/office/word/2010/wordprocessingCanvas" xmlns:mc="http://schemas.openxmlformats.org/markup-compatibility/2006" xmlns:o="urn:schemas-microsoft-com:office:office" xmlns:r="http://schemas.openxmlformats.org/officeDocument/2006/relationships" xmlns:m="http://schemas.openxmlformats.org/officeDocument/2006/math" xmlns:v="urn:schemas-microsoft-com:vml" xmlns:wp14="http://schemas.microsoft.com/office/word/2010/wordprocessingDrawing" xmlns:wp="http://schemas.openxmlformats.org/drawingml/2006/wordprocessingDrawing" xmlns:w10="urn:schemas-microsoft-com:office:word" xmlns:w="http://schemas.openxmlformats.org/wordprocessingml/2006/main" xmlns:w14="http://schemas.microsoft.com/office/word/2010/wordml" xmlns:w15="http://schemas.microsoft.com/office/word/2012/wordml" xmlns:wpg="http://schemas.microsoft.com/office/word/2010/wordprocessingGroup" xmlns:wpi="http://schemas.microsoft.com/office/word/2010/wordprocessingInk" xmlns:wne="http://schemas.microsoft.com/office/word/2006/wordml" xmlns:wps="http://schemas.microsoft.com/office/word/2010/wordprocessingShape" mc:Ignorable="w14 w15 wp14">
+<w:endnotes xmlns:wpc="http://schemas.microsoft.com/office/word/2010/wordprocessingCanvas" xmlns:cx="http://schemas.microsoft.com/office/drawing/2014/chartex" xmlns:cx1="http://schemas.microsoft.com/office/drawing/2015/9/8/chartex" xmlns:cx2="http://schemas.microsoft.com/office/drawing/2015/10/21/chartex" xmlns:cx3="http://schemas.microsoft.com/office/drawing/2016/5/9/chartex" xmlns:cx4="http://schemas.microsoft.com/office/drawing/2016/5/10/chartex" xmlns:cx5="http://schemas.microsoft.com/office/drawing/2016/5/11/chartex" xmlns:cx6="http://schemas.microsoft.com/office/drawing/2016/5/12/chartex" xmlns:cx7="http://schemas.microsoft.com/office/drawing/2016/5/13/chartex" xmlns:cx8="http://schemas.microsoft.com/office/drawing/2016/5/14/chartex" xmlns:mc="http://schemas.openxmlformats.org/markup-compatibility/2006" xmlns:aink="http://schemas.microsoft.com/office/drawing/2016/ink" xmlns:am3d="http://schemas.microsoft.com/office/drawing/2017/model3d" xmlns:o="urn:schemas-microsoft-com:office:office" xmlns:r="http://schemas.openxmlformats.org/officeDocument/2006/relationships" xmlns:m="http://schemas.openxmlformats.org/officeDocument/2006/math" xmlns:v="urn:schemas-microsoft-com:vml" xmlns:wp14="http://schemas.microsoft.com/office/word/2010/wordprocessingDrawing" xmlns:wp="http://schemas.openxmlformats.org/drawingml/2006/wordprocessingDrawing" xmlns:w10="urn:schemas-microsoft-com:office:word" xmlns:w="http://schemas.openxmlformats.org/wordprocessingml/2006/main" xmlns:w14="http://schemas.microsoft.com/office/word/2010/wordml" xmlns:w15="http://schemas.microsoft.com/office/word/2012/wordml" xmlns:w16cex="http://schemas.microsoft.com/office/word/2018/wordml/cex" xmlns:w16cid="http://schemas.microsoft.com/office/word/2016/wordml/cid" xmlns:w16="http://schemas.microsoft.com/office/word/2018/wordml" xmlns:w16sdtdh="http://schemas.microsoft.com/office/word/2020/wordml/sdtdatahash" xmlns:w16se="http://schemas.microsoft.com/office/word/2015/wordml/symex" xmlns:wpg="http://schemas.microsoft.com/office/word/2010/wordprocessingGroup" xmlns:wpi="http://schemas.microsoft.com/office/word/2010/wordprocessingInk" xmlns:wne="http://schemas.microsoft.com/office/word/2006/wordml" xmlns:wps="http://schemas.microsoft.com/office/word/2010/wordprocessingShape" mc:Ignorable="w14 w15 w16se w16cid w16 w16cex w16sdtdh wp14">
   <w:endnote w:type="separator" w:id="-1">
     <w:p>
       <w:pPr>
@@ -7741,7 +8846,7 @@
 </file>
 
 <file path=word/footer1.xml><?xml version="1.0" encoding="utf-8"?>
-<w:ftr xmlns:wpc="http://schemas.microsoft.com/office/word/2010/wordprocessingCanvas" xmlns:mc="http://schemas.openxmlformats.org/markup-compatibility/2006" xmlns:o="urn:schemas-microsoft-com:office:office" xmlns:r="http://schemas.openxmlformats.org/officeDocument/2006/relationships" xmlns:m="http://schemas.openxmlformats.org/officeDocument/2006/math" xmlns:v="urn:schemas-microsoft-com:vml" xmlns:wp14="http://schemas.microsoft.com/office/word/2010/wordprocessingDrawing" xmlns:wp="http://schemas.openxmlformats.org/drawingml/2006/wordprocessingDrawing" xmlns:w10="urn:schemas-microsoft-com:office:word" xmlns:w="http://schemas.openxmlformats.org/wordprocessingml/2006/main" xmlns:w14="http://schemas.microsoft.com/office/word/2010/wordml" xmlns:w15="http://schemas.microsoft.com/office/word/2012/wordml" xmlns:wpg="http://schemas.microsoft.com/office/word/2010/wordprocessingGroup" xmlns:wpi="http://schemas.microsoft.com/office/word/2010/wordprocessingInk" xmlns:wne="http://schemas.microsoft.com/office/word/2006/wordml" xmlns:wps="http://schemas.microsoft.com/office/word/2010/wordprocessingShape" mc:Ignorable="w14 w15 wp14">
+<w:ftr xmlns:wpc="http://schemas.microsoft.com/office/word/2010/wordprocessingCanvas" xmlns:cx="http://schemas.microsoft.com/office/drawing/2014/chartex" xmlns:cx1="http://schemas.microsoft.com/office/drawing/2015/9/8/chartex" xmlns:cx2="http://schemas.microsoft.com/office/drawing/2015/10/21/chartex" xmlns:cx3="http://schemas.microsoft.com/office/drawing/2016/5/9/chartex" xmlns:cx4="http://schemas.microsoft.com/office/drawing/2016/5/10/chartex" xmlns:cx5="http://schemas.microsoft.com/office/drawing/2016/5/11/chartex" xmlns:cx6="http://schemas.microsoft.com/office/drawing/2016/5/12/chartex" xmlns:cx7="http://schemas.microsoft.com/office/drawing/2016/5/13/chartex" xmlns:cx8="http://schemas.microsoft.com/office/drawing/2016/5/14/chartex" xmlns:mc="http://schemas.openxmlformats.org/markup-compatibility/2006" xmlns:aink="http://schemas.microsoft.com/office/drawing/2016/ink" xmlns:am3d="http://schemas.microsoft.com/office/drawing/2017/model3d" xmlns:o="urn:schemas-microsoft-com:office:office" xmlns:r="http://schemas.openxmlformats.org/officeDocument/2006/relationships" xmlns:m="http://schemas.openxmlformats.org/officeDocument/2006/math" xmlns:v="urn:schemas-microsoft-com:vml" xmlns:wp14="http://schemas.microsoft.com/office/word/2010/wordprocessingDrawing" xmlns:wp="http://schemas.openxmlformats.org/drawingml/2006/wordprocessingDrawing" xmlns:w10="urn:schemas-microsoft-com:office:word" xmlns:w="http://schemas.openxmlformats.org/wordprocessingml/2006/main" xmlns:w14="http://schemas.microsoft.com/office/word/2010/wordml" xmlns:w15="http://schemas.microsoft.com/office/word/2012/wordml" xmlns:w16cex="http://schemas.microsoft.com/office/word/2018/wordml/cex" xmlns:w16cid="http://schemas.microsoft.com/office/word/2016/wordml/cid" xmlns:w16="http://schemas.microsoft.com/office/word/2018/wordml" xmlns:w16sdtdh="http://schemas.microsoft.com/office/word/2020/wordml/sdtdatahash" xmlns:w16se="http://schemas.microsoft.com/office/word/2015/wordml/symex" xmlns:wpg="http://schemas.microsoft.com/office/word/2010/wordprocessingGroup" xmlns:wpi="http://schemas.microsoft.com/office/word/2010/wordprocessingInk" xmlns:wne="http://schemas.microsoft.com/office/word/2006/wordml" xmlns:wps="http://schemas.microsoft.com/office/word/2010/wordprocessingShape" mc:Ignorable="w14 w15 w16se w16cid w16 w16cex w16sdtdh wp14">
   <w:sdt>
     <w:sdtPr>
       <w:id w:val="-1754045069"/>
@@ -7750,6 +8855,7 @@
         <w:docPartUnique/>
       </w:docPartObj>
     </w:sdtPr>
+    <w:sdtEndPr/>
     <w:sdtContent>
       <w:p>
         <w:pPr>
@@ -7786,7 +8892,7 @@
 </file>
 
 <file path=word/footnotes.xml><?xml version="1.0" encoding="utf-8"?>
-<w:footnotes xmlns:wpc="http://schemas.microsoft.com/office/word/2010/wordprocessingCanvas" xmlns:mc="http://schemas.openxmlformats.org/markup-compatibility/2006" xmlns:o="urn:schemas-microsoft-com:office:office" xmlns:r="http://schemas.openxmlformats.org/officeDocument/2006/relationships" xmlns:m="http://schemas.openxmlformats.org/officeDocument/2006/math" xmlns:v="urn:schemas-microsoft-com:vml" xmlns:wp14="http://schemas.microsoft.com/office/word/2010/wordprocessingDrawing" xmlns:wp="http://schemas.openxmlformats.org/drawingml/2006/wordprocessingDrawing" xmlns:w10="urn:schemas-microsoft-com:office:word" xmlns:w="http://schemas.openxmlformats.org/wordprocessingml/2006/main" xmlns:w14="http://schemas.microsoft.com/office/word/2010/wordml" xmlns:w15="http://schemas.microsoft.com/office/word/2012/wordml" xmlns:wpg="http://schemas.microsoft.com/office/word/2010/wordprocessingGroup" xmlns:wpi="http://schemas.microsoft.com/office/word/2010/wordprocessingInk" xmlns:wne="http://schemas.microsoft.com/office/word/2006/wordml" xmlns:wps="http://schemas.microsoft.com/office/word/2010/wordprocessingShape" mc:Ignorable="w14 w15 wp14">
+<w:footnotes xmlns:wpc="http://schemas.microsoft.com/office/word/2010/wordprocessingCanvas" xmlns:cx="http://schemas.microsoft.com/office/drawing/2014/chartex" xmlns:cx1="http://schemas.microsoft.com/office/drawing/2015/9/8/chartex" xmlns:cx2="http://schemas.microsoft.com/office/drawing/2015/10/21/chartex" xmlns:cx3="http://schemas.microsoft.com/office/drawing/2016/5/9/chartex" xmlns:cx4="http://schemas.microsoft.com/office/drawing/2016/5/10/chartex" xmlns:cx5="http://schemas.microsoft.com/office/drawing/2016/5/11/chartex" xmlns:cx6="http://schemas.microsoft.com/office/drawing/2016/5/12/chartex" xmlns:cx7="http://schemas.microsoft.com/office/drawing/2016/5/13/chartex" xmlns:cx8="http://schemas.microsoft.com/office/drawing/2016/5/14/chartex" xmlns:mc="http://schemas.openxmlformats.org/markup-compatibility/2006" xmlns:aink="http://schemas.microsoft.com/office/drawing/2016/ink" xmlns:am3d="http://schemas.microsoft.com/office/drawing/2017/model3d" xmlns:o="urn:schemas-microsoft-com:office:office" xmlns:r="http://schemas.openxmlformats.org/officeDocument/2006/relationships" xmlns:m="http://schemas.openxmlformats.org/officeDocument/2006/math" xmlns:v="urn:schemas-microsoft-com:vml" xmlns:wp14="http://schemas.microsoft.com/office/word/2010/wordprocessingDrawing" xmlns:wp="http://schemas.openxmlformats.org/drawingml/2006/wordprocessingDrawing" xmlns:w10="urn:schemas-microsoft-com:office:word" xmlns:w="http://schemas.openxmlformats.org/wordprocessingml/2006/main" xmlns:w14="http://schemas.microsoft.com/office/word/2010/wordml" xmlns:w15="http://schemas.microsoft.com/office/word/2012/wordml" xmlns:w16cex="http://schemas.microsoft.com/office/word/2018/wordml/cex" xmlns:w16cid="http://schemas.microsoft.com/office/word/2016/wordml/cid" xmlns:w16="http://schemas.microsoft.com/office/word/2018/wordml" xmlns:w16sdtdh="http://schemas.microsoft.com/office/word/2020/wordml/sdtdatahash" xmlns:w16se="http://schemas.microsoft.com/office/word/2015/wordml/symex" xmlns:wpg="http://schemas.microsoft.com/office/word/2010/wordprocessingGroup" xmlns:wpi="http://schemas.microsoft.com/office/word/2010/wordprocessingInk" xmlns:wne="http://schemas.microsoft.com/office/word/2006/wordml" xmlns:wps="http://schemas.microsoft.com/office/word/2010/wordprocessingShape" mc:Ignorable="w14 w15 w16se w16cid w16 w16cex w16sdtdh wp14">
   <w:footnote w:type="separator" w:id="-1">
     <w:p>
       <w:pPr>
@@ -7811,7 +8917,7 @@
 </file>
 
 <file path=word/numbering.xml><?xml version="1.0" encoding="utf-8"?>
-<w:numbering xmlns:wpc="http://schemas.microsoft.com/office/word/2010/wordprocessingCanvas" xmlns:mc="http://schemas.openxmlformats.org/markup-compatibility/2006" xmlns:o="urn:schemas-microsoft-com:office:office" xmlns:r="http://schemas.openxmlformats.org/officeDocument/2006/relationships" xmlns:m="http://schemas.openxmlformats.org/officeDocument/2006/math" xmlns:v="urn:schemas-microsoft-com:vml" xmlns:wp14="http://schemas.microsoft.com/office/word/2010/wordprocessingDrawing" xmlns:wp="http://schemas.openxmlformats.org/drawingml/2006/wordprocessingDrawing" xmlns:w10="urn:schemas-microsoft-com:office:word" xmlns:w="http://schemas.openxmlformats.org/wordprocessingml/2006/main" xmlns:w14="http://schemas.microsoft.com/office/word/2010/wordml" xmlns:w15="http://schemas.microsoft.com/office/word/2012/wordml" xmlns:wpg="http://schemas.microsoft.com/office/word/2010/wordprocessingGroup" xmlns:wpi="http://schemas.microsoft.com/office/word/2010/wordprocessingInk" xmlns:wne="http://schemas.microsoft.com/office/word/2006/wordml" xmlns:wps="http://schemas.microsoft.com/office/word/2010/wordprocessingShape" mc:Ignorable="w14 w15 wp14">
+<w:numbering xmlns:wpc="http://schemas.microsoft.com/office/word/2010/wordprocessingCanvas" xmlns:cx="http://schemas.microsoft.com/office/drawing/2014/chartex" xmlns:cx1="http://schemas.microsoft.com/office/drawing/2015/9/8/chartex" xmlns:cx2="http://schemas.microsoft.com/office/drawing/2015/10/21/chartex" xmlns:cx3="http://schemas.microsoft.com/office/drawing/2016/5/9/chartex" xmlns:cx4="http://schemas.microsoft.com/office/drawing/2016/5/10/chartex" xmlns:cx5="http://schemas.microsoft.com/office/drawing/2016/5/11/chartex" xmlns:cx6="http://schemas.microsoft.com/office/drawing/2016/5/12/chartex" xmlns:cx7="http://schemas.microsoft.com/office/drawing/2016/5/13/chartex" xmlns:cx8="http://schemas.microsoft.com/office/drawing/2016/5/14/chartex" xmlns:mc="http://schemas.openxmlformats.org/markup-compatibility/2006" xmlns:aink="http://schemas.microsoft.com/office/drawing/2016/ink" xmlns:am3d="http://schemas.microsoft.com/office/drawing/2017/model3d" xmlns:o="urn:schemas-microsoft-com:office:office" xmlns:r="http://schemas.openxmlformats.org/officeDocument/2006/relationships" xmlns:m="http://schemas.openxmlformats.org/officeDocument/2006/math" xmlns:v="urn:schemas-microsoft-com:vml" xmlns:wp14="http://schemas.microsoft.com/office/word/2010/wordprocessingDrawing" xmlns:wp="http://schemas.openxmlformats.org/drawingml/2006/wordprocessingDrawing" xmlns:w10="urn:schemas-microsoft-com:office:word" xmlns:w="http://schemas.openxmlformats.org/wordprocessingml/2006/main" xmlns:w14="http://schemas.microsoft.com/office/word/2010/wordml" xmlns:w15="http://schemas.microsoft.com/office/word/2012/wordml" xmlns:w16cex="http://schemas.microsoft.com/office/word/2018/wordml/cex" xmlns:w16cid="http://schemas.microsoft.com/office/word/2016/wordml/cid" xmlns:w16="http://schemas.microsoft.com/office/word/2018/wordml" xmlns:w16sdtdh="http://schemas.microsoft.com/office/word/2020/wordml/sdtdatahash" xmlns:w16se="http://schemas.microsoft.com/office/word/2015/wordml/symex" xmlns:wpg="http://schemas.microsoft.com/office/word/2010/wordprocessingGroup" xmlns:wpi="http://schemas.microsoft.com/office/word/2010/wordprocessingInk" xmlns:wne="http://schemas.microsoft.com/office/word/2006/wordml" xmlns:wps="http://schemas.microsoft.com/office/word/2010/wordprocessingShape" mc:Ignorable="w14 w15 w16se w16cid w16 w16cex w16sdtdh wp14">
   <w:numPicBullet w:numPicBulletId="0">
     <w:pict>
       <v:shapetype id="_x0000_t75" coordsize="21600,21600" o:spt="75" o:preferrelative="t" path="m@4@5l@4@11@9@11@9@5xe" filled="f" stroked="f">
@@ -7833,7 +8939,7 @@
         <v:path o:extrusionok="f" gradientshapeok="t" o:connecttype="rect"/>
         <o:lock v:ext="edit" aspectratio="t"/>
       </v:shapetype>
-      <v:shape id="_x0000_i1216" type="#_x0000_t75" style="width:37.5pt;height:42pt;visibility:visible" o:bullet="t">
+      <v:shape id="_x0000_i1117" type="#_x0000_t75" style="width:37.5pt;height:42pt;visibility:visible" o:bullet="t">
         <v:imagedata r:id="rId1" o:title=""/>
       </v:shape>
     </w:pict>
@@ -9438,6 +10544,119 @@
     </w:lvl>
   </w:abstractNum>
   <w:abstractNum w:abstractNumId="12" w15:restartNumberingAfterBreak="0">
+    <w:nsid w:val="502618C4"/>
+    <w:multiLevelType w:val="hybridMultilevel"/>
+    <w:tmpl w:val="7E7CEC4E"/>
+    <w:lvl w:ilvl="0" w:tplc="040C0001">
+      <w:start w:val="1"/>
+      <w:numFmt w:val="bullet"/>
+      <w:lvlText w:val=""/>
+      <w:lvlJc w:val="left"/>
+      <w:pPr>
+        <w:ind w:left="720" w:hanging="360"/>
+      </w:pPr>
+      <w:rPr>
+        <w:rFonts w:ascii="Symbol" w:hAnsi="Symbol" w:hint="default"/>
+      </w:rPr>
+    </w:lvl>
+    <w:lvl w:ilvl="1" w:tplc="040C0003" w:tentative="1">
+      <w:start w:val="1"/>
+      <w:numFmt w:val="bullet"/>
+      <w:lvlText w:val="o"/>
+      <w:lvlJc w:val="left"/>
+      <w:pPr>
+        <w:ind w:left="1440" w:hanging="360"/>
+      </w:pPr>
+      <w:rPr>
+        <w:rFonts w:ascii="Courier New" w:hAnsi="Courier New" w:cs="Courier New" w:hint="default"/>
+      </w:rPr>
+    </w:lvl>
+    <w:lvl w:ilvl="2" w:tplc="040C0005" w:tentative="1">
+      <w:start w:val="1"/>
+      <w:numFmt w:val="bullet"/>
+      <w:lvlText w:val=""/>
+      <w:lvlJc w:val="left"/>
+      <w:pPr>
+        <w:ind w:left="2160" w:hanging="360"/>
+      </w:pPr>
+      <w:rPr>
+        <w:rFonts w:ascii="Wingdings" w:hAnsi="Wingdings" w:hint="default"/>
+      </w:rPr>
+    </w:lvl>
+    <w:lvl w:ilvl="3" w:tplc="040C0001" w:tentative="1">
+      <w:start w:val="1"/>
+      <w:numFmt w:val="bullet"/>
+      <w:lvlText w:val=""/>
+      <w:lvlJc w:val="left"/>
+      <w:pPr>
+        <w:ind w:left="2880" w:hanging="360"/>
+      </w:pPr>
+      <w:rPr>
+        <w:rFonts w:ascii="Symbol" w:hAnsi="Symbol" w:hint="default"/>
+      </w:rPr>
+    </w:lvl>
+    <w:lvl w:ilvl="4" w:tplc="040C0003" w:tentative="1">
+      <w:start w:val="1"/>
+      <w:numFmt w:val="bullet"/>
+      <w:lvlText w:val="o"/>
+      <w:lvlJc w:val="left"/>
+      <w:pPr>
+        <w:ind w:left="3600" w:hanging="360"/>
+      </w:pPr>
+      <w:rPr>
+        <w:rFonts w:ascii="Courier New" w:hAnsi="Courier New" w:cs="Courier New" w:hint="default"/>
+      </w:rPr>
+    </w:lvl>
+    <w:lvl w:ilvl="5" w:tplc="040C0005" w:tentative="1">
+      <w:start w:val="1"/>
+      <w:numFmt w:val="bullet"/>
+      <w:lvlText w:val=""/>
+      <w:lvlJc w:val="left"/>
+      <w:pPr>
+        <w:ind w:left="4320" w:hanging="360"/>
+      </w:pPr>
+      <w:rPr>
+        <w:rFonts w:ascii="Wingdings" w:hAnsi="Wingdings" w:hint="default"/>
+      </w:rPr>
+    </w:lvl>
+    <w:lvl w:ilvl="6" w:tplc="040C0001" w:tentative="1">
+      <w:start w:val="1"/>
+      <w:numFmt w:val="bullet"/>
+      <w:lvlText w:val=""/>
+      <w:lvlJc w:val="left"/>
+      <w:pPr>
+        <w:ind w:left="5040" w:hanging="360"/>
+      </w:pPr>
+      <w:rPr>
+        <w:rFonts w:ascii="Symbol" w:hAnsi="Symbol" w:hint="default"/>
+      </w:rPr>
+    </w:lvl>
+    <w:lvl w:ilvl="7" w:tplc="040C0003" w:tentative="1">
+      <w:start w:val="1"/>
+      <w:numFmt w:val="bullet"/>
+      <w:lvlText w:val="o"/>
+      <w:lvlJc w:val="left"/>
+      <w:pPr>
+        <w:ind w:left="5760" w:hanging="360"/>
+      </w:pPr>
+      <w:rPr>
+        <w:rFonts w:ascii="Courier New" w:hAnsi="Courier New" w:cs="Courier New" w:hint="default"/>
+      </w:rPr>
+    </w:lvl>
+    <w:lvl w:ilvl="8" w:tplc="040C0005" w:tentative="1">
+      <w:start w:val="1"/>
+      <w:numFmt w:val="bullet"/>
+      <w:lvlText w:val=""/>
+      <w:lvlJc w:val="left"/>
+      <w:pPr>
+        <w:ind w:left="6480" w:hanging="360"/>
+      </w:pPr>
+      <w:rPr>
+        <w:rFonts w:ascii="Wingdings" w:hAnsi="Wingdings" w:hint="default"/>
+      </w:rPr>
+    </w:lvl>
+  </w:abstractNum>
+  <w:abstractNum w:abstractNumId="13" w15:restartNumberingAfterBreak="0">
     <w:nsid w:val="53455308"/>
     <w:multiLevelType w:val="multilevel"/>
     <w:tmpl w:val="49E40092"/>
@@ -9577,7 +10796,7 @@
       </w:rPr>
     </w:lvl>
   </w:abstractNum>
-  <w:abstractNum w:abstractNumId="13" w15:restartNumberingAfterBreak="0">
+  <w:abstractNum w:abstractNumId="14" w15:restartNumberingAfterBreak="0">
     <w:nsid w:val="55EE4FC4"/>
     <w:multiLevelType w:val="hybridMultilevel"/>
     <w:tmpl w:val="94CE3DCE"/>
@@ -9690,7 +10909,7 @@
       </w:rPr>
     </w:lvl>
   </w:abstractNum>
-  <w:abstractNum w:abstractNumId="14" w15:restartNumberingAfterBreak="0">
+  <w:abstractNum w:abstractNumId="15" w15:restartNumberingAfterBreak="0">
     <w:nsid w:val="55F564BF"/>
     <w:multiLevelType w:val="multilevel"/>
     <w:tmpl w:val="89DE7B2C"/>
@@ -9834,7 +11053,7 @@
     <w:abstractNumId w:val="10"/>
   </w:num>
   <w:num w:numId="2">
-    <w:abstractNumId w:val="13"/>
+    <w:abstractNumId w:val="14"/>
   </w:num>
   <w:num w:numId="3">
     <w:abstractNumId w:val="9"/>
@@ -9861,10 +11080,10 @@
     <w:abstractNumId w:val="5"/>
   </w:num>
   <w:num w:numId="11">
-    <w:abstractNumId w:val="14"/>
+    <w:abstractNumId w:val="15"/>
   </w:num>
   <w:num w:numId="12">
-    <w:abstractNumId w:val="12"/>
+    <w:abstractNumId w:val="13"/>
   </w:num>
   <w:num w:numId="13">
     <w:abstractNumId w:val="1"/>
@@ -9875,11 +11094,14 @@
   <w:num w:numId="15">
     <w:abstractNumId w:val="7"/>
   </w:num>
+  <w:num w:numId="16">
+    <w:abstractNumId w:val="12"/>
+  </w:num>
 </w:numbering>
 </file>
 
 <file path=word/styles.xml><?xml version="1.0" encoding="utf-8"?>
-<w:styles xmlns:mc="http://schemas.openxmlformats.org/markup-compatibility/2006" xmlns:r="http://schemas.openxmlformats.org/officeDocument/2006/relationships" xmlns:w="http://schemas.openxmlformats.org/wordprocessingml/2006/main" xmlns:w14="http://schemas.microsoft.com/office/word/2010/wordml" xmlns:w15="http://schemas.microsoft.com/office/word/2012/wordml" mc:Ignorable="w14 w15">
+<w:styles xmlns:mc="http://schemas.openxmlformats.org/markup-compatibility/2006" xmlns:r="http://schemas.openxmlformats.org/officeDocument/2006/relationships" xmlns:w="http://schemas.openxmlformats.org/wordprocessingml/2006/main" xmlns:w14="http://schemas.microsoft.com/office/word/2010/wordml" xmlns:w15="http://schemas.microsoft.com/office/word/2012/wordml" xmlns:w16cex="http://schemas.microsoft.com/office/word/2018/wordml/cex" xmlns:w16cid="http://schemas.microsoft.com/office/word/2016/wordml/cid" xmlns:w16="http://schemas.microsoft.com/office/word/2018/wordml" xmlns:w16sdtdh="http://schemas.microsoft.com/office/word/2020/wordml/sdtdatahash" xmlns:w16se="http://schemas.microsoft.com/office/word/2015/wordml/symex" mc:Ignorable="w14 w15 w16se w16cid w16 w16cex w16sdtdh">
   <w:docDefaults>
     <w:rPrDefault>
       <w:rPr>
@@ -9895,7 +11117,7 @@
       </w:pPr>
     </w:pPrDefault>
   </w:docDefaults>
-  <w:latentStyles w:defLockedState="0" w:defUIPriority="99" w:defSemiHidden="0" w:defUnhideWhenUsed="0" w:defQFormat="0" w:count="371">
+  <w:latentStyles w:defLockedState="0" w:defUIPriority="99" w:defSemiHidden="0" w:defUnhideWhenUsed="0" w:defQFormat="0" w:count="376">
     <w:lsdException w:name="Normal" w:uiPriority="0" w:qFormat="1"/>
     <w:lsdException w:name="heading 1" w:uiPriority="9" w:qFormat="1"/>
     <w:lsdException w:name="heading 2" w:semiHidden="1" w:uiPriority="9" w:unhideWhenUsed="1" w:qFormat="1"/>
@@ -10001,7 +11223,6 @@
     <w:lsdException w:name="HTML Sample" w:semiHidden="1" w:unhideWhenUsed="1"/>
     <w:lsdException w:name="HTML Typewriter" w:semiHidden="1" w:unhideWhenUsed="1"/>
     <w:lsdException w:name="HTML Variable" w:semiHidden="1" w:unhideWhenUsed="1"/>
-    <w:lsdException w:name="Normal Table" w:semiHidden="1" w:unhideWhenUsed="1"/>
     <w:lsdException w:name="annotation subject" w:semiHidden="1" w:unhideWhenUsed="1"/>
     <w:lsdException w:name="No List" w:semiHidden="1" w:unhideWhenUsed="1"/>
     <w:lsdException w:name="Outline List 1" w:semiHidden="1" w:unhideWhenUsed="1"/>
@@ -10044,11 +11265,8 @@
     <w:lsdException w:name="Table Contemporary" w:semiHidden="1" w:unhideWhenUsed="1"/>
     <w:lsdException w:name="Table Elegant" w:semiHidden="1" w:unhideWhenUsed="1"/>
     <w:lsdException w:name="Table Professional" w:semiHidden="1" w:unhideWhenUsed="1"/>
-    <w:lsdException w:name="Table Subtle 1" w:semiHidden="1" w:unhideWhenUsed="1"/>
     <w:lsdException w:name="Table Subtle 2" w:semiHidden="1" w:unhideWhenUsed="1"/>
     <w:lsdException w:name="Table Web 1" w:semiHidden="1" w:unhideWhenUsed="1"/>
-    <w:lsdException w:name="Table Web 2" w:semiHidden="1" w:unhideWhenUsed="1"/>
-    <w:lsdException w:name="Table Web 3" w:semiHidden="1" w:unhideWhenUsed="1"/>
     <w:lsdException w:name="Balloon Text" w:semiHidden="1" w:unhideWhenUsed="1"/>
     <w:lsdException w:name="Table Grid" w:uiPriority="39"/>
     <w:lsdException w:name="Table Theme" w:semiHidden="1" w:unhideWhenUsed="1"/>
@@ -10267,6 +11485,11 @@
     <w:lsdException w:name="List Table 5 Dark Accent 6" w:uiPriority="50"/>
     <w:lsdException w:name="List Table 6 Colorful Accent 6" w:uiPriority="51"/>
     <w:lsdException w:name="List Table 7 Colorful Accent 6" w:uiPriority="52"/>
+    <w:lsdException w:name="Mention" w:semiHidden="1" w:unhideWhenUsed="1"/>
+    <w:lsdException w:name="Smart Hyperlink" w:semiHidden="1" w:unhideWhenUsed="1"/>
+    <w:lsdException w:name="Hashtag" w:semiHidden="1" w:unhideWhenUsed="1"/>
+    <w:lsdException w:name="Unresolved Mention" w:semiHidden="1" w:unhideWhenUsed="1"/>
+    <w:lsdException w:name="Smart Link" w:semiHidden="1" w:unhideWhenUsed="1"/>
   </w:latentStyles>
   <w:style w:type="paragraph" w:default="1" w:styleId="Normal">
     <w:name w:val="Normal"/>

</xml_diff>